<commit_message>
Made PDFs to better visualise in GitHub web
</commit_message>
<xml_diff>
--- a/СБТ Курсова Работа/СБТ курсова Работа.docx
+++ b/СБТ Курсова Работа/СБТ курсова Работа.docx
@@ -26,7 +26,7 @@
           <w:lang w:eastAsia="bg-BG"/>
         </w:rPr>
         <w:drawing>
-          <wp:anchor distT="0" distB="0" distL="114300" distR="114300" simplePos="0" relativeHeight="251640320" behindDoc="1" locked="0" layoutInCell="1" allowOverlap="1" wp14:anchorId="5EE78198" wp14:editId="38D0E942">
+          <wp:anchor distT="0" distB="0" distL="114300" distR="114300" simplePos="0" relativeHeight="251640832" behindDoc="1" locked="0" layoutInCell="1" allowOverlap="1" wp14:anchorId="5EE78198" wp14:editId="38D0E942">
             <wp:simplePos x="0" y="0"/>
             <wp:positionH relativeFrom="column">
               <wp:posOffset>-55245</wp:posOffset>
@@ -573,8 +573,49 @@
                 <w:rFonts w:ascii="Arial" w:eastAsia="Calibri" w:hAnsi="Arial" w:cs="Arial"/>
                 <w:bCs/>
               </w:rPr>
-              <w:t>инж. Чaни Димoв Димoв</w:t>
+              <w:t xml:space="preserve">инж. </w:t>
             </w:r>
+            <w:proofErr w:type="spellStart"/>
+            <w:r>
+              <w:rPr>
+                <w:rFonts w:ascii="Arial" w:eastAsia="Calibri" w:hAnsi="Arial" w:cs="Arial"/>
+                <w:bCs/>
+              </w:rPr>
+              <w:t>Чaни</w:t>
+            </w:r>
+            <w:proofErr w:type="spellEnd"/>
+            <w:r>
+              <w:rPr>
+                <w:rFonts w:ascii="Arial" w:eastAsia="Calibri" w:hAnsi="Arial" w:cs="Arial"/>
+                <w:bCs/>
+              </w:rPr>
+              <w:t xml:space="preserve"> </w:t>
+            </w:r>
+            <w:proofErr w:type="spellStart"/>
+            <w:r>
+              <w:rPr>
+                <w:rFonts w:ascii="Arial" w:eastAsia="Calibri" w:hAnsi="Arial" w:cs="Arial"/>
+                <w:bCs/>
+              </w:rPr>
+              <w:t>Димoв</w:t>
+            </w:r>
+            <w:proofErr w:type="spellEnd"/>
+            <w:r>
+              <w:rPr>
+                <w:rFonts w:ascii="Arial" w:eastAsia="Calibri" w:hAnsi="Arial" w:cs="Arial"/>
+                <w:bCs/>
+              </w:rPr>
+              <w:t xml:space="preserve"> </w:t>
+            </w:r>
+            <w:proofErr w:type="spellStart"/>
+            <w:r>
+              <w:rPr>
+                <w:rFonts w:ascii="Arial" w:eastAsia="Calibri" w:hAnsi="Arial" w:cs="Arial"/>
+                <w:bCs/>
+              </w:rPr>
+              <w:t>Димoв</w:t>
+            </w:r>
+            <w:proofErr w:type="spellEnd"/>
           </w:p>
         </w:tc>
         <w:tc>
@@ -787,8 +828,36 @@
                 <w:b/>
                 <w:lang w:val="ru-RU"/>
               </w:rPr>
-              <w:t>доц. д-р инж. Агата Манолова</w:t>
+              <w:t xml:space="preserve">доц. д-р </w:t>
             </w:r>
+            <w:proofErr w:type="spellStart"/>
+            <w:r>
+              <w:rPr>
+                <w:rFonts w:ascii="Calibri" w:eastAsia="Calibri" w:hAnsi="Calibri"/>
+                <w:b/>
+                <w:lang w:val="ru-RU"/>
+              </w:rPr>
+              <w:t>инж</w:t>
+            </w:r>
+            <w:proofErr w:type="spellEnd"/>
+            <w:r>
+              <w:rPr>
+                <w:rFonts w:ascii="Calibri" w:eastAsia="Calibri" w:hAnsi="Calibri"/>
+                <w:b/>
+                <w:lang w:val="ru-RU"/>
+              </w:rPr>
+              <w:t xml:space="preserve">. Агата </w:t>
+            </w:r>
+            <w:proofErr w:type="spellStart"/>
+            <w:r>
+              <w:rPr>
+                <w:rFonts w:ascii="Calibri" w:eastAsia="Calibri" w:hAnsi="Calibri"/>
+                <w:b/>
+                <w:lang w:val="ru-RU"/>
+              </w:rPr>
+              <w:t>Манолова</w:t>
+            </w:r>
+            <w:proofErr w:type="spellEnd"/>
           </w:p>
         </w:tc>
       </w:tr>
@@ -1106,24 +1175,19 @@
                 <w:sz w:val="22"/>
                 <w:szCs w:val="22"/>
               </w:rPr>
+              <w:fldChar w:fldCharType="separate"/>
             </w:r>
             <w:r>
               <w:rPr>
+                <w:b/>
+                <w:bCs/>
                 <w:noProof/>
                 <w:webHidden/>
                 <w:sz w:val="22"/>
                 <w:szCs w:val="22"/>
+                <w:lang w:val="en-US"/>
               </w:rPr>
-              <w:fldChar w:fldCharType="separate"/>
-            </w:r>
-            <w:r>
-              <w:rPr>
-                <w:noProof/>
-                <w:webHidden/>
-                <w:sz w:val="22"/>
-                <w:szCs w:val="22"/>
-              </w:rPr>
-              <w:t>3</w:t>
+              <w:t>Error! Bookmark not defined.</w:t>
             </w:r>
             <w:r>
               <w:rPr>
@@ -1212,7 +1276,7 @@
                 <w:sz w:val="22"/>
                 <w:szCs w:val="22"/>
               </w:rPr>
-              <w:t>4</w:t>
+              <w:t>2</w:t>
             </w:r>
             <w:r>
               <w:rPr>
@@ -1301,7 +1365,7 @@
                 <w:sz w:val="22"/>
                 <w:szCs w:val="22"/>
               </w:rPr>
-              <w:t>6</w:t>
+              <w:t>3</w:t>
             </w:r>
             <w:r>
               <w:rPr>
@@ -1411,7 +1475,7 @@
                 <w:sz w:val="22"/>
                 <w:szCs w:val="22"/>
               </w:rPr>
-              <w:t>8</w:t>
+              <w:t>5</w:t>
             </w:r>
             <w:r>
               <w:rPr>
@@ -1521,7 +1585,7 @@
                 <w:sz w:val="22"/>
                 <w:szCs w:val="22"/>
               </w:rPr>
-              <w:t>8</w:t>
+              <w:t>5</w:t>
             </w:r>
             <w:r>
               <w:rPr>
@@ -1633,7 +1697,7 @@
                 <w:sz w:val="22"/>
                 <w:szCs w:val="22"/>
               </w:rPr>
-              <w:t>11</w:t>
+              <w:t>8</w:t>
             </w:r>
             <w:r>
               <w:rPr>
@@ -1745,7 +1809,7 @@
                 <w:sz w:val="22"/>
                 <w:szCs w:val="22"/>
               </w:rPr>
-              <w:t>14</w:t>
+              <w:t>11</w:t>
             </w:r>
             <w:r>
               <w:rPr>
@@ -2147,7 +2211,7 @@
                 <w:sz w:val="22"/>
                 <w:szCs w:val="22"/>
               </w:rPr>
-              <w:t>20</w:t>
+              <w:t>17</w:t>
             </w:r>
             <w:r>
               <w:rPr>
@@ -2259,7 +2323,7 @@
                 <w:sz w:val="22"/>
                 <w:szCs w:val="22"/>
               </w:rPr>
-              <w:t>20</w:t>
+              <w:t>17</w:t>
             </w:r>
             <w:r>
               <w:rPr>
@@ -2371,7 +2435,7 @@
                 <w:sz w:val="22"/>
                 <w:szCs w:val="22"/>
               </w:rPr>
-              <w:t>20</w:t>
+              <w:t>17</w:t>
             </w:r>
             <w:r>
               <w:rPr>
@@ -2481,7 +2545,7 @@
                 <w:sz w:val="22"/>
                 <w:szCs w:val="22"/>
               </w:rPr>
-              <w:t>22</w:t>
+              <w:t>19</w:t>
             </w:r>
             <w:r>
               <w:rPr>
@@ -2623,7 +2687,7 @@
                 <w:sz w:val="22"/>
                 <w:szCs w:val="22"/>
               </w:rPr>
-              <w:t>24</w:t>
+              <w:t>21</w:t>
             </w:r>
             <w:r>
               <w:rPr>
@@ -2733,7 +2797,7 @@
                 <w:sz w:val="22"/>
                 <w:szCs w:val="22"/>
               </w:rPr>
-              <w:t>26</w:t>
+              <w:t>23</w:t>
             </w:r>
             <w:r>
               <w:rPr>
@@ -2843,7 +2907,7 @@
                 <w:sz w:val="22"/>
                 <w:szCs w:val="22"/>
               </w:rPr>
-              <w:t>26</w:t>
+              <w:t>23</w:t>
             </w:r>
             <w:r>
               <w:rPr>
@@ -2953,7 +3017,7 @@
                 <w:sz w:val="22"/>
                 <w:szCs w:val="22"/>
               </w:rPr>
-              <w:t>27</w:t>
+              <w:t>24</w:t>
             </w:r>
             <w:r>
               <w:rPr>
@@ -3063,7 +3127,7 @@
                 <w:sz w:val="22"/>
                 <w:szCs w:val="22"/>
               </w:rPr>
-              <w:t>27</w:t>
+              <w:t>24</w:t>
             </w:r>
             <w:r>
               <w:rPr>
@@ -3173,7 +3237,7 @@
                 <w:sz w:val="22"/>
                 <w:szCs w:val="22"/>
               </w:rPr>
-              <w:t>27</w:t>
+              <w:t>24</w:t>
             </w:r>
             <w:r>
               <w:rPr>
@@ -3283,7 +3347,7 @@
                 <w:sz w:val="22"/>
                 <w:szCs w:val="22"/>
               </w:rPr>
-              <w:t>29</w:t>
+              <w:t>26</w:t>
             </w:r>
             <w:r>
               <w:rPr>
@@ -3393,7 +3457,7 @@
                 <w:sz w:val="22"/>
                 <w:szCs w:val="22"/>
               </w:rPr>
-              <w:t>32</w:t>
+              <w:t>28</w:t>
             </w:r>
             <w:r>
               <w:rPr>
@@ -3503,7 +3567,7 @@
                 <w:sz w:val="22"/>
                 <w:szCs w:val="22"/>
               </w:rPr>
-              <w:t>32</w:t>
+              <w:t>29</w:t>
             </w:r>
             <w:r>
               <w:rPr>
@@ -3592,7 +3656,7 @@
                 <w:sz w:val="22"/>
                 <w:szCs w:val="22"/>
               </w:rPr>
-              <w:t>33</w:t>
+              <w:t>30</w:t>
             </w:r>
             <w:r>
               <w:rPr>
@@ -3681,7 +3745,7 @@
                 <w:sz w:val="22"/>
                 <w:szCs w:val="22"/>
               </w:rPr>
-              <w:t>34</w:t>
+              <w:t>31</w:t>
             </w:r>
             <w:r>
               <w:rPr>
@@ -3722,6 +3786,7 @@
         <w:br w:type="page"/>
       </w:r>
     </w:p>
+    <w:bookmarkStart w:id="2" w:name="_Toc92497282"/>
     <w:p>
       <w:pPr>
         <w:pStyle w:val="Heading1"/>
@@ -3731,13 +3796,12 @@
         </w:numPr>
         <w:ind w:left="360"/>
       </w:pPr>
-      <w:bookmarkStart w:id="2" w:name="_Toc92497282"/>
       <w:r>
         <w:lastRenderedPageBreak/>
         <mc:AlternateContent>
           <mc:Choice Requires="wps">
             <w:drawing>
-              <wp:anchor distT="0" distB="0" distL="0" distR="0" simplePos="0" relativeHeight="251651584" behindDoc="1" locked="0" layoutInCell="1" allowOverlap="1" wp14:anchorId="4211B6B6" wp14:editId="0CFCB9C9">
+              <wp:anchor distT="0" distB="0" distL="0" distR="0" simplePos="0" relativeHeight="251644928" behindDoc="1" locked="0" layoutInCell="1" allowOverlap="1" wp14:anchorId="4211B6B6" wp14:editId="0CFCB9C9">
                 <wp:simplePos x="0" y="0"/>
                 <wp:positionH relativeFrom="page">
                   <wp:posOffset>881380</wp:posOffset>
@@ -3874,7 +3938,7 @@
           <w:noProof/>
         </w:rPr>
         <w:drawing>
-          <wp:anchor distT="0" distB="0" distL="114300" distR="114300" simplePos="0" relativeHeight="251651584" behindDoc="1" locked="0" layoutInCell="1" allowOverlap="1" wp14:anchorId="39DA7D03" wp14:editId="36B56A01">
+          <wp:anchor distT="0" distB="0" distL="114300" distR="114300" simplePos="0" relativeHeight="251645952" behindDoc="1" locked="0" layoutInCell="1" allowOverlap="1" wp14:anchorId="39DA7D03" wp14:editId="36B56A01">
             <wp:simplePos x="0" y="0"/>
             <wp:positionH relativeFrom="column">
               <wp:posOffset>761365</wp:posOffset>
@@ -3937,7 +4001,7 @@
         <mc:AlternateContent>
           <mc:Choice Requires="wps">
             <w:drawing>
-              <wp:anchor distT="0" distB="0" distL="114300" distR="114300" simplePos="0" relativeHeight="251655680" behindDoc="0" locked="0" layoutInCell="1" allowOverlap="1" wp14:anchorId="3DD0FEFD" wp14:editId="64BEA6D7">
+              <wp:anchor distT="0" distB="0" distL="114300" distR="114300" simplePos="0" relativeHeight="251651072" behindDoc="0" locked="0" layoutInCell="1" allowOverlap="1" wp14:anchorId="3DD0FEFD" wp14:editId="64BEA6D7">
                 <wp:simplePos x="0" y="0"/>
                 <wp:positionH relativeFrom="column">
                   <wp:posOffset>755650</wp:posOffset>
@@ -4060,7 +4124,7 @@
                 <v:stroke joinstyle="miter"/>
                 <v:path gradientshapeok="t" o:connecttype="rect"/>
               </v:shapetype>
-              <v:shape id="Text Box 7" o:spid="_x0000_s1026" type="#_x0000_t202" style="position:absolute;left:0;text-align:left;margin-left:59.5pt;margin-top:270.95pt;width:322.05pt;height:21.5pt;z-index:251655680;visibility:visible;mso-wrap-style:square;mso-width-percent:0;mso-height-percent:0;mso-wrap-distance-left:9pt;mso-wrap-distance-top:0;mso-wrap-distance-right:9pt;mso-wrap-distance-bottom:0;mso-position-horizontal:absolute;mso-position-horizontal-relative:text;mso-position-vertical:absolute;mso-position-vertical-relative:text;mso-width-percent:0;mso-height-percent:0;mso-width-relative:page;mso-height-relative:page;v-text-anchor:top" o:gfxdata="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" stroked="f">
+              <v:shape id="Text Box 7" o:spid="_x0000_s1026" type="#_x0000_t202" style="position:absolute;left:0;text-align:left;margin-left:59.5pt;margin-top:270.95pt;width:322.05pt;height:21.5pt;z-index:251651072;visibility:visible;mso-wrap-style:square;mso-width-percent:0;mso-height-percent:0;mso-wrap-distance-left:9pt;mso-wrap-distance-top:0;mso-wrap-distance-right:9pt;mso-wrap-distance-bottom:0;mso-position-horizontal:absolute;mso-position-horizontal-relative:text;mso-position-vertical:absolute;mso-position-vertical-relative:text;mso-width-percent:0;mso-height-percent:0;mso-width-relative:page;mso-height-relative:page;v-text-anchor:top" o:gfxdata="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" stroked="f">
                 <v:textbox style="mso-fit-shape-to-text:t" inset="0,0,0,0">
                   <w:txbxContent>
                     <w:p>
@@ -4503,17 +4567,17 @@
         <w:br w:type="page"/>
       </w:r>
     </w:p>
+    <w:bookmarkStart w:id="3" w:name="_Toc92497283"/>
     <w:p>
       <w:pPr>
         <w:pStyle w:val="Heading1"/>
       </w:pPr>
-      <w:bookmarkStart w:id="3" w:name="_Toc92497283"/>
       <w:r>
         <w:lastRenderedPageBreak/>
         <mc:AlternateContent>
           <mc:Choice Requires="wps">
             <w:drawing>
-              <wp:anchor distT="0" distB="0" distL="0" distR="0" simplePos="0" relativeHeight="251652608" behindDoc="1" locked="0" layoutInCell="1" allowOverlap="1" wp14:anchorId="7BCB9199" wp14:editId="2009F685">
+              <wp:anchor distT="0" distB="0" distL="0" distR="0" simplePos="0" relativeHeight="251646976" behindDoc="1" locked="0" layoutInCell="1" allowOverlap="1" wp14:anchorId="7BCB9199" wp14:editId="2009F685">
                 <wp:simplePos x="0" y="0"/>
                 <wp:positionH relativeFrom="page">
                   <wp:posOffset>881380</wp:posOffset>
@@ -4812,7 +4876,7 @@
         <mc:AlternateContent>
           <mc:Choice Requires="wps">
             <w:drawing>
-              <wp:anchor distT="0" distB="0" distL="114300" distR="114300" simplePos="0" relativeHeight="251656704" behindDoc="0" locked="0" layoutInCell="1" allowOverlap="1" wp14:anchorId="4B431E0A" wp14:editId="07C7894A">
+              <wp:anchor distT="0" distB="0" distL="114300" distR="114300" simplePos="0" relativeHeight="251652096" behindDoc="0" locked="0" layoutInCell="1" allowOverlap="1" wp14:anchorId="4B431E0A" wp14:editId="07C7894A">
                 <wp:simplePos x="0" y="0"/>
                 <wp:positionH relativeFrom="column">
                   <wp:posOffset>285750</wp:posOffset>
@@ -4920,7 +4984,7 @@
           </mc:Choice>
           <mc:Fallback>
             <w:pict>
-              <v:shape w14:anchorId="4B431E0A" id="Text Box 8" o:spid="_x0000_s1027" type="#_x0000_t202" style="position:absolute;left:0;text-align:left;margin-left:22.5pt;margin-top:213.15pt;width:411pt;height:21.5pt;z-index:251656704;visibility:visible;mso-wrap-style:square;mso-width-percent:0;mso-height-percent:0;mso-wrap-distance-left:9pt;mso-wrap-distance-top:0;mso-wrap-distance-right:9pt;mso-wrap-distance-bottom:0;mso-position-horizontal:absolute;mso-position-horizontal-relative:text;mso-position-vertical:absolute;mso-position-vertical-relative:text;mso-width-percent:0;mso-height-percent:0;mso-width-relative:page;mso-height-relative:page;v-text-anchor:top" o:gfxdata="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" stroked="f">
+              <v:shape w14:anchorId="4B431E0A" id="Text Box 8" o:spid="_x0000_s1027" type="#_x0000_t202" style="position:absolute;left:0;text-align:left;margin-left:22.5pt;margin-top:213.15pt;width:411pt;height:21.5pt;z-index:251652096;visibility:visible;mso-wrap-style:square;mso-width-percent:0;mso-height-percent:0;mso-wrap-distance-left:9pt;mso-wrap-distance-top:0;mso-wrap-distance-right:9pt;mso-wrap-distance-bottom:0;mso-position-horizontal:absolute;mso-position-horizontal-relative:text;mso-position-vertical:absolute;mso-position-vertical-relative:text;mso-width-percent:0;mso-height-percent:0;mso-width-relative:page;mso-height-relative:page;v-text-anchor:top" o:gfxdata="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" stroked="f">
                 <v:textbox style="mso-fit-shape-to-text:t" inset="0,0,0,0">
                   <w:txbxContent>
                     <w:p>
@@ -4976,7 +5040,7 @@
           <w:lang w:eastAsia="zh-CN"/>
         </w:rPr>
         <w:drawing>
-          <wp:anchor distT="0" distB="0" distL="114300" distR="114300" simplePos="0" relativeHeight="251653632" behindDoc="0" locked="0" layoutInCell="1" allowOverlap="1" wp14:anchorId="3BED9B91" wp14:editId="68B08AF7">
+          <wp:anchor distT="0" distB="0" distL="114300" distR="114300" simplePos="0" relativeHeight="251648000" behindDoc="0" locked="0" layoutInCell="1" allowOverlap="1" wp14:anchorId="3BED9B91" wp14:editId="68B08AF7">
             <wp:simplePos x="0" y="0"/>
             <wp:positionH relativeFrom="margin">
               <wp:align>center</wp:align>
@@ -5269,7 +5333,31 @@
         <w:rPr>
           <w:lang w:val="en-US" w:bidi="en-US"/>
         </w:rPr>
-        <w:t>Red, Green, Blue</w:t>
+        <w:t>Red</w:t>
+      </w:r>
+      <w:r>
+        <w:rPr>
+          <w:lang w:val="ru-RU" w:bidi="en-US"/>
+        </w:rPr>
+        <w:t xml:space="preserve">, </w:t>
+      </w:r>
+      <w:r>
+        <w:rPr>
+          <w:lang w:val="en-US" w:bidi="en-US"/>
+        </w:rPr>
+        <w:t>Green</w:t>
+      </w:r>
+      <w:r>
+        <w:rPr>
+          <w:lang w:val="ru-RU" w:bidi="en-US"/>
+        </w:rPr>
+        <w:t xml:space="preserve">, </w:t>
+      </w:r>
+      <w:r>
+        <w:rPr>
+          <w:lang w:val="en-US" w:bidi="en-US"/>
+        </w:rPr>
+        <w:t>Blue</w:t>
       </w:r>
       <w:r>
         <w:rPr>
@@ -5288,26 +5376,20 @@
         <w:rPr>
           <w:lang w:bidi="en-US"/>
         </w:rPr>
-        <w:t xml:space="preserve">Можете да си представите колко изчислително интензивни биха станали нещата, след като изображенията достигнат размери, да речем 8K (7680×4320). Ролята на ConvNet е да намали изображенията във форма, която е по-лесна за обработка, без да губи функции, които са от решаващо значение за получаване на добро прогнозиране. Това е </w:t>
-      </w:r>
-      <w:r>
+        <w:t>Можете да си представите колко изчислително интензивни биха станали нещата, след като изображенията достигнат размери, да речем 8K (7680×4320). Ролята на ConvNet е да намали изображенията във форма, която е по-лесна за обработка, без да губи функции, които са от решаващо значение за получаване на добро прогнозиране. Това е важно, когато искаме да проектираме архитектура, която не само е добра в изучаването на функции, но също така е мащабируема до масивни набори от данни.</w:t>
+      </w:r>
+    </w:p>
+    <w:p>
+      <w:pPr>
         <w:rPr>
           <w:lang w:bidi="en-US"/>
         </w:rPr>
+      </w:pPr>
+      <w:r>
+        <w:rPr>
+          <w:lang w:bidi="en-US"/>
+        </w:rPr>
         <w:lastRenderedPageBreak/>
-        <w:t>важно, когато искаме да проектираме архитектура, която не само е добра в изучаването на функции, но също така е мащабируема до масивни набори от данни.</w:t>
-      </w:r>
-    </w:p>
-    <w:p>
-      <w:pPr>
-        <w:rPr>
-          <w:lang w:bidi="en-US"/>
-        </w:rPr>
-      </w:pPr>
-      <w:r>
-        <w:rPr>
-          <w:lang w:bidi="en-US"/>
-        </w:rPr>
         <w:t>В случай на изображения с множество канали (например RGB), ядрото има същата дълбочина като тази на входното изображение. Извършва се умножение на матрица и всички резултати се сумират с отклонението, за да се получи конволюционен канал с една дълбочина.</w:t>
       </w:r>
     </w:p>
@@ -5334,7 +5416,7 @@
           <w:noProof/>
         </w:rPr>
         <w:drawing>
-          <wp:anchor distT="0" distB="0" distL="114300" distR="114300" simplePos="0" relativeHeight="251660800" behindDoc="0" locked="0" layoutInCell="1" allowOverlap="1" wp14:anchorId="64BBE4E8" wp14:editId="678590E8">
+          <wp:anchor distT="0" distB="0" distL="114300" distR="114300" simplePos="0" relativeHeight="251658240" behindDoc="0" locked="0" layoutInCell="1" allowOverlap="1" wp14:anchorId="64BBE4E8" wp14:editId="678590E8">
             <wp:simplePos x="0" y="0"/>
             <wp:positionH relativeFrom="column">
               <wp:posOffset>1250315</wp:posOffset>
@@ -5437,11 +5519,14 @@
         <w:rPr>
           <w:lang w:bidi="en-US"/>
         </w:rPr>
+        <w:t xml:space="preserve">Дълбоките мрежи се нуждаят от голямо количество данни за обучение, за да </w:t>
+      </w:r>
+      <w:r>
+        <w:t xml:space="preserve">постигнат добра производителност. За да се създаде мощен класификатор на изображения, използвайки много малко данни за обучение, обикновено се изисква подобряване на </w:t>
+      </w:r>
+      <w:r>
         <w:lastRenderedPageBreak/>
-        <w:t xml:space="preserve">Дълбоките мрежи се нуждаят от голямо количество данни за обучение, за да </w:t>
-      </w:r>
-      <w:r>
-        <w:t>постигнат добра производителност. За да се създаде мощен класификатор на изображения, използвайки много малко данни за обучение, обикновено се изисква подобряване на изображението, за да се повиши производителността на дълбоките мрежи. Подобряване на изображението изкуствено създава обучителни изображения чрез различни начини на обработка или комбинация от множество обработки, като произволно завъртане, изместване, срязване и обръщане и т.н.</w:t>
+        <w:t>изображението, за да се повиши производителността на дълбоките мрежи. Подобряване на изображението изкуствено създава обучителни изображения чрез различни начини на обработка или комбинация от множество обработки, като произволно завъртане, изместване, срязване и обръщане и т.н.</w:t>
       </w:r>
     </w:p>
     <w:p>
@@ -5771,7 +5856,7 @@
         </w:rPr>
         <w:lastRenderedPageBreak/>
         <w:drawing>
-          <wp:anchor distT="0" distB="0" distL="114300" distR="114300" simplePos="0" relativeHeight="251656704" behindDoc="1" locked="0" layoutInCell="1" allowOverlap="1" wp14:anchorId="75136F4D" wp14:editId="0A150E58">
+          <wp:anchor distT="0" distB="0" distL="114300" distR="114300" simplePos="0" relativeHeight="251653120" behindDoc="1" locked="0" layoutInCell="1" allowOverlap="1" wp14:anchorId="75136F4D" wp14:editId="0A150E58">
             <wp:simplePos x="0" y="0"/>
             <wp:positionH relativeFrom="margin">
               <wp:posOffset>311150</wp:posOffset>
@@ -5841,7 +5926,7 @@
         <mc:AlternateContent>
           <mc:Choice Requires="wps">
             <w:drawing>
-              <wp:anchor distT="0" distB="0" distL="114300" distR="114300" simplePos="0" relativeHeight="251657728" behindDoc="0" locked="0" layoutInCell="1" allowOverlap="1" wp14:anchorId="4FDB6FA9" wp14:editId="65BFD7DC">
+              <wp:anchor distT="0" distB="0" distL="114300" distR="114300" simplePos="0" relativeHeight="251654144" behindDoc="0" locked="0" layoutInCell="1" allowOverlap="1" wp14:anchorId="4FDB6FA9" wp14:editId="65BFD7DC">
                 <wp:simplePos x="0" y="0"/>
                 <wp:positionH relativeFrom="column">
                   <wp:posOffset>-252095</wp:posOffset>
@@ -5959,7 +6044,7 @@
           </mc:Choice>
           <mc:Fallback>
             <w:pict>
-              <v:shape w14:anchorId="4FDB6FA9" id="Text Box 11" o:spid="_x0000_s1028" type="#_x0000_t202" style="position:absolute;left:0;text-align:left;margin-left:-19.85pt;margin-top:157.05pt;width:495.75pt;height:21.5pt;z-index:251657728;visibility:visible;mso-wrap-style:square;mso-width-percent:0;mso-height-percent:0;mso-wrap-distance-left:9pt;mso-wrap-distance-top:0;mso-wrap-distance-right:9pt;mso-wrap-distance-bottom:0;mso-position-horizontal:absolute;mso-position-horizontal-relative:text;mso-position-vertical:absolute;mso-position-vertical-relative:text;mso-width-percent:0;mso-height-percent:0;mso-width-relative:page;mso-height-relative:page;v-text-anchor:top" o:gfxdata="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" stroked="f">
+              <v:shape w14:anchorId="4FDB6FA9" id="Text Box 11" o:spid="_x0000_s1028" type="#_x0000_t202" style="position:absolute;left:0;text-align:left;margin-left:-19.85pt;margin-top:157.05pt;width:495.75pt;height:21.5pt;z-index:251654144;visibility:visible;mso-wrap-style:square;mso-width-percent:0;mso-height-percent:0;mso-wrap-distance-left:9pt;mso-wrap-distance-top:0;mso-wrap-distance-right:9pt;mso-wrap-distance-bottom:0;mso-position-horizontal:absolute;mso-position-horizontal-relative:text;mso-position-vertical:absolute;mso-position-vertical-relative:text;mso-width-percent:0;mso-height-percent:0;mso-width-relative:page;mso-height-relative:page;v-text-anchor:top" o:gfxdata="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" stroked="f">
                 <v:textbox style="mso-fit-shape-to-text:t" inset="0,0,0,0">
                   <w:txbxContent>
                     <w:p>
@@ -6057,13 +6142,79 @@
         <w:rPr>
           <w:lang w:bidi="en-US"/>
         </w:rPr>
+        <w:t xml:space="preserve"> API</w:t>
+      </w:r>
+      <w:r>
+        <w:rPr>
+          <w:lang w:bidi="en-US"/>
+        </w:rPr>
+        <w:t>.</w:t>
+      </w:r>
+      <w:r>
+        <w:rPr>
+          <w:lang w:bidi="en-US"/>
+        </w:rPr>
+        <w:t xml:space="preserve"> Той е един от водещите </w:t>
+      </w:r>
+      <w:r>
+        <w:rPr>
+          <w:lang w:bidi="en-US"/>
+        </w:rPr>
+        <w:t xml:space="preserve">библиотеки </w:t>
+      </w:r>
+      <w:r>
+        <w:rPr>
+          <w:lang w:bidi="en-US"/>
+        </w:rPr>
+        <w:t xml:space="preserve">за невронни мрежи. </w:t>
+      </w:r>
+      <w:r>
+        <w:rPr>
+          <w:lang w:bidi="en-US"/>
+        </w:rPr>
+        <w:t>Написан е</w:t>
+      </w:r>
+      <w:r>
+        <w:rPr>
+          <w:lang w:bidi="en-US"/>
+        </w:rPr>
+        <w:t xml:space="preserve"> на Python и поддържа множество мрежови</w:t>
+      </w:r>
+      <w:r>
+        <w:rPr>
+          <w:lang w:bidi="en-US"/>
+        </w:rPr>
+        <w:t xml:space="preserve"> невронни</w:t>
+      </w:r>
+      <w:r>
+        <w:rPr>
+          <w:lang w:bidi="en-US"/>
+        </w:rPr>
+        <w:t xml:space="preserve"> изчислителни машини</w:t>
+      </w:r>
+      <w:r>
+        <w:rPr>
+          <w:lang w:bidi="en-US"/>
+        </w:rPr>
+        <w:t xml:space="preserve"> като </w:t>
+      </w:r>
+      <w:r>
+        <w:rPr>
+          <w:lang w:bidi="en-US"/>
+        </w:rPr>
+        <w:t>TensorFlow</w:t>
+      </w:r>
+      <w:r>
+        <w:rPr>
+          <w:lang w:bidi="en-US"/>
+        </w:rPr>
         <w:t xml:space="preserve"> </w:t>
       </w:r>
       <w:r>
         <w:rPr>
           <w:lang w:bidi="en-US"/>
         </w:rPr>
-        <w:t>API</w:t>
+        <w:t>или Theano</w:t>
       </w:r>
       <w:r>
         <w:rPr>
@@ -6075,54 +6226,72 @@
         <w:rPr>
           <w:lang w:bidi="en-US"/>
         </w:rPr>
-        <w:t xml:space="preserve"> Той е един от водещите </w:t>
+        <w:t xml:space="preserve"> </w:t>
       </w:r>
       <w:r>
         <w:rPr>
           <w:lang w:bidi="en-US"/>
         </w:rPr>
-        <w:t xml:space="preserve">библиотеки </w:t>
+        <w:t xml:space="preserve">Ако вземем в предвид </w:t>
       </w:r>
       <w:r>
         <w:rPr>
           <w:lang w:bidi="en-US"/>
         </w:rPr>
-        <w:t xml:space="preserve">за невронни мрежи. </w:t>
+        <w:t>TensorFlow</w:t>
       </w:r>
       <w:r>
         <w:rPr>
           <w:lang w:bidi="en-US"/>
         </w:rPr>
-        <w:t>Написан е</w:t>
+        <w:t xml:space="preserve"> </w:t>
       </w:r>
       <w:r>
         <w:rPr>
           <w:lang w:bidi="en-US"/>
         </w:rPr>
-        <w:t xml:space="preserve"> на Python и поддържа множество мрежови</w:t>
+        <w:t xml:space="preserve">която е </w:t>
       </w:r>
       <w:r>
         <w:rPr>
           <w:lang w:bidi="en-US"/>
         </w:rPr>
-        <w:t xml:space="preserve"> невронни</w:t>
+        <w:t>библиотека</w:t>
       </w:r>
       <w:r>
         <w:rPr>
           <w:lang w:bidi="en-US"/>
         </w:rPr>
-        <w:t xml:space="preserve"> изчислителни машини</w:t>
+        <w:t xml:space="preserve"> за машинно обучение предоставяща огромен брой функции от ниски операции като работа с матрици до сложни математически модели. Keras </w:t>
       </w:r>
       <w:r>
         <w:rPr>
           <w:lang w:bidi="en-US"/>
         </w:rPr>
-        <w:t xml:space="preserve"> като </w:t>
+        <w:t>абстрахира</w:t>
       </w:r>
       <w:r>
         <w:rPr>
           <w:lang w:bidi="en-US"/>
         </w:rPr>
+        <w:t xml:space="preserve"> потребителското приложение от работата с </w:t>
+      </w:r>
+      <w:r>
+        <w:rPr>
+          <w:lang w:bidi="en-US"/>
+        </w:rPr>
+        <w:t>функциите</w:t>
+      </w:r>
+      <w:r>
+        <w:rPr>
+          <w:lang w:bidi="en-US"/>
+        </w:rPr>
+        <w:t xml:space="preserve"> на </w:t>
+      </w:r>
+      <w:r>
+        <w:rPr>
+          <w:lang w:bidi="en-US"/>
+        </w:rPr>
         <w:t>TensorFlow</w:t>
       </w:r>
       <w:r>
@@ -6135,25 +6304,49 @@
         <w:rPr>
           <w:lang w:bidi="en-US"/>
         </w:rPr>
-        <w:t>или Theano</w:t>
+        <w:t>директно</w:t>
       </w:r>
       <w:r>
         <w:rPr>
           <w:lang w:bidi="en-US"/>
         </w:rPr>
-        <w:t>.</w:t>
+        <w:t>,</w:t>
       </w:r>
       <w:r>
         <w:rPr>
           <w:lang w:bidi="en-US"/>
         </w:rPr>
+        <w:t xml:space="preserve"> като му </w:t>
+      </w:r>
+      <w:r>
+        <w:rPr>
+          <w:lang w:bidi="en-US"/>
+        </w:rPr>
+        <w:t>предоставя</w:t>
+      </w:r>
+      <w:r>
+        <w:rPr>
+          <w:lang w:bidi="en-US"/>
+        </w:rPr>
+        <w:t xml:space="preserve"> приложен интерфейс с по опростени функции и модели, които практически използват функциите на </w:t>
+      </w:r>
+      <w:r>
+        <w:rPr>
+          <w:lang w:bidi="en-US"/>
+        </w:rPr>
+        <w:t>TensorFlow</w:t>
+      </w:r>
+      <w:r>
+        <w:rPr>
+          <w:lang w:bidi="en-US"/>
+        </w:rPr>
         <w:t xml:space="preserve"> </w:t>
       </w:r>
       <w:r>
         <w:rPr>
           <w:lang w:bidi="en-US"/>
         </w:rPr>
-        <w:t xml:space="preserve">Ако вземем в предвид </w:t>
+        <w:t xml:space="preserve">отдолу. Ако вместо </w:t>
       </w:r>
       <w:r>
         <w:rPr>
@@ -6171,133 +6364,7 @@
         <w:rPr>
           <w:lang w:bidi="en-US"/>
         </w:rPr>
-        <w:t xml:space="preserve">която е </w:t>
-      </w:r>
-      <w:r>
-        <w:rPr>
-          <w:lang w:bidi="en-US"/>
-        </w:rPr>
-        <w:t>библиотека</w:t>
-      </w:r>
-      <w:r>
-        <w:rPr>
-          <w:lang w:bidi="en-US"/>
-        </w:rPr>
-        <w:t xml:space="preserve"> за машинно обучение предоставяща огромен брой функции от ниски операции като работа с матрици до сложни математически модели. Keras </w:t>
-      </w:r>
-      <w:r>
-        <w:rPr>
-          <w:lang w:bidi="en-US"/>
-        </w:rPr>
-        <w:t>абстрахира</w:t>
-      </w:r>
-      <w:r>
-        <w:rPr>
-          <w:lang w:bidi="en-US"/>
-        </w:rPr>
-        <w:t xml:space="preserve"> потребителското приложение от работата с </w:t>
-      </w:r>
-      <w:r>
-        <w:rPr>
-          <w:lang w:bidi="en-US"/>
-        </w:rPr>
-        <w:t>функциите</w:t>
-      </w:r>
-      <w:r>
-        <w:rPr>
-          <w:lang w:bidi="en-US"/>
-        </w:rPr>
-        <w:t xml:space="preserve"> на </w:t>
-      </w:r>
-      <w:r>
-        <w:rPr>
-          <w:lang w:bidi="en-US"/>
-        </w:rPr>
-        <w:t>TensorFlow</w:t>
-      </w:r>
-      <w:r>
-        <w:rPr>
-          <w:lang w:bidi="en-US"/>
-        </w:rPr>
-        <w:t xml:space="preserve"> </w:t>
-      </w:r>
-      <w:r>
-        <w:rPr>
-          <w:lang w:bidi="en-US"/>
-        </w:rPr>
-        <w:t>директно</w:t>
-      </w:r>
-      <w:r>
-        <w:rPr>
-          <w:lang w:bidi="en-US"/>
-        </w:rPr>
-        <w:t>,</w:t>
-      </w:r>
-      <w:r>
-        <w:rPr>
-          <w:lang w:bidi="en-US"/>
-        </w:rPr>
-        <w:t xml:space="preserve"> като му </w:t>
-      </w:r>
-      <w:r>
-        <w:rPr>
-          <w:lang w:bidi="en-US"/>
-        </w:rPr>
-        <w:t>предоставя</w:t>
-      </w:r>
-      <w:r>
-        <w:rPr>
-          <w:lang w:bidi="en-US"/>
-        </w:rPr>
-        <w:t xml:space="preserve"> приложен интерфейс с по опростени функции и модели, които практически използват функциите на </w:t>
-      </w:r>
-      <w:r>
-        <w:rPr>
-          <w:lang w:bidi="en-US"/>
-        </w:rPr>
-        <w:t>TensorFlow</w:t>
-      </w:r>
-      <w:r>
-        <w:rPr>
-          <w:lang w:bidi="en-US"/>
-        </w:rPr>
-        <w:t xml:space="preserve"> </w:t>
-      </w:r>
-      <w:r>
-        <w:rPr>
-          <w:lang w:bidi="en-US"/>
-        </w:rPr>
-        <w:t xml:space="preserve">отдолу. Ако вместо </w:t>
-      </w:r>
-      <w:r>
-        <w:rPr>
-          <w:lang w:bidi="en-US"/>
-        </w:rPr>
-        <w:t>TensorFlow</w:t>
-      </w:r>
-      <w:r>
-        <w:rPr>
-          <w:lang w:bidi="en-US"/>
-        </w:rPr>
-        <w:t xml:space="preserve"> </w:t>
-      </w:r>
-      <w:r>
-        <w:rPr>
-          <w:lang w:bidi="en-US"/>
-        </w:rPr>
-        <w:t xml:space="preserve">използваме </w:t>
-      </w:r>
-      <w:r>
-        <w:rPr>
-          <w:lang w:bidi="en-US"/>
-        </w:rPr>
-        <w:t>Theano</w:t>
-      </w:r>
-      <w:r>
-        <w:rPr>
-          <w:lang w:bidi="en-US"/>
-        </w:rPr>
-        <w:t xml:space="preserve"> или друга изчислителна библиотека която Keras поддържа то това няма да се отрази на потребителското ни приложен ние по никакъв начин</w:t>
+        <w:t>използваме Theano или друга изчислителна библиотека която Keras поддържа то това няма да се отрази на потребителското ни приложен ние по никакъв начин</w:t>
       </w:r>
       <w:r>
         <w:rPr>
@@ -6462,7 +6529,19 @@
         <w:rPr>
           <w:lang w:val="en-US" w:bidi="en-US"/>
         </w:rPr>
-        <w:t>back-end</w:t>
+        <w:t>back</w:t>
+      </w:r>
+      <w:r>
+        <w:rPr>
+          <w:lang w:val="ru-RU" w:bidi="en-US"/>
+        </w:rPr>
+        <w:t>-</w:t>
+      </w:r>
+      <w:r>
+        <w:rPr>
+          <w:lang w:val="en-US" w:bidi="en-US"/>
+        </w:rPr>
+        <w:t>end</w:t>
       </w:r>
       <w:r>
         <w:rPr>
@@ -6476,24 +6555,28 @@
         </w:rPr>
         <w:t xml:space="preserve"> двигателя (TensorFlow, CNTK, Theano, </w:t>
       </w:r>
+      <w:proofErr w:type="spellStart"/>
       <w:r>
         <w:rPr>
           <w:lang w:val="en-US" w:bidi="en-US"/>
         </w:rPr>
         <w:t>MXNet</w:t>
       </w:r>
+      <w:proofErr w:type="spellEnd"/>
       <w:r>
         <w:rPr>
           <w:lang w:bidi="en-US"/>
         </w:rPr>
         <w:t xml:space="preserve"> и </w:t>
       </w:r>
+      <w:proofErr w:type="spellStart"/>
       <w:r>
         <w:rPr>
           <w:lang w:val="en-US" w:bidi="en-US"/>
         </w:rPr>
         <w:t>PlaidML</w:t>
       </w:r>
+      <w:proofErr w:type="spellEnd"/>
       <w:r>
         <w:rPr>
           <w:lang w:bidi="en-US"/>
@@ -6558,7 +6641,19 @@
         <w:rPr>
           <w:lang w:val="en-US" w:bidi="en-US"/>
         </w:rPr>
-        <w:t>back-end</w:t>
+        <w:t>back</w:t>
+      </w:r>
+      <w:r>
+        <w:rPr>
+          <w:lang w:val="ru-RU" w:bidi="en-US"/>
+        </w:rPr>
+        <w:t>-</w:t>
+      </w:r>
+      <w:r>
+        <w:rPr>
+          <w:lang w:val="en-US" w:bidi="en-US"/>
+        </w:rPr>
+        <w:t>end</w:t>
       </w:r>
       <w:r>
         <w:rPr>
@@ -6570,7 +6665,19 @@
         <w:rPr>
           <w:lang w:val="en-US" w:bidi="en-US"/>
         </w:rPr>
-        <w:t>back-end</w:t>
+        <w:t>back</w:t>
+      </w:r>
+      <w:r>
+        <w:rPr>
+          <w:lang w:val="ru-RU" w:bidi="en-US"/>
+        </w:rPr>
+        <w:t>-</w:t>
+      </w:r>
+      <w:r>
+        <w:rPr>
+          <w:lang w:val="en-US" w:bidi="en-US"/>
+        </w:rPr>
+        <w:t>end</w:t>
       </w:r>
       <w:r>
         <w:rPr>
@@ -6808,7 +6915,7 @@
         <mc:AlternateContent>
           <mc:Choice Requires="wps">
             <w:drawing>
-              <wp:anchor distT="0" distB="0" distL="114300" distR="114300" simplePos="0" relativeHeight="251658752" behindDoc="0" locked="0" layoutInCell="1" allowOverlap="1" wp14:anchorId="5B0F7A66" wp14:editId="37B7BE74">
+              <wp:anchor distT="0" distB="0" distL="114300" distR="114300" simplePos="0" relativeHeight="251655168" behindDoc="0" locked="0" layoutInCell="1" allowOverlap="1" wp14:anchorId="5B0F7A66" wp14:editId="37B7BE74">
                 <wp:simplePos x="0" y="0"/>
                 <wp:positionH relativeFrom="column">
                   <wp:posOffset>1053465</wp:posOffset>
@@ -6919,7 +7026,7 @@
           </mc:Choice>
           <mc:Fallback>
             <w:pict>
-              <v:shape w14:anchorId="5B0F7A66" id="Text Box 13" o:spid="_x0000_s1029" type="#_x0000_t202" style="position:absolute;left:0;text-align:left;margin-left:82.95pt;margin-top:254.95pt;width:274.5pt;height:33pt;z-index:251658752;visibility:visible;mso-wrap-style:square;mso-width-percent:0;mso-height-percent:0;mso-wrap-distance-left:9pt;mso-wrap-distance-top:0;mso-wrap-distance-right:9pt;mso-wrap-distance-bottom:0;mso-position-horizontal:absolute;mso-position-horizontal-relative:text;mso-position-vertical:absolute;mso-position-vertical-relative:text;mso-width-percent:0;mso-height-percent:0;mso-width-relative:page;mso-height-relative:page;v-text-anchor:top" o:gfxdata="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" stroked="f">
+              <v:shape w14:anchorId="5B0F7A66" id="Text Box 13" o:spid="_x0000_s1029" type="#_x0000_t202" style="position:absolute;left:0;text-align:left;margin-left:82.95pt;margin-top:254.95pt;width:274.5pt;height:33pt;z-index:251655168;visibility:visible;mso-wrap-style:square;mso-width-percent:0;mso-height-percent:0;mso-wrap-distance-left:9pt;mso-wrap-distance-top:0;mso-wrap-distance-right:9pt;mso-wrap-distance-bottom:0;mso-position-horizontal:absolute;mso-position-horizontal-relative:text;mso-position-vertical:absolute;mso-position-vertical-relative:text;mso-width-percent:0;mso-height-percent:0;mso-width-relative:page;mso-height-relative:page;v-text-anchor:top" o:gfxdata="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" stroked="f">
                 <v:textbox style="mso-fit-shape-to-text:t" inset="0,0,0,0">
                   <w:txbxContent>
                     <w:p>
@@ -6977,7 +7084,7 @@
           <w:noProof/>
         </w:rPr>
         <w:drawing>
-          <wp:anchor distT="0" distB="0" distL="114300" distR="114300" simplePos="0" relativeHeight="251658752" behindDoc="0" locked="0" layoutInCell="1" allowOverlap="1" wp14:anchorId="42DB2E1E" wp14:editId="32774333">
+          <wp:anchor distT="0" distB="0" distL="114300" distR="114300" simplePos="0" relativeHeight="251656192" behindDoc="0" locked="0" layoutInCell="1" allowOverlap="1" wp14:anchorId="42DB2E1E" wp14:editId="32774333">
             <wp:simplePos x="0" y="0"/>
             <wp:positionH relativeFrom="column">
               <wp:posOffset>1053465</wp:posOffset>
@@ -7068,24 +7175,24 @@
         <w:rPr>
           <w:lang w:bidi="en-US"/>
         </w:rPr>
+        <w:t>кумулативно разпределение. Този метод не се нуждае от параметър, но понякога води до неестествено изглеждащо изображение.</w:t>
+      </w:r>
+    </w:p>
+    <w:p>
+      <w:pPr>
+        <w:rPr>
+          <w:lang w:val="ru-RU" w:bidi="en-US"/>
+        </w:rPr>
+      </w:pPr>
+      <w:r>
+        <w:rPr>
+          <w:noProof/>
+        </w:rPr>
         <w:lastRenderedPageBreak/>
-        <w:t>кумулативно разпределение. Този метод не се нуждае от параметър, но понякога води до неестествено изглеждащо изображение.</w:t>
-      </w:r>
-    </w:p>
-    <w:p>
-      <w:pPr>
-        <w:rPr>
-          <w:lang w:val="ru-RU" w:bidi="en-US"/>
-        </w:rPr>
-      </w:pPr>
-      <w:r>
-        <w:rPr>
-          <w:noProof/>
-        </w:rPr>
         <mc:AlternateContent>
           <mc:Choice Requires="wps">
             <w:drawing>
-              <wp:anchor distT="0" distB="0" distL="114300" distR="114300" simplePos="0" relativeHeight="251659776" behindDoc="0" locked="0" layoutInCell="1" allowOverlap="1" wp14:anchorId="41AB503E" wp14:editId="7D877AC8">
+              <wp:anchor distT="0" distB="0" distL="114300" distR="114300" simplePos="0" relativeHeight="251657216" behindDoc="0" locked="0" layoutInCell="1" allowOverlap="1" wp14:anchorId="41AB503E" wp14:editId="7D877AC8">
                 <wp:simplePos x="0" y="0"/>
                 <wp:positionH relativeFrom="column">
                   <wp:posOffset>964565</wp:posOffset>
@@ -7196,7 +7303,7 @@
           </mc:Choice>
           <mc:Fallback>
             <w:pict>
-              <v:shape w14:anchorId="41AB503E" id="Text Box 14" o:spid="_x0000_s1030" type="#_x0000_t202" style="position:absolute;left:0;text-align:left;margin-left:75.95pt;margin-top:300.45pt;width:274.5pt;height:33pt;z-index:251659776;visibility:visible;mso-wrap-style:square;mso-width-percent:0;mso-height-percent:0;mso-wrap-distance-left:9pt;mso-wrap-distance-top:0;mso-wrap-distance-right:9pt;mso-wrap-distance-bottom:0;mso-position-horizontal:absolute;mso-position-horizontal-relative:text;mso-position-vertical:absolute;mso-position-vertical-relative:text;mso-width-percent:0;mso-height-percent:0;mso-width-relative:page;mso-height-relative:page;v-text-anchor:top" o:gfxdata="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" stroked="f">
+              <v:shape w14:anchorId="41AB503E" id="Text Box 14" o:spid="_x0000_s1030" type="#_x0000_t202" style="position:absolute;left:0;text-align:left;margin-left:75.95pt;margin-top:300.45pt;width:274.5pt;height:33pt;z-index:251657216;visibility:visible;mso-wrap-style:square;mso-width-percent:0;mso-height-percent:0;mso-wrap-distance-left:9pt;mso-wrap-distance-top:0;mso-wrap-distance-right:9pt;mso-wrap-distance-bottom:0;mso-position-horizontal:absolute;mso-position-horizontal-relative:text;mso-position-vertical:absolute;mso-position-vertical-relative:text;mso-width-percent:0;mso-height-percent:0;mso-width-relative:page;mso-height-relative:page;v-text-anchor:top" o:gfxdata="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" stroked="f">
                 <v:textbox style="mso-fit-shape-to-text:t" inset="0,0,0,0">
                   <w:txbxContent>
                     <w:p>
@@ -7255,7 +7362,7 @@
           <w:lang w:bidi="en-US"/>
         </w:rPr>
         <w:drawing>
-          <wp:anchor distT="0" distB="0" distL="114300" distR="114300" simplePos="0" relativeHeight="251663872" behindDoc="0" locked="0" layoutInCell="1" allowOverlap="1" wp14:anchorId="4037EB84" wp14:editId="2459D166">
+          <wp:anchor distT="0" distB="0" distL="114300" distR="114300" simplePos="0" relativeHeight="251662336" behindDoc="0" locked="0" layoutInCell="1" allowOverlap="1" wp14:anchorId="4037EB84" wp14:editId="2459D166">
             <wp:simplePos x="0" y="0"/>
             <wp:positionH relativeFrom="column">
               <wp:posOffset>964565</wp:posOffset>
@@ -7334,7 +7441,21 @@
         <w:rPr>
           <w:lang w:bidi="en-US"/>
         </w:rPr>
-        <w:t>, което подобрява локалния контраст на изображението чрез изчисляване на няколко хистограми, съответстващи на различни участъци от изображение (различава се от обикновеното изравняване на хистограма, което използва само една хистограма за регулиране на глобалния контраст) и ги използва за локален контраст настройка. Въпреки това, адаптивното изравняване на хистограма има тенденция да преусилва шума в относително хомогенни области на изображението.</w:t>
+        <w:t xml:space="preserve">, което подобрява локалния контраст на изображението чрез изчисляване на няколко хистограми, съответстващи на различни участъци от изображение (различава се от обикновеното изравняване на хистограма, което използва само една хистограма за регулиране на глобалния контраст) и ги използва за локален контраст настройка. Въпреки това, адаптивното изравняване на хистограма има тенденция да </w:t>
+      </w:r>
+      <w:proofErr w:type="spellStart"/>
+      <w:r>
+        <w:rPr>
+          <w:lang w:bidi="en-US"/>
+        </w:rPr>
+        <w:t>преусилва</w:t>
+      </w:r>
+      <w:proofErr w:type="spellEnd"/>
+      <w:r>
+        <w:rPr>
+          <w:lang w:bidi="en-US"/>
+        </w:rPr>
+        <w:t xml:space="preserve"> шума в относително хомогенни области на изображението.</w:t>
       </w:r>
     </w:p>
     <w:p>
@@ -7351,7 +7472,7 @@
         <mc:AlternateContent>
           <mc:Choice Requires="wps">
             <w:drawing>
-              <wp:anchor distT="0" distB="0" distL="114300" distR="114300" simplePos="0" relativeHeight="251660800" behindDoc="0" locked="0" layoutInCell="1" allowOverlap="1" wp14:anchorId="0E92E0D5" wp14:editId="23A9DC65">
+              <wp:anchor distT="0" distB="0" distL="114300" distR="114300" simplePos="0" relativeHeight="251659264" behindDoc="0" locked="0" layoutInCell="1" allowOverlap="1" wp14:anchorId="0E92E0D5" wp14:editId="23A9DC65">
                 <wp:simplePos x="0" y="0"/>
                 <wp:positionH relativeFrom="column">
                   <wp:posOffset>635</wp:posOffset>
@@ -7462,7 +7583,7 @@
           </mc:Choice>
           <mc:Fallback>
             <w:pict>
-              <v:shape w14:anchorId="0E92E0D5" id="Text Box 15" o:spid="_x0000_s1031" type="#_x0000_t202" style="position:absolute;left:0;text-align:left;margin-left:.05pt;margin-top:298.05pt;width:455.5pt;height:21.5pt;z-index:251660800;visibility:visible;mso-wrap-style:square;mso-width-percent:0;mso-height-percent:0;mso-wrap-distance-left:9pt;mso-wrap-distance-top:0;mso-wrap-distance-right:9pt;mso-wrap-distance-bottom:0;mso-position-horizontal:absolute;mso-position-horizontal-relative:text;mso-position-vertical:absolute;mso-position-vertical-relative:text;mso-width-percent:0;mso-height-percent:0;mso-width-relative:page;mso-height-relative:page;v-text-anchor:top" o:gfxdata="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" stroked="f">
+              <v:shape w14:anchorId="0E92E0D5" id="Text Box 15" o:spid="_x0000_s1031" type="#_x0000_t202" style="position:absolute;left:0;text-align:left;margin-left:.05pt;margin-top:298.05pt;width:455.5pt;height:21.5pt;z-index:251659264;visibility:visible;mso-wrap-style:square;mso-width-percent:0;mso-height-percent:0;mso-wrap-distance-left:9pt;mso-wrap-distance-top:0;mso-wrap-distance-right:9pt;mso-wrap-distance-bottom:0;mso-position-horizontal:absolute;mso-position-horizontal-relative:text;mso-position-vertical:absolute;mso-position-vertical-relative:text;mso-width-percent:0;mso-height-percent:0;mso-width-relative:page;mso-height-relative:page;v-text-anchor:top" o:gfxdata="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" stroked="f">
                 <v:textbox style="mso-fit-shape-to-text:t" inset="0,0,0,0">
                   <w:txbxContent>
                     <w:p>
@@ -7521,7 +7642,7 @@
           <w:lang w:bidi="en-US"/>
         </w:rPr>
         <w:drawing>
-          <wp:anchor distT="0" distB="0" distL="114300" distR="114300" simplePos="0" relativeHeight="251665920" behindDoc="1" locked="0" layoutInCell="1" allowOverlap="1" wp14:anchorId="682978A8" wp14:editId="24C2EFAD">
+          <wp:anchor distT="0" distB="0" distL="114300" distR="114300" simplePos="0" relativeHeight="251665408" behindDoc="1" locked="0" layoutInCell="1" allowOverlap="1" wp14:anchorId="682978A8" wp14:editId="24C2EFAD">
             <wp:simplePos x="0" y="0"/>
             <wp:positionH relativeFrom="margin">
               <wp:align>right</wp:align>
@@ -7846,7 +7967,7 @@
         <mc:AlternateContent>
           <mc:Choice Requires="wps">
             <w:drawing>
-              <wp:anchor distT="0" distB="0" distL="0" distR="0" simplePos="0" relativeHeight="251653632" behindDoc="1" locked="0" layoutInCell="1" allowOverlap="1" wp14:anchorId="16511184" wp14:editId="7DB09EC1">
+              <wp:anchor distT="0" distB="0" distL="0" distR="0" simplePos="0" relativeHeight="251649024" behindDoc="1" locked="0" layoutInCell="1" allowOverlap="1" wp14:anchorId="16511184" wp14:editId="7DB09EC1">
                 <wp:simplePos x="0" y="0"/>
                 <wp:positionH relativeFrom="page">
                   <wp:posOffset>833755</wp:posOffset>
@@ -8141,14 +8262,14 @@
         <w:rPr>
           <w:lang w:eastAsia="ja-JP" w:bidi="he-IL"/>
         </w:rPr>
-        <w:t xml:space="preserve">Идеята тук е да се извлекат признаци от даденото изображение, тези признаци да се сравнят с вече съществуващи признаци на човешки лица и по този начин да се определи дали и къде в даденото изображение се среща човешко лице. За тази цел се използват "признаци на Хаара". Това е метод за съставяне на кърнели или филтри с определени </w:t>
+        <w:t xml:space="preserve">Идеята тук е да се извлекат признаци от даденото изображение, тези признаци да се сравнят с вече съществуващи признаци на човешки лица и по този начин да се определи дали и къде в даденото изображение се среща човешко лице. За тази цел се използват "признаци на Хаара". Това е метод за съставяне на кърнели или филтри с определени размер и форма с които да се открият признаци в разпределението на яркостта в </w:t>
       </w:r>
       <w:r>
         <w:rPr>
           <w:lang w:eastAsia="ja-JP" w:bidi="he-IL"/>
         </w:rPr>
         <w:lastRenderedPageBreak/>
-        <w:t>размер и форма с които да се открият признаци в разпределението на яркостта в изображението. По този начин могат да се засекат и математически да се определят  форми и контури в изображението като положението на носа, устни, вежди, очи и други подобни признаци. Предложен е от Алфред Хаара през 1909 година. Изчисляват се подобно на конволиционен кърнел. Има много филтри за извличане на признаци на Хаара но основните са:</w:t>
+        <w:t>изображението. По този начин могат да се засекат и математически да се определят  форми и контури в изображението като положението на носа, устни, вежди, очи и други подобни признаци. Предложен е от Алфред Хаара през 1909 година. Изчисляват се подобно на конволиционен кърнел. Има много филтри за извличане на признаци на Хаара но основните са:</w:t>
       </w:r>
     </w:p>
     <w:p>
@@ -8249,7 +8370,19 @@
         <w:rPr>
           <w:lang w:val="en-US"/>
         </w:rPr>
-        <w:t>Edge feature</w:t>
+        <w:t>Edge</w:t>
+      </w:r>
+      <w:r>
+        <w:rPr>
+          <w:lang w:val="ru-RU"/>
+        </w:rPr>
+        <w:t xml:space="preserve"> </w:t>
+      </w:r>
+      <w:r>
+        <w:rPr>
+          <w:lang w:val="en-US"/>
+        </w:rPr>
+        <w:t>feature</w:t>
       </w:r>
       <w:r>
         <w:t>)</w:t>
@@ -8379,7 +8512,19 @@
         <w:rPr>
           <w:lang w:val="en-US"/>
         </w:rPr>
-        <w:t>Line feature</w:t>
+        <w:t>Line</w:t>
+      </w:r>
+      <w:r>
+        <w:rPr>
+          <w:lang w:val="ru-RU"/>
+        </w:rPr>
+        <w:t xml:space="preserve"> </w:t>
+      </w:r>
+      <w:r>
+        <w:rPr>
+          <w:lang w:val="en-US"/>
+        </w:rPr>
+        <w:t>feature</w:t>
       </w:r>
       <w:r>
         <w:t>)</w:t>
@@ -8497,7 +8642,25 @@
         <w:rPr>
           <w:lang w:val="en-US"/>
         </w:rPr>
-        <w:t>four rectangular feature</w:t>
+        <w:t>four</w:t>
+      </w:r>
+      <w:r>
+        <w:t xml:space="preserve"> </w:t>
+      </w:r>
+      <w:r>
+        <w:rPr>
+          <w:lang w:val="en-US"/>
+        </w:rPr>
+        <w:t>rectangular</w:t>
+      </w:r>
+      <w:r>
+        <w:t xml:space="preserve"> </w:t>
+      </w:r>
+      <w:r>
+        <w:rPr>
+          <w:lang w:val="en-US"/>
+        </w:rPr>
+        <w:t>feature</w:t>
       </w:r>
       <w:r>
         <w:t>)</w:t>
@@ -8739,7 +8902,15 @@
         <w:t>13</w:t>
       </w:r>
       <w:r>
-        <w:t>а</w:t>
+        <w:t xml:space="preserve"> </w:t>
+      </w:r>
+      <w:r>
+        <w:br/>
+        <w:t>а – стойности на пикселите в матричен вид</w:t>
+      </w:r>
+      <w:r>
+        <w:br/>
+        <w:t>б – интегралното изображение на а</w:t>
       </w:r>
       <w:r>
         <w:rPr>
@@ -8786,7 +8957,15 @@
         <w:t>13</w:t>
       </w:r>
       <w:r>
-        <w:t>б</w:t>
+        <w:t xml:space="preserve"> </w:t>
+      </w:r>
+      <w:r>
+        <w:br/>
+        <w:t>а – стойности на пикселите в матричен вид</w:t>
+      </w:r>
+      <w:r>
+        <w:br/>
+        <w:t>б – интегралното изображение на а</w:t>
       </w:r>
       <w:r>
         <w:rPr>
@@ -8833,7 +9012,15 @@
         <w:t>13</w:t>
       </w:r>
       <w:r>
-        <w:t>а</w:t>
+        <w:t xml:space="preserve"> </w:t>
+      </w:r>
+      <w:r>
+        <w:br/>
+        <w:t>а – стойности на пикселите в матричен вид</w:t>
+      </w:r>
+      <w:r>
+        <w:br/>
+        <w:t>б – интегралното изображение на а</w:t>
       </w:r>
       <w:r>
         <w:rPr>
@@ -8865,6 +9052,7 @@
               <w:sz w:val="32"/>
               <w:szCs w:val="32"/>
             </w:rPr>
+            <w:lastRenderedPageBreak/>
             <m:t>P</m:t>
           </m:r>
           <m:d>
@@ -9227,6 +9415,14 @@
         <w:t>14</w:t>
       </w:r>
       <w:r>
+        <w:br/>
+        <w:t>a – изчисляване на сумата на пикселите в правоъгълника</w:t>
+      </w:r>
+      <w:r>
+        <w:br/>
+        <w:t>б – графично решение с интегрално изображение</w:t>
+      </w:r>
+      <w:r>
         <w:fldChar w:fldCharType="end"/>
       </w:r>
       <w:r>
@@ -9245,7 +9441,6 @@
           <w:noProof/>
           <w:lang w:bidi="en-US"/>
         </w:rPr>
-        <w:lastRenderedPageBreak/>
         <w:drawing>
           <wp:inline distT="0" distB="0" distL="0" distR="0" wp14:anchorId="1005C9B2" wp14:editId="7C7F763C">
             <wp:extent cx="5766239" cy="2511425"/>
@@ -9383,6 +9578,7 @@
             <w:rPr>
               <w:rFonts w:ascii="Cambria Math" w:hAnsi="Cambria Math"/>
             </w:rPr>
+            <w:lastRenderedPageBreak/>
             <m:t>Х=P-Q-S+R</m:t>
           </m:r>
         </m:oMath>
@@ -9492,7 +9688,6 @@
         <w:rPr>
           <w:lang w:val="en-US" w:eastAsia="ja-JP" w:bidi="he-IL"/>
         </w:rPr>
-        <w:lastRenderedPageBreak/>
         <w:t>AdaBoost</w:t>
       </w:r>
       <w:r>
@@ -9674,6 +9869,7 @@
           <w:noProof/>
           <w:lang w:eastAsia="ja-JP" w:bidi="he-IL"/>
         </w:rPr>
+        <w:lastRenderedPageBreak/>
         <w:drawing>
           <wp:inline distT="0" distB="0" distL="0" distR="0" wp14:anchorId="3F31BA6E" wp14:editId="40E7E331">
             <wp:extent cx="3204166" cy="1862920"/>
@@ -9815,8 +10011,8 @@
       <w:pPr>
         <w:pStyle w:val="Caption"/>
       </w:pPr>
-      <w:bookmarkStart w:id="17" w:name="_Ref92153581"/>
-      <w:bookmarkStart w:id="18" w:name="_Ref92153586"/>
+      <w:bookmarkStart w:id="17" w:name="_Ref92153586"/>
+      <w:bookmarkStart w:id="18" w:name="_Ref92153581"/>
       <w:r>
         <w:t xml:space="preserve">Фиг. </w:t>
       </w:r>
@@ -9838,11 +10034,11 @@
       <w:r>
         <w:fldChar w:fldCharType="end"/>
       </w:r>
+      <w:bookmarkEnd w:id="17"/>
+      <w:r>
+        <w:t xml:space="preserve"> – Каскаден филтър</w:t>
+      </w:r>
       <w:bookmarkEnd w:id="18"/>
-      <w:r>
-        <w:t xml:space="preserve"> – Каскаден филтър</w:t>
-      </w:r>
-      <w:bookmarkEnd w:id="17"/>
     </w:p>
     <w:p>
       <w:r>
@@ -10041,7 +10237,7 @@
         <mc:AlternateContent>
           <mc:Choice Requires="wps">
             <w:drawing>
-              <wp:anchor distT="0" distB="0" distL="0" distR="0" simplePos="0" relativeHeight="251654656" behindDoc="1" locked="0" layoutInCell="1" allowOverlap="1" wp14:anchorId="2D15CA04" wp14:editId="5808ACD0">
+              <wp:anchor distT="0" distB="0" distL="0" distR="0" simplePos="0" relativeHeight="251650048" behindDoc="1" locked="0" layoutInCell="1" allowOverlap="1" wp14:anchorId="2D15CA04" wp14:editId="5808ACD0">
                 <wp:simplePos x="0" y="0"/>
                 <wp:positionH relativeFrom="page">
                   <wp:posOffset>1475740</wp:posOffset>
@@ -10125,11 +10321,19 @@
       <w:r>
         <w:t>a</w:t>
       </w:r>
+      <w:proofErr w:type="spellStart"/>
       <w:r>
         <w:rPr>
           <w:lang w:val="bg-BG"/>
         </w:rPr>
-        <w:t>лиз н</w:t>
+        <w:t>лиз</w:t>
+      </w:r>
+      <w:proofErr w:type="spellEnd"/>
+      <w:r>
+        <w:rPr>
+          <w:lang w:val="bg-BG"/>
+        </w:rPr>
+        <w:t xml:space="preserve"> н</w:t>
       </w:r>
       <w:r>
         <w:t>a</w:t>
@@ -10170,12 +10374,14 @@
       <w:r>
         <w:t>e</w:t>
       </w:r>
+      <w:proofErr w:type="spellStart"/>
       <w:r>
         <w:rPr>
           <w:lang w:val="bg-BG"/>
         </w:rPr>
         <w:t>зулт</w:t>
       </w:r>
+      <w:proofErr w:type="spellEnd"/>
       <w:r>
         <w:t>a</w:t>
       </w:r>
@@ -10211,7 +10417,35 @@
         <w:rPr>
           <w:lang w:eastAsia="bg-BG" w:bidi="en-US"/>
         </w:rPr>
-        <w:t xml:space="preserve">Виола Джонс с по съвременен модел предложен Кайпен Занг и имплементиран с Keras. За целта се използват изображения на известни </w:t>
+        <w:t xml:space="preserve">Виола Джонс с по съвременен модел предложен </w:t>
+      </w:r>
+      <w:proofErr w:type="spellStart"/>
+      <w:r>
+        <w:rPr>
+          <w:lang w:eastAsia="bg-BG" w:bidi="en-US"/>
+        </w:rPr>
+        <w:t>Кайпен</w:t>
+      </w:r>
+      <w:proofErr w:type="spellEnd"/>
+      <w:r>
+        <w:rPr>
+          <w:lang w:eastAsia="bg-BG" w:bidi="en-US"/>
+        </w:rPr>
+        <w:t xml:space="preserve"> </w:t>
+      </w:r>
+      <w:proofErr w:type="spellStart"/>
+      <w:r>
+        <w:rPr>
+          <w:lang w:eastAsia="bg-BG" w:bidi="en-US"/>
+        </w:rPr>
+        <w:t>Занг</w:t>
+      </w:r>
+      <w:proofErr w:type="spellEnd"/>
+      <w:r>
+        <w:rPr>
+          <w:lang w:eastAsia="bg-BG" w:bidi="en-US"/>
+        </w:rPr>
+        <w:t xml:space="preserve"> и имплементиран с Keras. За целта се използват изображения на известни </w:t>
       </w:r>
       <w:r>
         <w:rPr>
@@ -10295,7 +10529,7 @@
         <mc:AlternateContent>
           <mc:Choice Requires="wps">
             <w:drawing>
-              <wp:anchor distT="0" distB="0" distL="114300" distR="114300" simplePos="0" relativeHeight="251665920" behindDoc="0" locked="0" layoutInCell="1" allowOverlap="1" wp14:anchorId="5322D9EE" wp14:editId="421712A6">
+              <wp:anchor distT="0" distB="0" distL="114300" distR="114300" simplePos="0" relativeHeight="251666432" behindDoc="0" locked="0" layoutInCell="1" allowOverlap="1" wp14:anchorId="5322D9EE" wp14:editId="421712A6">
                 <wp:simplePos x="0" y="0"/>
                 <wp:positionH relativeFrom="column">
                   <wp:posOffset>8255</wp:posOffset>
@@ -10407,7 +10641,7 @@
           </mc:Choice>
           <mc:Fallback>
             <w:pict>
-              <v:shape w14:anchorId="5322D9EE" id="Text Box 38" o:spid="_x0000_s1033" type="#_x0000_t202" style="position:absolute;left:0;text-align:left;margin-left:.65pt;margin-top:234.7pt;width:399.7pt;height:21.5pt;z-index:251665920;visibility:visible;mso-wrap-style:square;mso-width-percent:0;mso-height-percent:0;mso-wrap-distance-left:9pt;mso-wrap-distance-top:0;mso-wrap-distance-right:9pt;mso-wrap-distance-bottom:0;mso-position-horizontal:absolute;mso-position-horizontal-relative:text;mso-position-vertical:absolute;mso-position-vertical-relative:text;mso-width-percent:0;mso-height-percent:0;mso-width-relative:page;mso-height-relative:page;v-text-anchor:top" o:gfxdata="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" stroked="f">
+              <v:shape w14:anchorId="5322D9EE" id="Text Box 38" o:spid="_x0000_s1033" type="#_x0000_t202" style="position:absolute;left:0;text-align:left;margin-left:.65pt;margin-top:234.7pt;width:399.7pt;height:21.5pt;z-index:251666432;visibility:visible;mso-wrap-style:square;mso-width-percent:0;mso-height-percent:0;mso-wrap-distance-left:9pt;mso-wrap-distance-top:0;mso-wrap-distance-right:9pt;mso-wrap-distance-bottom:0;mso-position-horizontal:absolute;mso-position-horizontal-relative:text;mso-position-vertical:absolute;mso-position-vertical-relative:text;mso-width-percent:0;mso-height-percent:0;mso-width-relative:page;mso-height-relative:page;v-text-anchor:top" o:gfxdata="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" stroked="f">
                 <v:textbox style="mso-fit-shape-to-text:t" inset="0,0,0,0">
                   <w:txbxContent>
                     <w:p>
@@ -10467,7 +10701,7 @@
         <mc:AlternateContent>
           <mc:Choice Requires="wps">
             <w:drawing>
-              <wp:anchor distT="45720" distB="45720" distL="114300" distR="114300" simplePos="0" relativeHeight="251664896" behindDoc="0" locked="0" layoutInCell="1" allowOverlap="1" wp14:anchorId="7B0F5C4B" wp14:editId="18EA4849">
+              <wp:anchor distT="45720" distB="45720" distL="114300" distR="114300" simplePos="0" relativeHeight="251664384" behindDoc="0" locked="0" layoutInCell="1" allowOverlap="1" wp14:anchorId="7B0F5C4B" wp14:editId="18EA4849">
                 <wp:simplePos x="0" y="0"/>
                 <wp:positionH relativeFrom="character">
                   <wp:posOffset>0</wp:posOffset>
@@ -12716,29 +12950,23 @@
         <w:rPr>
           <w:lang w:eastAsia="zh-CN"/>
         </w:rPr>
-        <w:t xml:space="preserve">По време на обработката се засича и времето за работа на алгоритъма. След обхождането на всички изображения, борят на правилно разпознатите изображения се </w:t>
+        <w:t xml:space="preserve">По време на обработката се засича и времето за работа на алгоритъма. След обхождането на всички изображения, борят на правилно разпознатите изображения се разделя на броят на всички изображения и резултата се връща като проценти. </w:t>
       </w:r>
       <w:r>
         <w:rPr>
           <w:lang w:eastAsia="zh-CN"/>
         </w:rPr>
+        <w:br/>
+      </w:r>
+      <w:r>
+        <w:rPr>
+          <w:noProof/>
+        </w:rPr>
         <w:lastRenderedPageBreak/>
-        <w:t xml:space="preserve">разделя на броят на всички изображения и резултата се връща като проценти. </w:t>
-      </w:r>
-      <w:r>
-        <w:rPr>
-          <w:lang w:eastAsia="zh-CN"/>
-        </w:rPr>
-        <w:br/>
-      </w:r>
-      <w:r>
-        <w:rPr>
-          <w:noProof/>
-        </w:rPr>
         <mc:AlternateContent>
           <mc:Choice Requires="wps">
             <w:drawing>
-              <wp:anchor distT="0" distB="0" distL="114300" distR="114300" simplePos="0" relativeHeight="251666944" behindDoc="0" locked="0" layoutInCell="1" allowOverlap="1" wp14:anchorId="1754AB79" wp14:editId="793C7A38">
+              <wp:anchor distT="0" distB="0" distL="114300" distR="114300" simplePos="0" relativeHeight="251667456" behindDoc="0" locked="0" layoutInCell="1" allowOverlap="1" wp14:anchorId="1754AB79" wp14:editId="793C7A38">
                 <wp:simplePos x="0" y="0"/>
                 <wp:positionH relativeFrom="column">
                   <wp:posOffset>13335</wp:posOffset>
@@ -12850,7 +13078,7 @@
           </mc:Choice>
           <mc:Fallback>
             <w:pict>
-              <v:shape w14:anchorId="1754AB79" id="Text Box 39" o:spid="_x0000_s1035" type="#_x0000_t202" style="position:absolute;left:0;text-align:left;margin-left:1.05pt;margin-top:113.95pt;width:447.85pt;height:21.5pt;z-index:251666944;visibility:visible;mso-wrap-style:square;mso-width-percent:0;mso-height-percent:0;mso-wrap-distance-left:9pt;mso-wrap-distance-top:0;mso-wrap-distance-right:9pt;mso-wrap-distance-bottom:0;mso-position-horizontal:absolute;mso-position-horizontal-relative:text;mso-position-vertical:absolute;mso-position-vertical-relative:text;mso-width-percent:0;mso-height-percent:0;mso-width-relative:page;mso-height-relative:page;v-text-anchor:top" o:gfxdata="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" stroked="f">
+              <v:shape w14:anchorId="1754AB79" id="Text Box 39" o:spid="_x0000_s1035" type="#_x0000_t202" style="position:absolute;left:0;text-align:left;margin-left:1.05pt;margin-top:113.95pt;width:447.85pt;height:21.5pt;z-index:251667456;visibility:visible;mso-wrap-style:square;mso-width-percent:0;mso-height-percent:0;mso-wrap-distance-left:9pt;mso-wrap-distance-top:0;mso-wrap-distance-right:9pt;mso-wrap-distance-bottom:0;mso-position-horizontal:absolute;mso-position-horizontal-relative:text;mso-position-vertical:absolute;mso-position-vertical-relative:text;mso-width-percent:0;mso-height-percent:0;mso-width-relative:page;mso-height-relative:page;v-text-anchor:top" o:gfxdata="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" stroked="f">
                 <v:textbox style="mso-fit-shape-to-text:t" inset="0,0,0,0">
                   <w:txbxContent>
                     <w:p>
@@ -12911,7 +13139,7 @@
         <mc:AlternateContent>
           <mc:Choice Requires="wps">
             <w:drawing>
-              <wp:anchor distT="45720" distB="45720" distL="114300" distR="114300" simplePos="0" relativeHeight="251663872" behindDoc="0" locked="0" layoutInCell="1" allowOverlap="1" wp14:anchorId="26430F1C" wp14:editId="11E03EA8">
+              <wp:anchor distT="45720" distB="45720" distL="114300" distR="114300" simplePos="0" relativeHeight="251663360" behindDoc="0" locked="0" layoutInCell="1" allowOverlap="1" wp14:anchorId="26430F1C" wp14:editId="11E03EA8">
                 <wp:simplePos x="0" y="0"/>
                 <wp:positionH relativeFrom="character">
                   <wp:posOffset>0</wp:posOffset>
@@ -13835,7 +14063,7 @@
         <mc:AlternateContent>
           <mc:Choice Requires="wps">
             <w:drawing>
-              <wp:anchor distT="0" distB="0" distL="114300" distR="114300" simplePos="0" relativeHeight="251667968" behindDoc="0" locked="0" layoutInCell="1" allowOverlap="1" wp14:anchorId="75A769F4" wp14:editId="5DD13976">
+              <wp:anchor distT="0" distB="0" distL="114300" distR="114300" simplePos="0" relativeHeight="251668480" behindDoc="0" locked="0" layoutInCell="1" allowOverlap="1" wp14:anchorId="75A769F4" wp14:editId="5DD13976">
                 <wp:simplePos x="0" y="0"/>
                 <wp:positionH relativeFrom="column">
                   <wp:posOffset>0</wp:posOffset>
@@ -13947,7 +14175,7 @@
           </mc:Choice>
           <mc:Fallback>
             <w:pict>
-              <v:shape w14:anchorId="75A769F4" id="Text Box 40" o:spid="_x0000_s1037" type="#_x0000_t202" style="position:absolute;left:0;text-align:left;margin-left:0;margin-top:92.35pt;width:447.85pt;height:21.5pt;z-index:251667968;visibility:visible;mso-wrap-style:square;mso-width-percent:0;mso-height-percent:0;mso-wrap-distance-left:9pt;mso-wrap-distance-top:0;mso-wrap-distance-right:9pt;mso-wrap-distance-bottom:0;mso-position-horizontal:absolute;mso-position-horizontal-relative:text;mso-position-vertical:absolute;mso-position-vertical-relative:text;mso-width-percent:0;mso-height-percent:0;mso-width-relative:page;mso-height-relative:page;v-text-anchor:top" o:gfxdata="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" stroked="f">
+              <v:shape w14:anchorId="75A769F4" id="Text Box 40" o:spid="_x0000_s1037" type="#_x0000_t202" style="position:absolute;left:0;text-align:left;margin-left:0;margin-top:92.35pt;width:447.85pt;height:21.5pt;z-index:251668480;visibility:visible;mso-wrap-style:square;mso-width-percent:0;mso-height-percent:0;mso-wrap-distance-left:9pt;mso-wrap-distance-top:0;mso-wrap-distance-right:9pt;mso-wrap-distance-bottom:0;mso-position-horizontal:absolute;mso-position-horizontal-relative:text;mso-position-vertical:absolute;mso-position-vertical-relative:text;mso-width-percent:0;mso-height-percent:0;mso-width-relative:page;mso-height-relative:page;v-text-anchor:top" o:gfxdata="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" stroked="f">
                 <v:textbox style="mso-fit-shape-to-text:t" inset="0,0,0,0">
                   <w:txbxContent>
                     <w:p>
@@ -14008,7 +14236,7 @@
         <mc:AlternateContent>
           <mc:Choice Requires="wps">
             <w:drawing>
-              <wp:anchor distT="45720" distB="45720" distL="114300" distR="114300" simplePos="0" relativeHeight="251662848" behindDoc="0" locked="0" layoutInCell="1" allowOverlap="1" wp14:anchorId="3298AC1A" wp14:editId="100B52FA">
+              <wp:anchor distT="45720" distB="45720" distL="114300" distR="114300" simplePos="0" relativeHeight="251661312" behindDoc="0" locked="0" layoutInCell="1" allowOverlap="1" wp14:anchorId="3298AC1A" wp14:editId="100B52FA">
                 <wp:simplePos x="0" y="0"/>
                 <wp:positionH relativeFrom="character">
                   <wp:posOffset>0</wp:posOffset>
@@ -15039,7 +15267,7 @@
         <mc:AlternateContent>
           <mc:Choice Requires="wps">
             <w:drawing>
-              <wp:anchor distT="0" distB="0" distL="114300" distR="114300" simplePos="0" relativeHeight="251668992" behindDoc="0" locked="0" layoutInCell="1" allowOverlap="1" wp14:anchorId="260F4208" wp14:editId="6A0D0401">
+              <wp:anchor distT="0" distB="0" distL="114300" distR="114300" simplePos="0" relativeHeight="251669504" behindDoc="0" locked="0" layoutInCell="1" allowOverlap="1" wp14:anchorId="260F4208" wp14:editId="6A0D0401">
                 <wp:simplePos x="0" y="0"/>
                 <wp:positionH relativeFrom="column">
                   <wp:posOffset>11430</wp:posOffset>
@@ -15145,7 +15373,7 @@
           </mc:Choice>
           <mc:Fallback>
             <w:pict>
-              <v:shape w14:anchorId="260F4208" id="Text Box 41" o:spid="_x0000_s1039" type="#_x0000_t202" style="position:absolute;left:0;text-align:left;margin-left:.9pt;margin-top:59.4pt;width:445.05pt;height:21.5pt;z-index:251668992;visibility:visible;mso-wrap-style:square;mso-width-percent:0;mso-height-percent:0;mso-wrap-distance-left:9pt;mso-wrap-distance-top:0;mso-wrap-distance-right:9pt;mso-wrap-distance-bottom:0;mso-position-horizontal:absolute;mso-position-horizontal-relative:text;mso-position-vertical:absolute;mso-position-vertical-relative:text;mso-width-percent:0;mso-height-percent:0;mso-width-relative:page;mso-height-relative:page;v-text-anchor:top" o:gfxdata="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" stroked="f">
+              <v:shape w14:anchorId="260F4208" id="Text Box 41" o:spid="_x0000_s1039" type="#_x0000_t202" style="position:absolute;left:0;text-align:left;margin-left:.9pt;margin-top:59.4pt;width:445.05pt;height:21.5pt;z-index:251669504;visibility:visible;mso-wrap-style:square;mso-width-percent:0;mso-height-percent:0;mso-wrap-distance-left:9pt;mso-wrap-distance-top:0;mso-wrap-distance-right:9pt;mso-wrap-distance-bottom:0;mso-position-horizontal:absolute;mso-position-horizontal-relative:text;mso-position-vertical:absolute;mso-position-vertical-relative:text;mso-width-percent:0;mso-height-percent:0;mso-width-relative:page;mso-height-relative:page;v-text-anchor:top" o:gfxdata="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" stroked="f">
                 <v:textbox style="mso-fit-shape-to-text:t" inset="0,0,0,0">
                   <w:txbxContent>
                     <w:p>
@@ -15200,7 +15428,7 @@
         <mc:AlternateContent>
           <mc:Choice Requires="wps">
             <w:drawing>
-              <wp:anchor distT="45720" distB="45720" distL="114300" distR="114300" simplePos="0" relativeHeight="251661824" behindDoc="0" locked="0" layoutInCell="1" allowOverlap="1" wp14:anchorId="3264E58E" wp14:editId="273E117C">
+              <wp:anchor distT="45720" distB="45720" distL="114300" distR="114300" simplePos="0" relativeHeight="251660288" behindDoc="0" locked="0" layoutInCell="1" allowOverlap="1" wp14:anchorId="3264E58E" wp14:editId="273E117C">
                 <wp:simplePos x="0" y="0"/>
                 <wp:positionH relativeFrom="character">
                   <wp:posOffset>0</wp:posOffset>
@@ -16378,14 +16606,70 @@
         <w:rPr>
           <w:lang w:eastAsia="bg-BG" w:bidi="en-US"/>
         </w:rPr>
-        <w:t xml:space="preserve">Виола Джонс въпреки неточността му в сравнения с по-съвременният метод на Кайпен Занг. Се справя близо 10 пъти по бързо. Това е така </w:t>
-      </w:r>
+        <w:t xml:space="preserve">Виола Джонс въпреки неточността му в сравнения с по-съвременният метод на </w:t>
+      </w:r>
+      <w:proofErr w:type="spellStart"/>
       <w:r>
         <w:rPr>
           <w:lang w:eastAsia="bg-BG" w:bidi="en-US"/>
         </w:rPr>
+        <w:t>Кайпен</w:t>
+      </w:r>
+      <w:proofErr w:type="spellEnd"/>
+      <w:r>
+        <w:rPr>
+          <w:lang w:eastAsia="bg-BG" w:bidi="en-US"/>
+        </w:rPr>
+        <w:t xml:space="preserve"> </w:t>
+      </w:r>
+      <w:proofErr w:type="spellStart"/>
+      <w:r>
+        <w:rPr>
+          <w:lang w:eastAsia="bg-BG" w:bidi="en-US"/>
+        </w:rPr>
+        <w:t>Занг</w:t>
+      </w:r>
+      <w:proofErr w:type="spellEnd"/>
+      <w:r>
+        <w:rPr>
+          <w:lang w:eastAsia="bg-BG" w:bidi="en-US"/>
+        </w:rPr>
+        <w:t xml:space="preserve">. Се справя близо 10 пъти по бързо. Това е така понеже метода на Виола Джонс е създаден през 2000 година и целта му е била да се използва в реално време в </w:t>
+      </w:r>
+      <w:r>
+        <w:rPr>
+          <w:lang w:eastAsia="bg-BG" w:bidi="en-US"/>
+        </w:rPr>
         <w:lastRenderedPageBreak/>
-        <w:t xml:space="preserve">понеже метода на Виола Джонс е създаден през 2000 година и целта му е била да се използва в реално време в устройства с ниски изчислителни възможности. Като тогавашните мобилни телефони. От друга стана методът на Кайпен Занг, който е разработен през 2015, е предвиден да работи върху съвременни видео карти които имат далеч по значителни изчислителни ресурси. </w:t>
+        <w:t xml:space="preserve">устройства с ниски изчислителни възможности. Като тогавашните мобилни телефони. От друга стана методът на </w:t>
+      </w:r>
+      <w:proofErr w:type="spellStart"/>
+      <w:r>
+        <w:rPr>
+          <w:lang w:eastAsia="bg-BG" w:bidi="en-US"/>
+        </w:rPr>
+        <w:t>Кайпен</w:t>
+      </w:r>
+      <w:proofErr w:type="spellEnd"/>
+      <w:r>
+        <w:rPr>
+          <w:lang w:eastAsia="bg-BG" w:bidi="en-US"/>
+        </w:rPr>
+        <w:t xml:space="preserve"> </w:t>
+      </w:r>
+      <w:proofErr w:type="spellStart"/>
+      <w:r>
+        <w:rPr>
+          <w:lang w:eastAsia="bg-BG" w:bidi="en-US"/>
+        </w:rPr>
+        <w:t>Занг</w:t>
+      </w:r>
+      <w:proofErr w:type="spellEnd"/>
+      <w:r>
+        <w:rPr>
+          <w:lang w:eastAsia="bg-BG" w:bidi="en-US"/>
+        </w:rPr>
+        <w:t xml:space="preserve">, който е разработен през 2015, е предвиден да работи върху съвременни видео карти които имат далеч по значителни изчислителни ресурси. </w:t>
       </w:r>
     </w:p>
     <w:p>
@@ -16436,12 +16720,28 @@
         </w:rPr>
         <w:t xml:space="preserve"> на </w:t>
       </w:r>
+      <w:proofErr w:type="spellStart"/>
       <w:r>
         <w:rPr>
           <w:lang w:eastAsia="bg-BG" w:bidi="en-US"/>
         </w:rPr>
-        <w:t>Кайпен Занг</w:t>
-      </w:r>
+        <w:t>Кайпен</w:t>
+      </w:r>
+      <w:proofErr w:type="spellEnd"/>
+      <w:r>
+        <w:rPr>
+          <w:lang w:eastAsia="bg-BG" w:bidi="en-US"/>
+        </w:rPr>
+        <w:t xml:space="preserve"> </w:t>
+      </w:r>
+      <w:proofErr w:type="spellStart"/>
+      <w:r>
+        <w:rPr>
+          <w:lang w:eastAsia="bg-BG" w:bidi="en-US"/>
+        </w:rPr>
+        <w:t>Занг</w:t>
+      </w:r>
+      <w:proofErr w:type="spellEnd"/>
       <w:r>
         <w:rPr>
           <w:lang w:eastAsia="bg-BG" w:bidi="en-US"/>
@@ -16481,7 +16781,7 @@
         <mc:AlternateContent>
           <mc:Choice Requires="wps">
             <w:drawing>
-              <wp:anchor distT="0" distB="0" distL="114300" distR="114300" simplePos="0" relativeHeight="251670016" behindDoc="0" locked="0" layoutInCell="1" allowOverlap="1" wp14:anchorId="6681837F" wp14:editId="388029B5">
+              <wp:anchor distT="0" distB="0" distL="114300" distR="114300" simplePos="0" relativeHeight="251670528" behindDoc="0" locked="0" layoutInCell="1" allowOverlap="1" wp14:anchorId="6681837F" wp14:editId="388029B5">
                 <wp:simplePos x="0" y="0"/>
                 <wp:positionH relativeFrom="column">
                   <wp:posOffset>13335</wp:posOffset>
@@ -16593,7 +16893,7 @@
           </mc:Choice>
           <mc:Fallback>
             <w:pict>
-              <v:shape w14:anchorId="6681837F" id="Text Box 44" o:spid="_x0000_s1042" type="#_x0000_t202" style="position:absolute;left:0;text-align:left;margin-left:1.05pt;margin-top:129.6pt;width:445.05pt;height:21.5pt;z-index:251670016;visibility:visible;mso-wrap-style:square;mso-width-percent:0;mso-height-percent:0;mso-wrap-distance-left:9pt;mso-wrap-distance-top:0;mso-wrap-distance-right:9pt;mso-wrap-distance-bottom:0;mso-position-horizontal:absolute;mso-position-horizontal-relative:text;mso-position-vertical:absolute;mso-position-vertical-relative:text;mso-width-percent:0;mso-height-percent:0;mso-width-relative:page;mso-height-relative:page;v-text-anchor:top" o:gfxdata="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" stroked="f">
+              <v:shape w14:anchorId="6681837F" id="Text Box 44" o:spid="_x0000_s1042" type="#_x0000_t202" style="position:absolute;left:0;text-align:left;margin-left:1.05pt;margin-top:129.6pt;width:445.05pt;height:21.5pt;z-index:251670528;visibility:visible;mso-wrap-style:square;mso-width-percent:0;mso-height-percent:0;mso-wrap-distance-left:9pt;mso-wrap-distance-top:0;mso-wrap-distance-right:9pt;mso-wrap-distance-bottom:0;mso-position-horizontal:absolute;mso-position-horizontal-relative:text;mso-position-vertical:absolute;mso-position-vertical-relative:text;mso-width-percent:0;mso-height-percent:0;mso-width-relative:page;mso-height-relative:page;v-text-anchor:top" o:gfxdata="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" stroked="f">
                 <v:textbox style="mso-fit-shape-to-text:t" inset="0,0,0,0">
                   <w:txbxContent>
                     <w:p>
@@ -16654,7 +16954,7 @@
         <mc:AlternateContent>
           <mc:Choice Requires="wps">
             <w:drawing>
-              <wp:anchor distT="45720" distB="45720" distL="114300" distR="114300" simplePos="0" relativeHeight="251648512" behindDoc="0" locked="0" layoutInCell="1" allowOverlap="1" wp14:anchorId="12DBA7F1" wp14:editId="5BC804DC">
+              <wp:anchor distT="45720" distB="45720" distL="114300" distR="114300" simplePos="0" relativeHeight="251641856" behindDoc="0" locked="0" layoutInCell="1" allowOverlap="1" wp14:anchorId="12DBA7F1" wp14:editId="5BC804DC">
                 <wp:simplePos x="0" y="0"/>
                 <wp:positionH relativeFrom="character">
                   <wp:posOffset>0</wp:posOffset>
@@ -17797,41 +18097,41 @@
         <w:t xml:space="preserve"> </w:t>
       </w:r>
       <w:r>
-        <w:t xml:space="preserve">предоставяща функции и обекти за работа с матрици </w:t>
+        <w:t xml:space="preserve">предоставяща функции и обекти за работа с матрици както в </w:t>
+      </w:r>
+      <w:r>
+        <w:rPr>
+          <w:lang w:val="en-US"/>
+        </w:rPr>
+        <w:t>MATLAB</w:t>
+      </w:r>
+      <w:r>
+        <w:rPr>
+          <w:lang w:val="ru-RU"/>
+        </w:rPr>
+        <w:t xml:space="preserve">). </w:t>
+      </w:r>
+      <w:r>
+        <w:t xml:space="preserve">Преди извличането на признаците обаче трябва да се направи статистическа обработка на пикселите в изображението. Това става като първо се изчисли </w:t>
+      </w:r>
+      <w:r>
+        <w:rPr>
+          <w:lang w:val="en-US"/>
+        </w:rPr>
+        <w:t>Z</w:t>
+      </w:r>
+      <w:r>
+        <w:rPr>
+          <w:lang w:val="ru-RU"/>
+        </w:rPr>
+        <w:t xml:space="preserve"> </w:t>
+      </w:r>
+      <w:r>
+        <w:t xml:space="preserve">стойността </w:t>
       </w:r>
       <w:r>
         <w:lastRenderedPageBreak/>
-        <w:t xml:space="preserve">както в </w:t>
-      </w:r>
-      <w:r>
-        <w:rPr>
-          <w:lang w:val="en-US"/>
-        </w:rPr>
-        <w:t>MATLAB</w:t>
-      </w:r>
-      <w:r>
-        <w:rPr>
-          <w:lang w:val="ru-RU"/>
-        </w:rPr>
-        <w:t xml:space="preserve">). </w:t>
-      </w:r>
-      <w:r>
-        <w:t xml:space="preserve">Преди извличането на признаците обаче трябва да се направи статистическа обработка на пикселите в изображението. Това става като първо се изчисли </w:t>
-      </w:r>
-      <w:r>
-        <w:rPr>
-          <w:lang w:val="en-US"/>
-        </w:rPr>
-        <w:t>Z</w:t>
-      </w:r>
-      <w:r>
-        <w:rPr>
-          <w:lang w:val="ru-RU"/>
-        </w:rPr>
-        <w:t xml:space="preserve"> </w:t>
-      </w:r>
-      <w:r>
-        <w:t>стойността на всеки пиксел в изображението</w:t>
+        <w:t>на всеки пиксел в изображението</w:t>
       </w:r>
       <w:r>
         <w:rPr>
@@ -17952,7 +18252,7 @@
         <mc:AlternateContent>
           <mc:Choice Requires="wps">
             <w:drawing>
-              <wp:anchor distT="0" distB="0" distL="114300" distR="114300" simplePos="0" relativeHeight="251671040" behindDoc="0" locked="0" layoutInCell="1" allowOverlap="1" wp14:anchorId="78D3986E" wp14:editId="4F4D4F82">
+              <wp:anchor distT="0" distB="0" distL="114300" distR="114300" simplePos="0" relativeHeight="251671552" behindDoc="0" locked="0" layoutInCell="1" allowOverlap="1" wp14:anchorId="78D3986E" wp14:editId="4F4D4F82">
                 <wp:simplePos x="0" y="0"/>
                 <wp:positionH relativeFrom="column">
                   <wp:posOffset>13335</wp:posOffset>
@@ -18055,7 +18355,7 @@
           </mc:Choice>
           <mc:Fallback>
             <w:pict>
-              <v:shape w14:anchorId="78D3986E" id="Text Box 46" o:spid="_x0000_s1044" type="#_x0000_t202" style="position:absolute;left:0;text-align:left;margin-left:1.05pt;margin-top:130.1pt;width:445.05pt;height:21.5pt;z-index:251671040;visibility:visible;mso-wrap-style:square;mso-width-percent:0;mso-height-percent:0;mso-wrap-distance-left:9pt;mso-wrap-distance-top:0;mso-wrap-distance-right:9pt;mso-wrap-distance-bottom:0;mso-position-horizontal:absolute;mso-position-horizontal-relative:text;mso-position-vertical:absolute;mso-position-vertical-relative:text;mso-width-percent:0;mso-height-percent:0;mso-width-relative:page;mso-height-relative:page;v-text-anchor:top" o:gfxdata="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" stroked="f">
+              <v:shape w14:anchorId="78D3986E" id="Text Box 46" o:spid="_x0000_s1044" type="#_x0000_t202" style="position:absolute;left:0;text-align:left;margin-left:1.05pt;margin-top:130.1pt;width:445.05pt;height:21.5pt;z-index:251671552;visibility:visible;mso-wrap-style:square;mso-width-percent:0;mso-height-percent:0;mso-wrap-distance-left:9pt;mso-wrap-distance-top:0;mso-wrap-distance-right:9pt;mso-wrap-distance-bottom:0;mso-position-horizontal:absolute;mso-position-horizontal-relative:text;mso-position-vertical:absolute;mso-position-vertical-relative:text;mso-width-percent:0;mso-height-percent:0;mso-width-relative:page;mso-height-relative:page;v-text-anchor:top" o:gfxdata="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" stroked="f">
                 <v:textbox style="mso-fit-shape-to-text:t" inset="0,0,0,0">
                   <w:txbxContent>
                     <w:p>
@@ -18106,7 +18406,7 @@
         <mc:AlternateContent>
           <mc:Choice Requires="wps">
             <w:drawing>
-              <wp:anchor distT="45720" distB="45720" distL="114300" distR="114300" simplePos="0" relativeHeight="251650560" behindDoc="0" locked="0" layoutInCell="1" allowOverlap="1" wp14:anchorId="12DBA7F1" wp14:editId="7E6D544A">
+              <wp:anchor distT="45720" distB="45720" distL="114300" distR="114300" simplePos="0" relativeHeight="251643904" behindDoc="0" locked="0" layoutInCell="1" allowOverlap="1" wp14:anchorId="12DBA7F1" wp14:editId="7E6D544A">
                 <wp:simplePos x="0" y="0"/>
                 <wp:positionH relativeFrom="character">
                   <wp:posOffset>0</wp:posOffset>
@@ -18342,7 +18642,7 @@
                                 <w:color w:val="000000"/>
                                 <w:sz w:val="20"/>
                                 <w:szCs w:val="20"/>
-                                <w:lang w:val="en-US" w:eastAsia="ja-JP" w:bidi="he-IL"/>
+                                <w:lang w:val="fr-FR" w:eastAsia="ja-JP" w:bidi="he-IL"/>
                               </w:rPr>
                             </w:pPr>
                             <w:r>
@@ -18352,7 +18652,7 @@
                                 <w:color w:val="000000"/>
                                 <w:sz w:val="20"/>
                                 <w:szCs w:val="20"/>
-                                <w:lang w:val="en-US" w:eastAsia="ja-JP" w:bidi="he-IL"/>
+                                <w:lang w:val="fr-FR" w:eastAsia="ja-JP" w:bidi="he-IL"/>
                               </w:rPr>
                               <w:t>encoderOut.fit(yTrain)</w:t>
                             </w:r>
@@ -18368,7 +18668,7 @@
                                 <w:color w:val="000000"/>
                                 <w:sz w:val="20"/>
                                 <w:szCs w:val="20"/>
-                                <w:lang w:val="en-US" w:eastAsia="ja-JP" w:bidi="he-IL"/>
+                                <w:lang w:val="fr-FR" w:eastAsia="ja-JP" w:bidi="he-IL"/>
                               </w:rPr>
                             </w:pPr>
                             <w:r>
@@ -18378,7 +18678,7 @@
                                 <w:color w:val="000000"/>
                                 <w:sz w:val="20"/>
                                 <w:szCs w:val="20"/>
-                                <w:lang w:val="en-US" w:eastAsia="ja-JP" w:bidi="he-IL"/>
+                                <w:lang w:val="fr-FR" w:eastAsia="ja-JP" w:bidi="he-IL"/>
                               </w:rPr>
                               <w:t>yTrain = encoderOut.transform(yTrain)</w:t>
                             </w:r>
@@ -18442,7 +18742,7 @@
           </mc:Choice>
           <mc:Fallback>
             <w:pict>
-              <v:shape w14:anchorId="12DBA7F1" id="_x0000_s1045" type="#_x0000_t202" style="position:absolute;margin-left:0;margin-top:0;width:445.05pt;height:124.7pt;z-index:251650560;visibility:visible;mso-wrap-style:square;mso-width-percent:0;mso-height-percent:0;mso-wrap-distance-left:9pt;mso-wrap-distance-top:3.6pt;mso-wrap-distance-right:9pt;mso-wrap-distance-bottom:3.6pt;mso-position-horizontal:absolute;mso-position-horizontal-relative:char;mso-position-vertical:absolute;mso-position-vertical-relative:line;mso-width-percent:0;mso-height-percent:0;mso-width-relative:margin;mso-height-relative:margin;v-text-anchor:top" o:gfxdata="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">
+              <v:shape w14:anchorId="12DBA7F1" id="_x0000_s1045" type="#_x0000_t202" style="position:absolute;margin-left:0;margin-top:0;width:445.05pt;height:124.7pt;z-index:251643904;visibility:visible;mso-wrap-style:square;mso-width-percent:0;mso-height-percent:0;mso-wrap-distance-left:9pt;mso-wrap-distance-top:3.6pt;mso-wrap-distance-right:9pt;mso-wrap-distance-bottom:3.6pt;mso-position-horizontal:absolute;mso-position-horizontal-relative:char;mso-position-vertical:absolute;mso-position-vertical-relative:line;mso-width-percent:0;mso-height-percent:0;mso-width-relative:margin;mso-height-relative:margin;v-text-anchor:top" o:gfxdata="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">
                 <v:textbox>
                   <w:txbxContent>
                     <w:p>
@@ -18638,7 +18938,7 @@
                           <w:color w:val="000000"/>
                           <w:sz w:val="20"/>
                           <w:szCs w:val="20"/>
-                          <w:lang w:val="en-US" w:eastAsia="ja-JP" w:bidi="he-IL"/>
+                          <w:lang w:val="fr-FR" w:eastAsia="ja-JP" w:bidi="he-IL"/>
                         </w:rPr>
                       </w:pPr>
                       <w:r>
@@ -18648,7 +18948,7 @@
                           <w:color w:val="000000"/>
                           <w:sz w:val="20"/>
                           <w:szCs w:val="20"/>
-                          <w:lang w:val="en-US" w:eastAsia="ja-JP" w:bidi="he-IL"/>
+                          <w:lang w:val="fr-FR" w:eastAsia="ja-JP" w:bidi="he-IL"/>
                         </w:rPr>
                         <w:t>encoderOut.fit(yTrain)</w:t>
                       </w:r>
@@ -18664,7 +18964,7 @@
                           <w:color w:val="000000"/>
                           <w:sz w:val="20"/>
                           <w:szCs w:val="20"/>
-                          <w:lang w:val="en-US" w:eastAsia="ja-JP" w:bidi="he-IL"/>
+                          <w:lang w:val="fr-FR" w:eastAsia="ja-JP" w:bidi="he-IL"/>
                         </w:rPr>
                       </w:pPr>
                       <w:r>
@@ -18674,7 +18974,7 @@
                           <w:color w:val="000000"/>
                           <w:sz w:val="20"/>
                           <w:szCs w:val="20"/>
-                          <w:lang w:val="en-US" w:eastAsia="ja-JP" w:bidi="he-IL"/>
+                          <w:lang w:val="fr-FR" w:eastAsia="ja-JP" w:bidi="he-IL"/>
                         </w:rPr>
                         <w:t>yTrain = encoderOut.transform(yTrain)</w:t>
                       </w:r>
@@ -18916,7 +19216,7 @@
           <w:color w:val="000000"/>
           <w:sz w:val="20"/>
           <w:szCs w:val="20"/>
-          <w:lang w:val="en-US" w:eastAsia="ja-JP" w:bidi="he-IL"/>
+          <w:lang w:val="ru-RU" w:eastAsia="ja-JP" w:bidi="he-IL"/>
         </w:rPr>
         <w:t>()</w:t>
       </w:r>
@@ -18928,6 +19228,7 @@
       <w:r>
         <w:t xml:space="preserve">След изпълнението на функцията се създават четири променливи </w:t>
       </w:r>
+      <w:proofErr w:type="spellStart"/>
       <w:r>
         <w:rPr>
           <w:rFonts w:asciiTheme="majorBidi" w:eastAsia="Times New Roman" w:hAnsiTheme="majorBidi" w:cstheme="majorBidi"/>
@@ -18938,6 +19239,7 @@
         </w:rPr>
         <w:t>xTrain</w:t>
       </w:r>
+      <w:proofErr w:type="spellEnd"/>
       <w:r>
         <w:rPr>
           <w:rFonts w:asciiTheme="majorBidi" w:eastAsia="Times New Roman" w:hAnsiTheme="majorBidi" w:cstheme="majorBidi"/>
@@ -18948,6 +19250,7 @@
         </w:rPr>
         <w:t xml:space="preserve">, </w:t>
       </w:r>
+      <w:proofErr w:type="spellStart"/>
       <w:r>
         <w:rPr>
           <w:rFonts w:asciiTheme="majorBidi" w:eastAsia="Times New Roman" w:hAnsiTheme="majorBidi" w:cstheme="majorBidi"/>
@@ -18958,6 +19261,7 @@
         </w:rPr>
         <w:t>yTrain</w:t>
       </w:r>
+      <w:proofErr w:type="spellEnd"/>
       <w:r>
         <w:rPr>
           <w:rFonts w:asciiTheme="majorBidi" w:eastAsia="Times New Roman" w:hAnsiTheme="majorBidi" w:cstheme="majorBidi"/>
@@ -18968,6 +19272,7 @@
         </w:rPr>
         <w:t xml:space="preserve">, </w:t>
       </w:r>
+      <w:proofErr w:type="spellStart"/>
       <w:r>
         <w:rPr>
           <w:rFonts w:asciiTheme="majorBidi" w:eastAsia="Times New Roman" w:hAnsiTheme="majorBidi" w:cstheme="majorBidi"/>
@@ -18978,6 +19283,7 @@
         </w:rPr>
         <w:t>xTest</w:t>
       </w:r>
+      <w:proofErr w:type="spellEnd"/>
       <w:r>
         <w:rPr>
           <w:rFonts w:asciiTheme="majorBidi" w:eastAsia="Times New Roman" w:hAnsiTheme="majorBidi" w:cstheme="majorBidi"/>
@@ -18988,6 +19294,7 @@
         </w:rPr>
         <w:t xml:space="preserve">, </w:t>
       </w:r>
+      <w:proofErr w:type="spellStart"/>
       <w:r>
         <w:rPr>
           <w:rFonts w:asciiTheme="majorBidi" w:eastAsia="Times New Roman" w:hAnsiTheme="majorBidi" w:cstheme="majorBidi"/>
@@ -18998,9 +19305,11 @@
         </w:rPr>
         <w:t>yTest</w:t>
       </w:r>
+      <w:proofErr w:type="spellEnd"/>
       <w:r>
         <w:t xml:space="preserve">. </w:t>
       </w:r>
+      <w:proofErr w:type="spellStart"/>
       <w:r>
         <w:rPr>
           <w:rFonts w:asciiTheme="majorBidi" w:eastAsia="Times New Roman" w:hAnsiTheme="majorBidi" w:cstheme="majorBidi"/>
@@ -19011,12 +19320,14 @@
         </w:rPr>
         <w:t>xTrain</w:t>
       </w:r>
+      <w:proofErr w:type="spellEnd"/>
       <w:r>
         <w:t xml:space="preserve"> представлява</w:t>
       </w:r>
       <w:r>
         <w:t xml:space="preserve"> масив от признаците извлечени от изображенията, а </w:t>
       </w:r>
+      <w:proofErr w:type="spellStart"/>
       <w:r>
         <w:rPr>
           <w:rFonts w:asciiTheme="majorBidi" w:eastAsia="Times New Roman" w:hAnsiTheme="majorBidi" w:cstheme="majorBidi"/>
@@ -19027,9 +19338,11 @@
         </w:rPr>
         <w:t>yTrain</w:t>
       </w:r>
+      <w:proofErr w:type="spellEnd"/>
       <w:r>
         <w:t xml:space="preserve"> представлява имената на известната личност която е на съответното изображение. Подобно е и с </w:t>
       </w:r>
+      <w:proofErr w:type="spellStart"/>
       <w:r>
         <w:rPr>
           <w:rFonts w:asciiTheme="majorBidi" w:eastAsia="Times New Roman" w:hAnsiTheme="majorBidi" w:cstheme="majorBidi"/>
@@ -19040,6 +19353,7 @@
         </w:rPr>
         <w:t>xTest</w:t>
       </w:r>
+      <w:proofErr w:type="spellEnd"/>
       <w:r>
         <w:rPr>
           <w:rFonts w:asciiTheme="majorBidi" w:eastAsia="Times New Roman" w:hAnsiTheme="majorBidi" w:cstheme="majorBidi"/>
@@ -19050,6 +19364,7 @@
         </w:rPr>
         <w:t xml:space="preserve">, </w:t>
       </w:r>
+      <w:proofErr w:type="spellStart"/>
       <w:r>
         <w:rPr>
           <w:rFonts w:asciiTheme="majorBidi" w:eastAsia="Times New Roman" w:hAnsiTheme="majorBidi" w:cstheme="majorBidi"/>
@@ -19060,6 +19375,7 @@
         </w:rPr>
         <w:t>yTest</w:t>
       </w:r>
+      <w:proofErr w:type="spellEnd"/>
       <w:r>
         <w:t xml:space="preserve">, с разликата че тези ще се използват при проверка за точността на обученият модел, а </w:t>
       </w:r>
@@ -19128,25 +19444,19 @@
         <w:t>Което практически представлява изчисляване на разстоянието от център на декартова координатна система до позицията на върха на вектора (питагорова теорема)</w:t>
       </w:r>
       <w:r>
-        <w:t xml:space="preserve"> и разделянето на всяка </w:t>
-      </w:r>
+        <w:t xml:space="preserve"> и разделянето на всяка компонента на вектора с големината му</w:t>
+      </w:r>
+      <w:r>
+        <w:t>.</w:t>
+      </w:r>
+      <w:r>
+        <w:t xml:space="preserve"> Това се прави с цел сумата от всички компоненти във вектора да е 1-ца, като по този начин алгоритъмът по лесно би могъл да ги сравнява и класифицира. </w:t>
+      </w:r>
+    </w:p>
+    <w:p>
       <w:r>
         <w:lastRenderedPageBreak/>
-        <w:t>компонента на вектора с големината му</w:t>
-      </w:r>
-      <w:r>
-        <w:t>.</w:t>
-      </w:r>
-      <w:r>
-        <w:t xml:space="preserve"> Това се прави с цел сумата от всички компоненти във вектора да е 1-ца, като по този начин алгоритъмът по лесно би могъл да ги сравнява и класифицира. </w:t>
-      </w:r>
-    </w:p>
-    <w:p>
-      <w:r>
-        <w:t xml:space="preserve">След това се прави и обработка на етикетите. Това е защото оригиналните етикети са </w:t>
-      </w:r>
-      <w:r>
-        <w:t>символен низ (</w:t>
+        <w:t>След това се прави и обработка на етикетите. Това е защото оригиналните етикети са символен низ (</w:t>
       </w:r>
       <w:r>
         <w:rPr>
@@ -19175,7 +19485,7 @@
         <mc:AlternateContent>
           <mc:Choice Requires="wps">
             <w:drawing>
-              <wp:anchor distT="0" distB="0" distL="114300" distR="114300" simplePos="0" relativeHeight="251672064" behindDoc="0" locked="0" layoutInCell="1" allowOverlap="1" wp14:anchorId="09BE4947" wp14:editId="6ABD8464">
+              <wp:anchor distT="0" distB="0" distL="114300" distR="114300" simplePos="0" relativeHeight="251672576" behindDoc="0" locked="0" layoutInCell="1" allowOverlap="1" wp14:anchorId="09BE4947" wp14:editId="6ABD8464">
                 <wp:simplePos x="0" y="0"/>
                 <wp:positionH relativeFrom="column">
                   <wp:posOffset>51435</wp:posOffset>
@@ -19287,7 +19597,7 @@
           </mc:Choice>
           <mc:Fallback>
             <w:pict>
-              <v:shape w14:anchorId="09BE4947" id="Text Box 49" o:spid="_x0000_s1046" type="#_x0000_t202" style="position:absolute;left:0;text-align:left;margin-left:4.05pt;margin-top:129.95pt;width:445.05pt;height:21.5pt;z-index:251672064;visibility:visible;mso-wrap-style:square;mso-width-percent:0;mso-height-percent:0;mso-wrap-distance-left:9pt;mso-wrap-distance-top:0;mso-wrap-distance-right:9pt;mso-wrap-distance-bottom:0;mso-position-horizontal:absolute;mso-position-horizontal-relative:text;mso-position-vertical:absolute;mso-position-vertical-relative:text;mso-width-percent:0;mso-height-percent:0;mso-width-relative:page;mso-height-relative:page;v-text-anchor:top" o:gfxdata="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" stroked="f">
+              <v:shape w14:anchorId="09BE4947" id="Text Box 49" o:spid="_x0000_s1046" type="#_x0000_t202" style="position:absolute;left:0;text-align:left;margin-left:4.05pt;margin-top:129.95pt;width:445.05pt;height:21.5pt;z-index:251672576;visibility:visible;mso-wrap-style:square;mso-width-percent:0;mso-height-percent:0;mso-wrap-distance-left:9pt;mso-wrap-distance-top:0;mso-wrap-distance-right:9pt;mso-wrap-distance-bottom:0;mso-position-horizontal:absolute;mso-position-horizontal-relative:text;mso-position-vertical:absolute;mso-position-vertical-relative:text;mso-width-percent:0;mso-height-percent:0;mso-width-relative:page;mso-height-relative:page;v-text-anchor:top" o:gfxdata="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" stroked="f">
                 <v:textbox style="mso-fit-shape-to-text:t" inset="0,0,0,0">
                   <w:txbxContent>
                     <w:p>
@@ -19347,7 +19657,7 @@
         <mc:AlternateContent>
           <mc:Choice Requires="wps">
             <w:drawing>
-              <wp:anchor distT="45720" distB="45720" distL="114300" distR="114300" simplePos="0" relativeHeight="251649536" behindDoc="0" locked="0" layoutInCell="1" allowOverlap="1" wp14:anchorId="12DBA7F1" wp14:editId="0E5E4751">
+              <wp:anchor distT="45720" distB="45720" distL="114300" distR="114300" simplePos="0" relativeHeight="251642880" behindDoc="0" locked="0" layoutInCell="1" allowOverlap="1" wp14:anchorId="12DBA7F1" wp14:editId="0E5E4751">
                 <wp:simplePos x="0" y="0"/>
                 <wp:positionH relativeFrom="character">
                   <wp:posOffset>0</wp:posOffset>
@@ -20215,7 +20525,19 @@
         <w:rPr>
           <w:lang w:val="en-US"/>
         </w:rPr>
-        <w:t>scikit learn</w:t>
+        <w:t>scikit</w:t>
+      </w:r>
+      <w:r>
+        <w:rPr>
+          <w:lang w:val="ru-RU"/>
+        </w:rPr>
+        <w:t xml:space="preserve"> </w:t>
+      </w:r>
+      <w:r>
+        <w:rPr>
+          <w:lang w:val="en-US"/>
+        </w:rPr>
+        <w:t>learn</w:t>
       </w:r>
       <w:r>
         <w:t xml:space="preserve">. Задаваме му стандартните параметри. След това се тренира с помощта на метода </w:t>
@@ -20279,7 +20601,7 @@
         <mc:AlternateContent>
           <mc:Choice Requires="wps">
             <w:drawing>
-              <wp:anchor distT="0" distB="0" distL="114300" distR="114300" simplePos="0" relativeHeight="251674112" behindDoc="0" locked="0" layoutInCell="1" allowOverlap="1" wp14:anchorId="1A4507FF" wp14:editId="4E121744">
+              <wp:anchor distT="0" distB="0" distL="114300" distR="114300" simplePos="0" relativeHeight="251674624" behindDoc="0" locked="0" layoutInCell="1" allowOverlap="1" wp14:anchorId="1A4507FF" wp14:editId="4E121744">
                 <wp:simplePos x="0" y="0"/>
                 <wp:positionH relativeFrom="column">
                   <wp:posOffset>6350</wp:posOffset>
@@ -20391,7 +20713,7 @@
           </mc:Choice>
           <mc:Fallback>
             <w:pict>
-              <v:shape w14:anchorId="1A4507FF" id="Text Box 51" o:spid="_x0000_s1048" type="#_x0000_t202" style="position:absolute;left:0;text-align:left;margin-left:.5pt;margin-top:26.2pt;width:445.05pt;height:21.5pt;z-index:251674112;visibility:visible;mso-wrap-style:square;mso-width-percent:0;mso-height-percent:0;mso-wrap-distance-left:9pt;mso-wrap-distance-top:0;mso-wrap-distance-right:9pt;mso-wrap-distance-bottom:0;mso-position-horizontal:absolute;mso-position-horizontal-relative:text;mso-position-vertical:absolute;mso-position-vertical-relative:text;mso-width-percent:0;mso-height-percent:0;mso-width-relative:page;mso-height-relative:page;v-text-anchor:top" o:gfxdata="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" stroked="f">
+              <v:shape w14:anchorId="1A4507FF" id="Text Box 51" o:spid="_x0000_s1048" type="#_x0000_t202" style="position:absolute;left:0;text-align:left;margin-left:.5pt;margin-top:26.2pt;width:445.05pt;height:21.5pt;z-index:251674624;visibility:visible;mso-wrap-style:square;mso-width-percent:0;mso-height-percent:0;mso-wrap-distance-left:9pt;mso-wrap-distance-top:0;mso-wrap-distance-right:9pt;mso-wrap-distance-bottom:0;mso-position-horizontal:absolute;mso-position-horizontal-relative:text;mso-position-vertical:absolute;mso-position-vertical-relative:text;mso-width-percent:0;mso-height-percent:0;mso-width-relative:page;mso-height-relative:page;v-text-anchor:top" o:gfxdata="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" stroked="f">
                 <v:textbox style="mso-fit-shape-to-text:t" inset="0,0,0,0">
                   <w:txbxContent>
                     <w:p>
@@ -20451,7 +20773,7 @@
         <mc:AlternateContent>
           <mc:Choice Requires="wps">
             <w:drawing>
-              <wp:anchor distT="45720" distB="45720" distL="114300" distR="114300" simplePos="0" relativeHeight="251673088" behindDoc="0" locked="0" layoutInCell="1" allowOverlap="1" wp14:anchorId="12DBA7F1" wp14:editId="0EDC0470">
+              <wp:anchor distT="45720" distB="45720" distL="114300" distR="114300" simplePos="0" relativeHeight="251673600" behindDoc="0" locked="0" layoutInCell="1" allowOverlap="1" wp14:anchorId="12DBA7F1" wp14:editId="0EDC0470">
                 <wp:simplePos x="0" y="0"/>
                 <wp:positionH relativeFrom="character">
                   <wp:posOffset>6350</wp:posOffset>
@@ -20725,86 +21047,134 @@
           <w:tab w:val="right" w:pos="9121"/>
         </w:tabs>
         <w:rPr>
+          <w:lang w:val="ru-RU"/>
+        </w:rPr>
+      </w:pPr>
+    </w:p>
+    <w:p>
+      <w:pPr>
+        <w:pStyle w:val="Heading2"/>
+        <w:rPr>
+          <w:lang w:val="bg-BG"/>
+        </w:rPr>
+      </w:pPr>
+      <w:r>
+        <w:rPr>
+          <w:lang w:val="bg-BG"/>
+        </w:rPr>
+        <w:t xml:space="preserve"> </w:t>
+      </w:r>
+      <w:bookmarkStart w:id="39" w:name="_Toc92497298"/>
+      <w:r>
+        <w:rPr>
+          <w:lang w:val="bg-BG"/>
+        </w:rPr>
+        <w:t>Приложимост</w:t>
+      </w:r>
+      <w:bookmarkEnd w:id="39"/>
+    </w:p>
+    <w:p>
+      <w:r>
+        <w:lastRenderedPageBreak/>
+        <w:t xml:space="preserve">Засичането и разпознаването на изображения намира голямо приложение в съвременният свят. Примери за това може да са разпознаване на </w:t>
+      </w:r>
+      <w:r>
+        <w:t xml:space="preserve">човешки лица през охранителни камери в реално време с цел да се намери издирван престъпник. Откриване на заболявания по чертите на лицето на човека. </w:t>
+      </w:r>
+    </w:p>
+    <w:p>
+      <w:r>
+        <w:rPr>
           <w:lang w:val="en-US"/>
         </w:rPr>
-      </w:pPr>
-    </w:p>
-    <w:p>
-      <w:pPr>
-        <w:pStyle w:val="Heading2"/>
-        <w:rPr>
-          <w:lang w:val="bg-BG"/>
-        </w:rPr>
-      </w:pPr>
-      <w:r>
-        <w:rPr>
-          <w:lang w:val="bg-BG"/>
-        </w:rPr>
-        <w:lastRenderedPageBreak/>
+        <w:t>FaceNet</w:t>
+      </w:r>
+      <w:r>
+        <w:t xml:space="preserve">, алгоритъмът който беше представен в тази работа, е силно надграден и разработен от </w:t>
+      </w:r>
+      <w:r>
+        <w:rPr>
+          <w:lang w:val="en-US"/>
+        </w:rPr>
+        <w:t>Google</w:t>
+      </w:r>
+      <w:r>
+        <w:rPr>
+          <w:lang w:val="ru-RU"/>
+        </w:rPr>
+        <w:t xml:space="preserve">. С това те </w:t>
+      </w:r>
+      <w:r>
+        <w:t xml:space="preserve">успяват </w:t>
+      </w:r>
+      <w:r>
+        <w:rPr>
+          <w:lang w:val="ru-RU"/>
+        </w:rPr>
+        <w:t xml:space="preserve">да </w:t>
+      </w:r>
+      <w:r>
+        <w:t>направят нов рекорд за точност достигайки до 99.63% (</w:t>
+      </w:r>
+      <w:r>
+        <w:t>± 0.0009</w:t>
+      </w:r>
+      <w:r>
+        <w:t>) използвайки популярният „</w:t>
+      </w:r>
+      <w:r>
+        <w:rPr>
+          <w:lang w:val="en-US"/>
+        </w:rPr>
+        <w:t>Labeled</w:t>
+      </w:r>
+      <w:r>
+        <w:rPr>
+          <w:lang w:val="ru-RU"/>
+        </w:rPr>
         <w:t xml:space="preserve"> </w:t>
       </w:r>
-      <w:bookmarkStart w:id="39" w:name="_Toc92497298"/>
-      <w:r>
-        <w:rPr>
-          <w:lang w:val="bg-BG"/>
-        </w:rPr>
-        <w:t>Приложимост</w:t>
-      </w:r>
-      <w:bookmarkEnd w:id="39"/>
-    </w:p>
-    <w:p>
-      <w:r>
-        <w:t xml:space="preserve">Засичането и разпознаването на изображения намира голямо приложение в съвременният свят. Примери за това може да са разпознаване на </w:t>
-      </w:r>
-      <w:r>
-        <w:t xml:space="preserve">човешки лица през охранителни камери в реално време с цел да се намери издирван престъпник. Откриване на заболявания по чертите на лицето на човека. </w:t>
-      </w:r>
-    </w:p>
-    <w:p>
       <w:r>
         <w:rPr>
           <w:lang w:val="en-US"/>
         </w:rPr>
-        <w:t>FaceNet</w:t>
-      </w:r>
-      <w:r>
-        <w:t xml:space="preserve">, алгоритъмът който беше представен в тази работа, е силно надграден и разработен от </w:t>
+        <w:t>Faces</w:t>
+      </w:r>
+      <w:r>
+        <w:rPr>
+          <w:lang w:val="ru-RU"/>
+        </w:rPr>
+        <w:t xml:space="preserve"> </w:t>
       </w:r>
       <w:r>
         <w:rPr>
           <w:lang w:val="en-US"/>
         </w:rPr>
-        <w:t>Google</w:t>
+        <w:t>in</w:t>
       </w:r>
       <w:r>
         <w:rPr>
           <w:lang w:val="ru-RU"/>
         </w:rPr>
-        <w:t xml:space="preserve">. С това те </w:t>
-      </w:r>
-      <w:r>
-        <w:t xml:space="preserve">успяват </w:t>
+        <w:t xml:space="preserve"> </w:t>
+      </w:r>
+      <w:r>
+        <w:rPr>
+          <w:lang w:val="en-US"/>
+        </w:rPr>
+        <w:t>the</w:t>
       </w:r>
       <w:r>
         <w:rPr>
           <w:lang w:val="ru-RU"/>
         </w:rPr>
-        <w:t xml:space="preserve">да </w:t>
-      </w:r>
-      <w:r>
-        <w:t>направят нов рекорд за точност достигайки до 99.63% (</w:t>
-      </w:r>
-      <w:r>
-        <w:t>± 0.0009</w:t>
-      </w:r>
-      <w:r>
-        <w:t>) използвайки популярният „</w:t>
+        <w:t xml:space="preserve"> </w:t>
       </w:r>
       <w:r>
         <w:rPr>
           <w:lang w:val="en-US"/>
         </w:rPr>
-        <w:t>Labeled Faces in the Wild</w:t>
+        <w:t>Wild</w:t>
       </w:r>
       <w:r>
         <w:t xml:space="preserve">“ сет от изображения. Тази функционалност е вградена във приложението </w:t>
@@ -21733,7 +22103,7 @@
           <w:color w:val="000000"/>
           <w:sz w:val="20"/>
           <w:szCs w:val="20"/>
-          <w:lang w:val="en-US" w:eastAsia="ja-JP" w:bidi="he-IL"/>
+          <w:lang w:val="ru-RU" w:eastAsia="ja-JP" w:bidi="he-IL"/>
         </w:rPr>
       </w:pPr>
       <w:r>
@@ -21776,9 +22146,31 @@
           <w:color w:val="000000"/>
           <w:sz w:val="20"/>
           <w:szCs w:val="20"/>
-          <w:lang w:val="en-US" w:eastAsia="ja-JP" w:bidi="he-IL"/>
-        </w:rPr>
-        <w:t xml:space="preserve"> cv2</w:t>
+          <w:lang w:val="ru-RU" w:eastAsia="ja-JP" w:bidi="he-IL"/>
+        </w:rPr>
+        <w:t xml:space="preserve"> </w:t>
+      </w:r>
+      <w:r>
+        <w:rPr>
+          <w:rFonts w:asciiTheme="majorBidi" w:eastAsia="Times New Roman" w:hAnsiTheme="majorBidi" w:cstheme="majorBidi"/>
+          <w:noProof/>
+          <w:color w:val="000000"/>
+          <w:sz w:val="20"/>
+          <w:szCs w:val="20"/>
+          <w:lang w:val="en-US" w:eastAsia="ja-JP" w:bidi="he-IL"/>
+        </w:rPr>
+        <w:t>cv</w:t>
+      </w:r>
+      <w:r>
+        <w:rPr>
+          <w:rFonts w:asciiTheme="majorBidi" w:eastAsia="Times New Roman" w:hAnsiTheme="majorBidi" w:cstheme="majorBidi"/>
+          <w:noProof/>
+          <w:color w:val="000000"/>
+          <w:sz w:val="20"/>
+          <w:szCs w:val="20"/>
+          <w:lang w:val="ru-RU" w:eastAsia="ja-JP" w:bidi="he-IL"/>
+        </w:rPr>
+        <w:t>2</w:t>
       </w:r>
     </w:p>
     <w:p>
@@ -21792,7 +22184,7 @@
           <w:color w:val="000000"/>
           <w:sz w:val="20"/>
           <w:szCs w:val="20"/>
-          <w:lang w:val="en-US" w:eastAsia="ja-JP" w:bidi="he-IL"/>
+          <w:lang w:val="ru-RU" w:eastAsia="ja-JP" w:bidi="he-IL"/>
         </w:rPr>
       </w:pPr>
     </w:p>
@@ -21807,19 +22199,74 @@
           <w:color w:val="000000"/>
           <w:sz w:val="20"/>
           <w:szCs w:val="20"/>
-          <w:lang w:val="en-US" w:eastAsia="ja-JP" w:bidi="he-IL"/>
-        </w:rPr>
-      </w:pPr>
-      <w:r>
-        <w:rPr>
-          <w:rFonts w:asciiTheme="majorBidi" w:eastAsia="Times New Roman" w:hAnsiTheme="majorBidi" w:cstheme="majorBidi"/>
-          <w:noProof/>
-          <w:color w:val="000000"/>
-          <w:sz w:val="20"/>
-          <w:szCs w:val="20"/>
-          <w:lang w:val="en-US" w:eastAsia="ja-JP" w:bidi="he-IL"/>
-        </w:rPr>
-        <w:t>detector = cv2.CascadeClassifier(</w:t>
+          <w:lang w:val="ru-RU" w:eastAsia="ja-JP" w:bidi="he-IL"/>
+        </w:rPr>
+      </w:pPr>
+      <w:r>
+        <w:rPr>
+          <w:rFonts w:asciiTheme="majorBidi" w:eastAsia="Times New Roman" w:hAnsiTheme="majorBidi" w:cstheme="majorBidi"/>
+          <w:noProof/>
+          <w:color w:val="000000"/>
+          <w:sz w:val="20"/>
+          <w:szCs w:val="20"/>
+          <w:lang w:val="en-US" w:eastAsia="ja-JP" w:bidi="he-IL"/>
+        </w:rPr>
+        <w:t>detector</w:t>
+      </w:r>
+      <w:r>
+        <w:rPr>
+          <w:rFonts w:asciiTheme="majorBidi" w:eastAsia="Times New Roman" w:hAnsiTheme="majorBidi" w:cstheme="majorBidi"/>
+          <w:noProof/>
+          <w:color w:val="000000"/>
+          <w:sz w:val="20"/>
+          <w:szCs w:val="20"/>
+          <w:lang w:val="ru-RU" w:eastAsia="ja-JP" w:bidi="he-IL"/>
+        </w:rPr>
+        <w:t xml:space="preserve"> = </w:t>
+      </w:r>
+      <w:r>
+        <w:rPr>
+          <w:rFonts w:asciiTheme="majorBidi" w:eastAsia="Times New Roman" w:hAnsiTheme="majorBidi" w:cstheme="majorBidi"/>
+          <w:noProof/>
+          <w:color w:val="000000"/>
+          <w:sz w:val="20"/>
+          <w:szCs w:val="20"/>
+          <w:lang w:val="en-US" w:eastAsia="ja-JP" w:bidi="he-IL"/>
+        </w:rPr>
+        <w:t>cv</w:t>
+      </w:r>
+      <w:r>
+        <w:rPr>
+          <w:rFonts w:asciiTheme="majorBidi" w:eastAsia="Times New Roman" w:hAnsiTheme="majorBidi" w:cstheme="majorBidi"/>
+          <w:noProof/>
+          <w:color w:val="000000"/>
+          <w:sz w:val="20"/>
+          <w:szCs w:val="20"/>
+          <w:lang w:val="ru-RU" w:eastAsia="ja-JP" w:bidi="he-IL"/>
+        </w:rPr>
+        <w:t>2.</w:t>
+      </w:r>
+      <w:r>
+        <w:rPr>
+          <w:rFonts w:asciiTheme="majorBidi" w:eastAsia="Times New Roman" w:hAnsiTheme="majorBidi" w:cstheme="majorBidi"/>
+          <w:noProof/>
+          <w:color w:val="000000"/>
+          <w:sz w:val="20"/>
+          <w:szCs w:val="20"/>
+          <w:lang w:val="en-US" w:eastAsia="ja-JP" w:bidi="he-IL"/>
+        </w:rPr>
+        <w:t>CascadeClassifier</w:t>
+      </w:r>
+      <w:r>
+        <w:rPr>
+          <w:rFonts w:asciiTheme="majorBidi" w:eastAsia="Times New Roman" w:hAnsiTheme="majorBidi" w:cstheme="majorBidi"/>
+          <w:noProof/>
+          <w:color w:val="000000"/>
+          <w:sz w:val="20"/>
+          <w:szCs w:val="20"/>
+          <w:lang w:val="ru-RU" w:eastAsia="ja-JP" w:bidi="he-IL"/>
+        </w:rPr>
+        <w:t>(</w:t>
       </w:r>
       <w:r>
         <w:rPr>
@@ -21828,18 +22275,106 @@
           <w:color w:val="A31515"/>
           <w:sz w:val="20"/>
           <w:szCs w:val="20"/>
-          <w:lang w:val="en-US" w:eastAsia="ja-JP" w:bidi="he-IL"/>
-        </w:rPr>
-        <w:t>'haarcascade_frontalface_default.xml'</w:t>
-      </w:r>
-      <w:r>
-        <w:rPr>
-          <w:rFonts w:asciiTheme="majorBidi" w:eastAsia="Times New Roman" w:hAnsiTheme="majorBidi" w:cstheme="majorBidi"/>
-          <w:noProof/>
-          <w:color w:val="000000"/>
-          <w:sz w:val="20"/>
-          <w:szCs w:val="20"/>
-          <w:lang w:val="en-US" w:eastAsia="ja-JP" w:bidi="he-IL"/>
+          <w:lang w:val="ru-RU" w:eastAsia="ja-JP" w:bidi="he-IL"/>
+        </w:rPr>
+        <w:t>'</w:t>
+      </w:r>
+      <w:r>
+        <w:rPr>
+          <w:rFonts w:asciiTheme="majorBidi" w:eastAsia="Times New Roman" w:hAnsiTheme="majorBidi" w:cstheme="majorBidi"/>
+          <w:noProof/>
+          <w:color w:val="A31515"/>
+          <w:sz w:val="20"/>
+          <w:szCs w:val="20"/>
+          <w:lang w:val="en-US" w:eastAsia="ja-JP" w:bidi="he-IL"/>
+        </w:rPr>
+        <w:t>haarcascade</w:t>
+      </w:r>
+      <w:r>
+        <w:rPr>
+          <w:rFonts w:asciiTheme="majorBidi" w:eastAsia="Times New Roman" w:hAnsiTheme="majorBidi" w:cstheme="majorBidi"/>
+          <w:noProof/>
+          <w:color w:val="A31515"/>
+          <w:sz w:val="20"/>
+          <w:szCs w:val="20"/>
+          <w:lang w:val="ru-RU" w:eastAsia="ja-JP" w:bidi="he-IL"/>
+        </w:rPr>
+        <w:t>_</w:t>
+      </w:r>
+      <w:r>
+        <w:rPr>
+          <w:rFonts w:asciiTheme="majorBidi" w:eastAsia="Times New Roman" w:hAnsiTheme="majorBidi" w:cstheme="majorBidi"/>
+          <w:noProof/>
+          <w:color w:val="A31515"/>
+          <w:sz w:val="20"/>
+          <w:szCs w:val="20"/>
+          <w:lang w:val="en-US" w:eastAsia="ja-JP" w:bidi="he-IL"/>
+        </w:rPr>
+        <w:t>frontalface</w:t>
+      </w:r>
+      <w:r>
+        <w:rPr>
+          <w:rFonts w:asciiTheme="majorBidi" w:eastAsia="Times New Roman" w:hAnsiTheme="majorBidi" w:cstheme="majorBidi"/>
+          <w:noProof/>
+          <w:color w:val="A31515"/>
+          <w:sz w:val="20"/>
+          <w:szCs w:val="20"/>
+          <w:lang w:val="ru-RU" w:eastAsia="ja-JP" w:bidi="he-IL"/>
+        </w:rPr>
+        <w:t>_</w:t>
+      </w:r>
+      <w:r>
+        <w:rPr>
+          <w:rFonts w:asciiTheme="majorBidi" w:eastAsia="Times New Roman" w:hAnsiTheme="majorBidi" w:cstheme="majorBidi"/>
+          <w:noProof/>
+          <w:color w:val="A31515"/>
+          <w:sz w:val="20"/>
+          <w:szCs w:val="20"/>
+          <w:lang w:val="en-US" w:eastAsia="ja-JP" w:bidi="he-IL"/>
+        </w:rPr>
+        <w:t>default</w:t>
+      </w:r>
+      <w:r>
+        <w:rPr>
+          <w:rFonts w:asciiTheme="majorBidi" w:eastAsia="Times New Roman" w:hAnsiTheme="majorBidi" w:cstheme="majorBidi"/>
+          <w:noProof/>
+          <w:color w:val="A31515"/>
+          <w:sz w:val="20"/>
+          <w:szCs w:val="20"/>
+          <w:lang w:val="ru-RU" w:eastAsia="ja-JP" w:bidi="he-IL"/>
+        </w:rPr>
+        <w:t>.</w:t>
+      </w:r>
+      <w:r>
+        <w:rPr>
+          <w:rFonts w:asciiTheme="majorBidi" w:eastAsia="Times New Roman" w:hAnsiTheme="majorBidi" w:cstheme="majorBidi"/>
+          <w:noProof/>
+          <w:color w:val="A31515"/>
+          <w:sz w:val="20"/>
+          <w:szCs w:val="20"/>
+          <w:lang w:val="en-US" w:eastAsia="ja-JP" w:bidi="he-IL"/>
+        </w:rPr>
+        <w:t>xml</w:t>
+      </w:r>
+      <w:r>
+        <w:rPr>
+          <w:rFonts w:asciiTheme="majorBidi" w:eastAsia="Times New Roman" w:hAnsiTheme="majorBidi" w:cstheme="majorBidi"/>
+          <w:noProof/>
+          <w:color w:val="A31515"/>
+          <w:sz w:val="20"/>
+          <w:szCs w:val="20"/>
+          <w:lang w:val="ru-RU" w:eastAsia="ja-JP" w:bidi="he-IL"/>
+        </w:rPr>
+        <w:t>'</w:t>
+      </w:r>
+      <w:r>
+        <w:rPr>
+          <w:rFonts w:asciiTheme="majorBidi" w:eastAsia="Times New Roman" w:hAnsiTheme="majorBidi" w:cstheme="majorBidi"/>
+          <w:noProof/>
+          <w:color w:val="000000"/>
+          <w:sz w:val="20"/>
+          <w:szCs w:val="20"/>
+          <w:lang w:val="ru-RU" w:eastAsia="ja-JP" w:bidi="he-IL"/>
         </w:rPr>
         <w:t>)</w:t>
       </w:r>
@@ -21855,7 +22390,7 @@
           <w:color w:val="000000"/>
           <w:sz w:val="20"/>
           <w:szCs w:val="20"/>
-          <w:lang w:val="en-US" w:eastAsia="ja-JP" w:bidi="he-IL"/>
+          <w:lang w:val="ru-RU" w:eastAsia="ja-JP" w:bidi="he-IL"/>
         </w:rPr>
       </w:pPr>
     </w:p>
@@ -21870,19 +22405,118 @@
           <w:color w:val="000000"/>
           <w:sz w:val="20"/>
           <w:szCs w:val="20"/>
-          <w:lang w:val="en-US" w:eastAsia="ja-JP" w:bidi="he-IL"/>
-        </w:rPr>
-      </w:pPr>
-      <w:r>
-        <w:rPr>
-          <w:rFonts w:asciiTheme="majorBidi" w:eastAsia="Times New Roman" w:hAnsiTheme="majorBidi" w:cstheme="majorBidi"/>
-          <w:noProof/>
-          <w:color w:val="000000"/>
-          <w:sz w:val="20"/>
-          <w:szCs w:val="20"/>
-          <w:lang w:val="en-US" w:eastAsia="ja-JP" w:bidi="he-IL"/>
-        </w:rPr>
-        <w:t>camera: cv2.VideoCapture = cv2.VideoCapture(</w:t>
+          <w:lang w:val="ru-RU" w:eastAsia="ja-JP" w:bidi="he-IL"/>
+        </w:rPr>
+      </w:pPr>
+      <w:r>
+        <w:rPr>
+          <w:rFonts w:asciiTheme="majorBidi" w:eastAsia="Times New Roman" w:hAnsiTheme="majorBidi" w:cstheme="majorBidi"/>
+          <w:noProof/>
+          <w:color w:val="000000"/>
+          <w:sz w:val="20"/>
+          <w:szCs w:val="20"/>
+          <w:lang w:val="en-US" w:eastAsia="ja-JP" w:bidi="he-IL"/>
+        </w:rPr>
+        <w:t>camera</w:t>
+      </w:r>
+      <w:r>
+        <w:rPr>
+          <w:rFonts w:asciiTheme="majorBidi" w:eastAsia="Times New Roman" w:hAnsiTheme="majorBidi" w:cstheme="majorBidi"/>
+          <w:noProof/>
+          <w:color w:val="000000"/>
+          <w:sz w:val="20"/>
+          <w:szCs w:val="20"/>
+          <w:lang w:val="ru-RU" w:eastAsia="ja-JP" w:bidi="he-IL"/>
+        </w:rPr>
+        <w:t xml:space="preserve">: </w:t>
+      </w:r>
+      <w:r>
+        <w:rPr>
+          <w:rFonts w:asciiTheme="majorBidi" w:eastAsia="Times New Roman" w:hAnsiTheme="majorBidi" w:cstheme="majorBidi"/>
+          <w:noProof/>
+          <w:color w:val="000000"/>
+          <w:sz w:val="20"/>
+          <w:szCs w:val="20"/>
+          <w:lang w:val="en-US" w:eastAsia="ja-JP" w:bidi="he-IL"/>
+        </w:rPr>
+        <w:t>cv</w:t>
+      </w:r>
+      <w:r>
+        <w:rPr>
+          <w:rFonts w:asciiTheme="majorBidi" w:eastAsia="Times New Roman" w:hAnsiTheme="majorBidi" w:cstheme="majorBidi"/>
+          <w:noProof/>
+          <w:color w:val="000000"/>
+          <w:sz w:val="20"/>
+          <w:szCs w:val="20"/>
+          <w:lang w:val="ru-RU" w:eastAsia="ja-JP" w:bidi="he-IL"/>
+        </w:rPr>
+        <w:t>2.</w:t>
+      </w:r>
+      <w:r>
+        <w:rPr>
+          <w:rFonts w:asciiTheme="majorBidi" w:eastAsia="Times New Roman" w:hAnsiTheme="majorBidi" w:cstheme="majorBidi"/>
+          <w:noProof/>
+          <w:color w:val="000000"/>
+          <w:sz w:val="20"/>
+          <w:szCs w:val="20"/>
+          <w:lang w:val="en-US" w:eastAsia="ja-JP" w:bidi="he-IL"/>
+        </w:rPr>
+        <w:t>VideoCapture</w:t>
+      </w:r>
+      <w:r>
+        <w:rPr>
+          <w:rFonts w:asciiTheme="majorBidi" w:eastAsia="Times New Roman" w:hAnsiTheme="majorBidi" w:cstheme="majorBidi"/>
+          <w:noProof/>
+          <w:color w:val="000000"/>
+          <w:sz w:val="20"/>
+          <w:szCs w:val="20"/>
+          <w:lang w:val="ru-RU" w:eastAsia="ja-JP" w:bidi="he-IL"/>
+        </w:rPr>
+        <w:t xml:space="preserve"> = </w:t>
+      </w:r>
+      <w:r>
+        <w:rPr>
+          <w:rFonts w:asciiTheme="majorBidi" w:eastAsia="Times New Roman" w:hAnsiTheme="majorBidi" w:cstheme="majorBidi"/>
+          <w:noProof/>
+          <w:color w:val="000000"/>
+          <w:sz w:val="20"/>
+          <w:szCs w:val="20"/>
+          <w:lang w:val="en-US" w:eastAsia="ja-JP" w:bidi="he-IL"/>
+        </w:rPr>
+        <w:t>cv</w:t>
+      </w:r>
+      <w:r>
+        <w:rPr>
+          <w:rFonts w:asciiTheme="majorBidi" w:eastAsia="Times New Roman" w:hAnsiTheme="majorBidi" w:cstheme="majorBidi"/>
+          <w:noProof/>
+          <w:color w:val="000000"/>
+          <w:sz w:val="20"/>
+          <w:szCs w:val="20"/>
+          <w:lang w:val="ru-RU" w:eastAsia="ja-JP" w:bidi="he-IL"/>
+        </w:rPr>
+        <w:t>2.</w:t>
+      </w:r>
+      <w:r>
+        <w:rPr>
+          <w:rFonts w:asciiTheme="majorBidi" w:eastAsia="Times New Roman" w:hAnsiTheme="majorBidi" w:cstheme="majorBidi"/>
+          <w:noProof/>
+          <w:color w:val="000000"/>
+          <w:sz w:val="20"/>
+          <w:szCs w:val="20"/>
+          <w:lang w:val="en-US" w:eastAsia="ja-JP" w:bidi="he-IL"/>
+        </w:rPr>
+        <w:t>VideoCapture</w:t>
+      </w:r>
+      <w:r>
+        <w:rPr>
+          <w:rFonts w:asciiTheme="majorBidi" w:eastAsia="Times New Roman" w:hAnsiTheme="majorBidi" w:cstheme="majorBidi"/>
+          <w:noProof/>
+          <w:color w:val="000000"/>
+          <w:sz w:val="20"/>
+          <w:szCs w:val="20"/>
+          <w:lang w:val="ru-RU" w:eastAsia="ja-JP" w:bidi="he-IL"/>
+        </w:rPr>
+        <w:t>(</w:t>
       </w:r>
       <w:r>
         <w:rPr>
@@ -21891,7 +22525,7 @@
           <w:color w:val="098658"/>
           <w:sz w:val="20"/>
           <w:szCs w:val="20"/>
-          <w:lang w:val="en-US" w:eastAsia="ja-JP" w:bidi="he-IL"/>
+          <w:lang w:val="ru-RU" w:eastAsia="ja-JP" w:bidi="he-IL"/>
         </w:rPr>
         <w:t>0</w:t>
       </w:r>
@@ -21902,7 +22536,7 @@
           <w:color w:val="000000"/>
           <w:sz w:val="20"/>
           <w:szCs w:val="20"/>
-          <w:lang w:val="en-US" w:eastAsia="ja-JP" w:bidi="he-IL"/>
+          <w:lang w:val="ru-RU" w:eastAsia="ja-JP" w:bidi="he-IL"/>
         </w:rPr>
         <w:t>)</w:t>
       </w:r>
@@ -21918,7 +22552,7 @@
           <w:color w:val="000000"/>
           <w:sz w:val="20"/>
           <w:szCs w:val="20"/>
-          <w:lang w:val="en-US" w:eastAsia="ja-JP" w:bidi="he-IL"/>
+          <w:lang w:val="ru-RU" w:eastAsia="ja-JP" w:bidi="he-IL"/>
         </w:rPr>
       </w:pPr>
     </w:p>
@@ -21933,7 +22567,7 @@
           <w:color w:val="000000"/>
           <w:sz w:val="20"/>
           <w:szCs w:val="20"/>
-          <w:lang w:val="en-US" w:eastAsia="ja-JP" w:bidi="he-IL"/>
+          <w:lang w:val="ru-RU" w:eastAsia="ja-JP" w:bidi="he-IL"/>
         </w:rPr>
       </w:pPr>
       <w:r>
@@ -21954,7 +22588,7 @@
           <w:color w:val="000000"/>
           <w:sz w:val="20"/>
           <w:szCs w:val="20"/>
-          <w:lang w:val="en-US" w:eastAsia="ja-JP" w:bidi="he-IL"/>
+          <w:lang w:val="ru-RU" w:eastAsia="ja-JP" w:bidi="he-IL"/>
         </w:rPr>
         <w:t xml:space="preserve"> </w:t>
       </w:r>
@@ -21976,7 +22610,7 @@
           <w:color w:val="000000"/>
           <w:sz w:val="20"/>
           <w:szCs w:val="20"/>
-          <w:lang w:val="en-US" w:eastAsia="ja-JP" w:bidi="he-IL"/>
+          <w:lang w:val="ru-RU" w:eastAsia="ja-JP" w:bidi="he-IL"/>
         </w:rPr>
         <w:t>:</w:t>
       </w:r>
@@ -21992,7 +22626,7 @@
           <w:color w:val="000000"/>
           <w:sz w:val="20"/>
           <w:szCs w:val="20"/>
-          <w:lang w:val="en-US" w:eastAsia="ja-JP" w:bidi="he-IL"/>
+          <w:lang w:val="ru-RU" w:eastAsia="ja-JP" w:bidi="he-IL"/>
         </w:rPr>
       </w:pPr>
     </w:p>
@@ -22007,19 +22641,118 @@
           <w:color w:val="000000"/>
           <w:sz w:val="20"/>
           <w:szCs w:val="20"/>
-          <w:lang w:val="en-US" w:eastAsia="ja-JP" w:bidi="he-IL"/>
-        </w:rPr>
-      </w:pPr>
-      <w:r>
-        <w:rPr>
-          <w:rFonts w:asciiTheme="majorBidi" w:eastAsia="Times New Roman" w:hAnsiTheme="majorBidi" w:cstheme="majorBidi"/>
-          <w:noProof/>
-          <w:color w:val="000000"/>
-          <w:sz w:val="20"/>
-          <w:szCs w:val="20"/>
-          <w:lang w:val="en-US" w:eastAsia="ja-JP" w:bidi="he-IL"/>
-        </w:rPr>
-        <w:t>    _, img = camera.read()</w:t>
+          <w:lang w:val="ru-RU" w:eastAsia="ja-JP" w:bidi="he-IL"/>
+        </w:rPr>
+      </w:pPr>
+      <w:r>
+        <w:rPr>
+          <w:rFonts w:asciiTheme="majorBidi" w:eastAsia="Times New Roman" w:hAnsiTheme="majorBidi" w:cstheme="majorBidi"/>
+          <w:noProof/>
+          <w:color w:val="000000"/>
+          <w:sz w:val="20"/>
+          <w:szCs w:val="20"/>
+          <w:lang w:val="en-US" w:eastAsia="ja-JP" w:bidi="he-IL"/>
+        </w:rPr>
+        <w:t> </w:t>
+      </w:r>
+      <w:r>
+        <w:rPr>
+          <w:rFonts w:asciiTheme="majorBidi" w:eastAsia="Times New Roman" w:hAnsiTheme="majorBidi" w:cstheme="majorBidi"/>
+          <w:noProof/>
+          <w:color w:val="000000"/>
+          <w:sz w:val="20"/>
+          <w:szCs w:val="20"/>
+          <w:lang w:val="ru-RU" w:eastAsia="ja-JP" w:bidi="he-IL"/>
+        </w:rPr>
+        <w:t xml:space="preserve"> </w:t>
+      </w:r>
+      <w:r>
+        <w:rPr>
+          <w:rFonts w:asciiTheme="majorBidi" w:eastAsia="Times New Roman" w:hAnsiTheme="majorBidi" w:cstheme="majorBidi"/>
+          <w:noProof/>
+          <w:color w:val="000000"/>
+          <w:sz w:val="20"/>
+          <w:szCs w:val="20"/>
+          <w:lang w:val="en-US" w:eastAsia="ja-JP" w:bidi="he-IL"/>
+        </w:rPr>
+        <w:t> </w:t>
+      </w:r>
+      <w:r>
+        <w:rPr>
+          <w:rFonts w:asciiTheme="majorBidi" w:eastAsia="Times New Roman" w:hAnsiTheme="majorBidi" w:cstheme="majorBidi"/>
+          <w:noProof/>
+          <w:color w:val="000000"/>
+          <w:sz w:val="20"/>
+          <w:szCs w:val="20"/>
+          <w:lang w:val="ru-RU" w:eastAsia="ja-JP" w:bidi="he-IL"/>
+        </w:rPr>
+        <w:t xml:space="preserve"> _, </w:t>
+      </w:r>
+      <w:r>
+        <w:rPr>
+          <w:rFonts w:asciiTheme="majorBidi" w:eastAsia="Times New Roman" w:hAnsiTheme="majorBidi" w:cstheme="majorBidi"/>
+          <w:noProof/>
+          <w:color w:val="000000"/>
+          <w:sz w:val="20"/>
+          <w:szCs w:val="20"/>
+          <w:lang w:val="en-US" w:eastAsia="ja-JP" w:bidi="he-IL"/>
+        </w:rPr>
+        <w:t>img</w:t>
+      </w:r>
+      <w:r>
+        <w:rPr>
+          <w:rFonts w:asciiTheme="majorBidi" w:eastAsia="Times New Roman" w:hAnsiTheme="majorBidi" w:cstheme="majorBidi"/>
+          <w:noProof/>
+          <w:color w:val="000000"/>
+          <w:sz w:val="20"/>
+          <w:szCs w:val="20"/>
+          <w:lang w:val="ru-RU" w:eastAsia="ja-JP" w:bidi="he-IL"/>
+        </w:rPr>
+        <w:t xml:space="preserve"> = </w:t>
+      </w:r>
+      <w:r>
+        <w:rPr>
+          <w:rFonts w:asciiTheme="majorBidi" w:eastAsia="Times New Roman" w:hAnsiTheme="majorBidi" w:cstheme="majorBidi"/>
+          <w:noProof/>
+          <w:color w:val="000000"/>
+          <w:sz w:val="20"/>
+          <w:szCs w:val="20"/>
+          <w:lang w:val="en-US" w:eastAsia="ja-JP" w:bidi="he-IL"/>
+        </w:rPr>
+        <w:t>camera</w:t>
+      </w:r>
+      <w:r>
+        <w:rPr>
+          <w:rFonts w:asciiTheme="majorBidi" w:eastAsia="Times New Roman" w:hAnsiTheme="majorBidi" w:cstheme="majorBidi"/>
+          <w:noProof/>
+          <w:color w:val="000000"/>
+          <w:sz w:val="20"/>
+          <w:szCs w:val="20"/>
+          <w:lang w:val="ru-RU" w:eastAsia="ja-JP" w:bidi="he-IL"/>
+        </w:rPr>
+        <w:t>.</w:t>
+      </w:r>
+      <w:r>
+        <w:rPr>
+          <w:rFonts w:asciiTheme="majorBidi" w:eastAsia="Times New Roman" w:hAnsiTheme="majorBidi" w:cstheme="majorBidi"/>
+          <w:noProof/>
+          <w:color w:val="000000"/>
+          <w:sz w:val="20"/>
+          <w:szCs w:val="20"/>
+          <w:lang w:val="en-US" w:eastAsia="ja-JP" w:bidi="he-IL"/>
+        </w:rPr>
+        <w:t>read</w:t>
+      </w:r>
+      <w:r>
+        <w:rPr>
+          <w:rFonts w:asciiTheme="majorBidi" w:eastAsia="Times New Roman" w:hAnsiTheme="majorBidi" w:cstheme="majorBidi"/>
+          <w:noProof/>
+          <w:color w:val="000000"/>
+          <w:sz w:val="20"/>
+          <w:szCs w:val="20"/>
+          <w:lang w:val="ru-RU" w:eastAsia="ja-JP" w:bidi="he-IL"/>
+        </w:rPr>
+        <w:t>()</w:t>
       </w:r>
     </w:p>
     <w:p>
@@ -22033,7 +22766,7 @@
           <w:color w:val="000000"/>
           <w:sz w:val="20"/>
           <w:szCs w:val="20"/>
-          <w:lang w:val="en-US" w:eastAsia="ja-JP" w:bidi="he-IL"/>
+          <w:lang w:val="ru-RU" w:eastAsia="ja-JP" w:bidi="he-IL"/>
         </w:rPr>
       </w:pPr>
     </w:p>
@@ -22048,19 +22781,228 @@
           <w:color w:val="000000"/>
           <w:sz w:val="20"/>
           <w:szCs w:val="20"/>
-          <w:lang w:val="en-US" w:eastAsia="ja-JP" w:bidi="he-IL"/>
-        </w:rPr>
-      </w:pPr>
-      <w:r>
-        <w:rPr>
-          <w:rFonts w:asciiTheme="majorBidi" w:eastAsia="Times New Roman" w:hAnsiTheme="majorBidi" w:cstheme="majorBidi"/>
-          <w:noProof/>
-          <w:color w:val="000000"/>
-          <w:sz w:val="20"/>
-          <w:szCs w:val="20"/>
-          <w:lang w:val="en-US" w:eastAsia="ja-JP" w:bidi="he-IL"/>
-        </w:rPr>
-        <w:t>    grayScale = cv2.cvtColor(img, cv2.COLOR_BGR2GRAY)</w:t>
+          <w:lang w:val="ru-RU" w:eastAsia="ja-JP" w:bidi="he-IL"/>
+        </w:rPr>
+      </w:pPr>
+      <w:r>
+        <w:rPr>
+          <w:rFonts w:asciiTheme="majorBidi" w:eastAsia="Times New Roman" w:hAnsiTheme="majorBidi" w:cstheme="majorBidi"/>
+          <w:noProof/>
+          <w:color w:val="000000"/>
+          <w:sz w:val="20"/>
+          <w:szCs w:val="20"/>
+          <w:lang w:val="en-US" w:eastAsia="ja-JP" w:bidi="he-IL"/>
+        </w:rPr>
+        <w:t> </w:t>
+      </w:r>
+      <w:r>
+        <w:rPr>
+          <w:rFonts w:asciiTheme="majorBidi" w:eastAsia="Times New Roman" w:hAnsiTheme="majorBidi" w:cstheme="majorBidi"/>
+          <w:noProof/>
+          <w:color w:val="000000"/>
+          <w:sz w:val="20"/>
+          <w:szCs w:val="20"/>
+          <w:lang w:val="ru-RU" w:eastAsia="ja-JP" w:bidi="he-IL"/>
+        </w:rPr>
+        <w:t xml:space="preserve"> </w:t>
+      </w:r>
+      <w:r>
+        <w:rPr>
+          <w:rFonts w:asciiTheme="majorBidi" w:eastAsia="Times New Roman" w:hAnsiTheme="majorBidi" w:cstheme="majorBidi"/>
+          <w:noProof/>
+          <w:color w:val="000000"/>
+          <w:sz w:val="20"/>
+          <w:szCs w:val="20"/>
+          <w:lang w:val="en-US" w:eastAsia="ja-JP" w:bidi="he-IL"/>
+        </w:rPr>
+        <w:t> </w:t>
+      </w:r>
+      <w:r>
+        <w:rPr>
+          <w:rFonts w:asciiTheme="majorBidi" w:eastAsia="Times New Roman" w:hAnsiTheme="majorBidi" w:cstheme="majorBidi"/>
+          <w:noProof/>
+          <w:color w:val="000000"/>
+          <w:sz w:val="20"/>
+          <w:szCs w:val="20"/>
+          <w:lang w:val="ru-RU" w:eastAsia="ja-JP" w:bidi="he-IL"/>
+        </w:rPr>
+        <w:t xml:space="preserve"> </w:t>
+      </w:r>
+      <w:r>
+        <w:rPr>
+          <w:rFonts w:asciiTheme="majorBidi" w:eastAsia="Times New Roman" w:hAnsiTheme="majorBidi" w:cstheme="majorBidi"/>
+          <w:noProof/>
+          <w:color w:val="000000"/>
+          <w:sz w:val="20"/>
+          <w:szCs w:val="20"/>
+          <w:lang w:val="en-US" w:eastAsia="ja-JP" w:bidi="he-IL"/>
+        </w:rPr>
+        <w:t>grayScale</w:t>
+      </w:r>
+      <w:r>
+        <w:rPr>
+          <w:rFonts w:asciiTheme="majorBidi" w:eastAsia="Times New Roman" w:hAnsiTheme="majorBidi" w:cstheme="majorBidi"/>
+          <w:noProof/>
+          <w:color w:val="000000"/>
+          <w:sz w:val="20"/>
+          <w:szCs w:val="20"/>
+          <w:lang w:val="ru-RU" w:eastAsia="ja-JP" w:bidi="he-IL"/>
+        </w:rPr>
+        <w:t xml:space="preserve"> = </w:t>
+      </w:r>
+      <w:r>
+        <w:rPr>
+          <w:rFonts w:asciiTheme="majorBidi" w:eastAsia="Times New Roman" w:hAnsiTheme="majorBidi" w:cstheme="majorBidi"/>
+          <w:noProof/>
+          <w:color w:val="000000"/>
+          <w:sz w:val="20"/>
+          <w:szCs w:val="20"/>
+          <w:lang w:val="en-US" w:eastAsia="ja-JP" w:bidi="he-IL"/>
+        </w:rPr>
+        <w:t>cv</w:t>
+      </w:r>
+      <w:r>
+        <w:rPr>
+          <w:rFonts w:asciiTheme="majorBidi" w:eastAsia="Times New Roman" w:hAnsiTheme="majorBidi" w:cstheme="majorBidi"/>
+          <w:noProof/>
+          <w:color w:val="000000"/>
+          <w:sz w:val="20"/>
+          <w:szCs w:val="20"/>
+          <w:lang w:val="ru-RU" w:eastAsia="ja-JP" w:bidi="he-IL"/>
+        </w:rPr>
+        <w:t>2.</w:t>
+      </w:r>
+      <w:r>
+        <w:rPr>
+          <w:rFonts w:asciiTheme="majorBidi" w:eastAsia="Times New Roman" w:hAnsiTheme="majorBidi" w:cstheme="majorBidi"/>
+          <w:noProof/>
+          <w:color w:val="000000"/>
+          <w:sz w:val="20"/>
+          <w:szCs w:val="20"/>
+          <w:lang w:val="en-US" w:eastAsia="ja-JP" w:bidi="he-IL"/>
+        </w:rPr>
+        <w:t>cvtColor</w:t>
+      </w:r>
+      <w:r>
+        <w:rPr>
+          <w:rFonts w:asciiTheme="majorBidi" w:eastAsia="Times New Roman" w:hAnsiTheme="majorBidi" w:cstheme="majorBidi"/>
+          <w:noProof/>
+          <w:color w:val="000000"/>
+          <w:sz w:val="20"/>
+          <w:szCs w:val="20"/>
+          <w:lang w:val="ru-RU" w:eastAsia="ja-JP" w:bidi="he-IL"/>
+        </w:rPr>
+        <w:t>(</w:t>
+      </w:r>
+      <w:r>
+        <w:rPr>
+          <w:rFonts w:asciiTheme="majorBidi" w:eastAsia="Times New Roman" w:hAnsiTheme="majorBidi" w:cstheme="majorBidi"/>
+          <w:noProof/>
+          <w:color w:val="000000"/>
+          <w:sz w:val="20"/>
+          <w:szCs w:val="20"/>
+          <w:lang w:val="en-US" w:eastAsia="ja-JP" w:bidi="he-IL"/>
+        </w:rPr>
+        <w:t>img</w:t>
+      </w:r>
+      <w:r>
+        <w:rPr>
+          <w:rFonts w:asciiTheme="majorBidi" w:eastAsia="Times New Roman" w:hAnsiTheme="majorBidi" w:cstheme="majorBidi"/>
+          <w:noProof/>
+          <w:color w:val="000000"/>
+          <w:sz w:val="20"/>
+          <w:szCs w:val="20"/>
+          <w:lang w:val="ru-RU" w:eastAsia="ja-JP" w:bidi="he-IL"/>
+        </w:rPr>
+        <w:t xml:space="preserve">, </w:t>
+      </w:r>
+      <w:r>
+        <w:rPr>
+          <w:rFonts w:asciiTheme="majorBidi" w:eastAsia="Times New Roman" w:hAnsiTheme="majorBidi" w:cstheme="majorBidi"/>
+          <w:noProof/>
+          <w:color w:val="000000"/>
+          <w:sz w:val="20"/>
+          <w:szCs w:val="20"/>
+          <w:lang w:val="en-US" w:eastAsia="ja-JP" w:bidi="he-IL"/>
+        </w:rPr>
+        <w:t>cv</w:t>
+      </w:r>
+      <w:r>
+        <w:rPr>
+          <w:rFonts w:asciiTheme="majorBidi" w:eastAsia="Times New Roman" w:hAnsiTheme="majorBidi" w:cstheme="majorBidi"/>
+          <w:noProof/>
+          <w:color w:val="000000"/>
+          <w:sz w:val="20"/>
+          <w:szCs w:val="20"/>
+          <w:lang w:val="ru-RU" w:eastAsia="ja-JP" w:bidi="he-IL"/>
+        </w:rPr>
+        <w:t>2.</w:t>
+      </w:r>
+      <w:r>
+        <w:rPr>
+          <w:rFonts w:asciiTheme="majorBidi" w:eastAsia="Times New Roman" w:hAnsiTheme="majorBidi" w:cstheme="majorBidi"/>
+          <w:noProof/>
+          <w:color w:val="000000"/>
+          <w:sz w:val="20"/>
+          <w:szCs w:val="20"/>
+          <w:lang w:val="en-US" w:eastAsia="ja-JP" w:bidi="he-IL"/>
+        </w:rPr>
+        <w:t>COLOR</w:t>
+      </w:r>
+      <w:r>
+        <w:rPr>
+          <w:rFonts w:asciiTheme="majorBidi" w:eastAsia="Times New Roman" w:hAnsiTheme="majorBidi" w:cstheme="majorBidi"/>
+          <w:noProof/>
+          <w:color w:val="000000"/>
+          <w:sz w:val="20"/>
+          <w:szCs w:val="20"/>
+          <w:lang w:val="ru-RU" w:eastAsia="ja-JP" w:bidi="he-IL"/>
+        </w:rPr>
+        <w:t>_</w:t>
+      </w:r>
+      <w:r>
+        <w:rPr>
+          <w:rFonts w:asciiTheme="majorBidi" w:eastAsia="Times New Roman" w:hAnsiTheme="majorBidi" w:cstheme="majorBidi"/>
+          <w:noProof/>
+          <w:color w:val="000000"/>
+          <w:sz w:val="20"/>
+          <w:szCs w:val="20"/>
+          <w:lang w:val="en-US" w:eastAsia="ja-JP" w:bidi="he-IL"/>
+        </w:rPr>
+        <w:t>BGR</w:t>
+      </w:r>
+      <w:r>
+        <w:rPr>
+          <w:rFonts w:asciiTheme="majorBidi" w:eastAsia="Times New Roman" w:hAnsiTheme="majorBidi" w:cstheme="majorBidi"/>
+          <w:noProof/>
+          <w:color w:val="000000"/>
+          <w:sz w:val="20"/>
+          <w:szCs w:val="20"/>
+          <w:lang w:val="ru-RU" w:eastAsia="ja-JP" w:bidi="he-IL"/>
+        </w:rPr>
+        <w:t>2</w:t>
+      </w:r>
+      <w:r>
+        <w:rPr>
+          <w:rFonts w:asciiTheme="majorBidi" w:eastAsia="Times New Roman" w:hAnsiTheme="majorBidi" w:cstheme="majorBidi"/>
+          <w:noProof/>
+          <w:color w:val="000000"/>
+          <w:sz w:val="20"/>
+          <w:szCs w:val="20"/>
+          <w:lang w:val="en-US" w:eastAsia="ja-JP" w:bidi="he-IL"/>
+        </w:rPr>
+        <w:t>GRAY</w:t>
+      </w:r>
+      <w:r>
+        <w:rPr>
+          <w:rFonts w:asciiTheme="majorBidi" w:eastAsia="Times New Roman" w:hAnsiTheme="majorBidi" w:cstheme="majorBidi"/>
+          <w:noProof/>
+          <w:color w:val="000000"/>
+          <w:sz w:val="20"/>
+          <w:szCs w:val="20"/>
+          <w:lang w:val="ru-RU" w:eastAsia="ja-JP" w:bidi="he-IL"/>
+        </w:rPr>
+        <w:t>)</w:t>
       </w:r>
     </w:p>
     <w:p>
@@ -22074,7 +23016,7 @@
           <w:color w:val="000000"/>
           <w:sz w:val="20"/>
           <w:szCs w:val="20"/>
-          <w:lang w:val="en-US" w:eastAsia="ja-JP" w:bidi="he-IL"/>
+          <w:lang w:val="ru-RU" w:eastAsia="ja-JP" w:bidi="he-IL"/>
         </w:rPr>
       </w:pPr>
     </w:p>
@@ -22101,7 +23043,51 @@
           <w:szCs w:val="20"/>
           <w:lang w:val="en-US" w:eastAsia="ja-JP" w:bidi="he-IL"/>
         </w:rPr>
-        <w:t xml:space="preserve">    boxes = detector.detectMultiScale(grayScale, </w:t>
+        <w:t> </w:t>
+      </w:r>
+      <w:r>
+        <w:rPr>
+          <w:rFonts w:asciiTheme="majorBidi" w:eastAsia="Times New Roman" w:hAnsiTheme="majorBidi" w:cstheme="majorBidi"/>
+          <w:noProof/>
+          <w:color w:val="000000"/>
+          <w:sz w:val="20"/>
+          <w:szCs w:val="20"/>
+          <w:lang w:val="ru-RU" w:eastAsia="ja-JP" w:bidi="he-IL"/>
+        </w:rPr>
+        <w:t xml:space="preserve"> </w:t>
+      </w:r>
+      <w:r>
+        <w:rPr>
+          <w:rFonts w:asciiTheme="majorBidi" w:eastAsia="Times New Roman" w:hAnsiTheme="majorBidi" w:cstheme="majorBidi"/>
+          <w:noProof/>
+          <w:color w:val="000000"/>
+          <w:sz w:val="20"/>
+          <w:szCs w:val="20"/>
+          <w:lang w:val="en-US" w:eastAsia="ja-JP" w:bidi="he-IL"/>
+        </w:rPr>
+        <w:t> </w:t>
+      </w:r>
+      <w:r>
+        <w:rPr>
+          <w:rFonts w:asciiTheme="majorBidi" w:eastAsia="Times New Roman" w:hAnsiTheme="majorBidi" w:cstheme="majorBidi"/>
+          <w:noProof/>
+          <w:color w:val="000000"/>
+          <w:sz w:val="20"/>
+          <w:szCs w:val="20"/>
+          <w:lang w:val="ru-RU" w:eastAsia="ja-JP" w:bidi="he-IL"/>
+        </w:rPr>
+        <w:t xml:space="preserve"> </w:t>
+      </w:r>
+      <w:r>
+        <w:rPr>
+          <w:rFonts w:asciiTheme="majorBidi" w:eastAsia="Times New Roman" w:hAnsiTheme="majorBidi" w:cstheme="majorBidi"/>
+          <w:noProof/>
+          <w:color w:val="000000"/>
+          <w:sz w:val="20"/>
+          <w:szCs w:val="20"/>
+          <w:lang w:val="en-US" w:eastAsia="ja-JP" w:bidi="he-IL"/>
+        </w:rPr>
+        <w:t xml:space="preserve">boxes = detector.detectMultiScale(grayScale, </w:t>
       </w:r>
       <w:r>
         <w:rPr>
@@ -22649,7 +23635,7 @@
         <w:rPr>
           <w:b/>
           <w:bCs/>
-          <w:lang w:val="en-US"/>
+          <w:lang w:val="ru-RU"/>
         </w:rPr>
       </w:pPr>
       <w:r>
@@ -22665,14 +23651,7 @@
           <w:b/>
           <w:bCs/>
         </w:rPr>
-        <w:t xml:space="preserve">Пример за </w:t>
-      </w:r>
-      <w:r>
-        <w:rPr>
-          <w:b/>
-          <w:bCs/>
-        </w:rPr>
-        <w:t xml:space="preserve">изграждане на модел за класификация на лица с помощта на </w:t>
+        <w:t xml:space="preserve">Пример за изграждане на модел за класификация на лица с помощта на </w:t>
       </w:r>
       <w:r>
         <w:rPr>
@@ -22752,17 +23731,17 @@
           <w:color w:val="000000"/>
           <w:sz w:val="20"/>
           <w:szCs w:val="20"/>
-          <w:lang w:val="en-US" w:eastAsia="ja-JP" w:bidi="he-IL"/>
-        </w:rPr>
-      </w:pPr>
-      <w:r>
-        <w:rPr>
-          <w:rFonts w:asciiTheme="majorBidi" w:eastAsia="Times New Roman" w:hAnsiTheme="majorBidi" w:cstheme="majorBidi"/>
-          <w:color w:val="000000"/>
-          <w:sz w:val="20"/>
-          <w:szCs w:val="20"/>
           <w:lang w:val="es-ES" w:eastAsia="ja-JP" w:bidi="he-IL"/>
         </w:rPr>
+      </w:pPr>
+      <w:r>
+        <w:rPr>
+          <w:rFonts w:asciiTheme="majorBidi" w:eastAsia="Times New Roman" w:hAnsiTheme="majorBidi" w:cstheme="majorBidi"/>
+          <w:color w:val="000000"/>
+          <w:sz w:val="20"/>
+          <w:szCs w:val="20"/>
+          <w:lang w:val="es-ES" w:eastAsia="ja-JP" w:bidi="he-IL"/>
+        </w:rPr>
         <w:t xml:space="preserve">MODEL_URL = </w:t>
       </w:r>
       <w:r>
@@ -22771,7 +23750,7 @@
           <w:color w:val="A31515"/>
           <w:sz w:val="20"/>
           <w:szCs w:val="20"/>
-          <w:lang w:val="en-US" w:eastAsia="ja-JP" w:bidi="he-IL"/>
+          <w:lang w:val="es-ES" w:eastAsia="ja-JP" w:bidi="he-IL"/>
         </w:rPr>
         <w:t>"https://drive.google.com/u/0/uc?id=1PZ_6Zsy1Vb0s0JmjEmVd8FS99zoMCiN1&amp;export=download"</w:t>
       </w:r>
@@ -22786,7 +23765,7 @@
           <w:color w:val="000000"/>
           <w:sz w:val="20"/>
           <w:szCs w:val="20"/>
-          <w:lang w:val="en-US" w:eastAsia="ja-JP" w:bidi="he-IL"/>
+          <w:lang w:val="es-ES" w:eastAsia="ja-JP" w:bidi="he-IL"/>
         </w:rPr>
       </w:pPr>
     </w:p>
@@ -25266,19 +26245,30 @@
           <w:color w:val="000000"/>
           <w:sz w:val="20"/>
           <w:szCs w:val="20"/>
-          <w:lang w:val="en-US" w:eastAsia="ja-JP" w:bidi="he-IL"/>
-        </w:rPr>
-      </w:pPr>
-      <w:r>
-        <w:rPr>
-          <w:rFonts w:asciiTheme="majorBidi" w:eastAsia="Times New Roman" w:hAnsiTheme="majorBidi" w:cstheme="majorBidi"/>
-          <w:noProof/>
-          <w:color w:val="000000"/>
-          <w:sz w:val="20"/>
-          <w:szCs w:val="20"/>
-          <w:lang w:val="en-US" w:eastAsia="ja-JP" w:bidi="he-IL"/>
-        </w:rPr>
-        <w:t>   x1 = abs(x)</w:t>
+          <w:lang w:val="es-ES" w:eastAsia="ja-JP" w:bidi="he-IL"/>
+        </w:rPr>
+      </w:pPr>
+      <w:r>
+        <w:rPr>
+          <w:rFonts w:asciiTheme="majorBidi" w:eastAsia="Times New Roman" w:hAnsiTheme="majorBidi" w:cstheme="majorBidi"/>
+          <w:noProof/>
+          <w:color w:val="000000"/>
+          <w:sz w:val="20"/>
+          <w:szCs w:val="20"/>
+          <w:lang w:val="en-US" w:eastAsia="ja-JP" w:bidi="he-IL"/>
+        </w:rPr>
+        <w:t>   </w:t>
+      </w:r>
+      <w:r>
+        <w:rPr>
+          <w:rFonts w:asciiTheme="majorBidi" w:eastAsia="Times New Roman" w:hAnsiTheme="majorBidi" w:cstheme="majorBidi"/>
+          <w:noProof/>
+          <w:color w:val="000000"/>
+          <w:sz w:val="20"/>
+          <w:szCs w:val="20"/>
+          <w:lang w:val="es-ES" w:eastAsia="ja-JP" w:bidi="he-IL"/>
+        </w:rPr>
+        <w:t>x1 = abs(x)</w:t>
       </w:r>
     </w:p>
     <w:p>
@@ -25292,17 +26282,17 @@
           <w:color w:val="000000"/>
           <w:sz w:val="20"/>
           <w:szCs w:val="20"/>
-          <w:lang w:val="en-US" w:eastAsia="ja-JP" w:bidi="he-IL"/>
-        </w:rPr>
-      </w:pPr>
-      <w:r>
-        <w:rPr>
-          <w:rFonts w:asciiTheme="majorBidi" w:eastAsia="Times New Roman" w:hAnsiTheme="majorBidi" w:cstheme="majorBidi"/>
-          <w:noProof/>
-          <w:color w:val="000000"/>
-          <w:sz w:val="20"/>
-          <w:szCs w:val="20"/>
-          <w:lang w:val="en-US" w:eastAsia="ja-JP" w:bidi="he-IL"/>
+          <w:lang w:val="es-ES" w:eastAsia="ja-JP" w:bidi="he-IL"/>
+        </w:rPr>
+      </w:pPr>
+      <w:r>
+        <w:rPr>
+          <w:rFonts w:asciiTheme="majorBidi" w:eastAsia="Times New Roman" w:hAnsiTheme="majorBidi" w:cstheme="majorBidi"/>
+          <w:noProof/>
+          <w:color w:val="000000"/>
+          <w:sz w:val="20"/>
+          <w:szCs w:val="20"/>
+          <w:lang w:val="es-ES" w:eastAsia="ja-JP" w:bidi="he-IL"/>
         </w:rPr>
         <w:t>   y1 = abs(y)</w:t>
       </w:r>
@@ -25318,17 +26308,17 @@
           <w:color w:val="000000"/>
           <w:sz w:val="20"/>
           <w:szCs w:val="20"/>
-          <w:lang w:val="en-US" w:eastAsia="ja-JP" w:bidi="he-IL"/>
-        </w:rPr>
-      </w:pPr>
-      <w:r>
-        <w:rPr>
-          <w:rFonts w:asciiTheme="majorBidi" w:eastAsia="Times New Roman" w:hAnsiTheme="majorBidi" w:cstheme="majorBidi"/>
-          <w:noProof/>
-          <w:color w:val="000000"/>
-          <w:sz w:val="20"/>
-          <w:szCs w:val="20"/>
-          <w:lang w:val="en-US" w:eastAsia="ja-JP" w:bidi="he-IL"/>
+          <w:lang w:val="es-ES" w:eastAsia="ja-JP" w:bidi="he-IL"/>
+        </w:rPr>
+      </w:pPr>
+      <w:r>
+        <w:rPr>
+          <w:rFonts w:asciiTheme="majorBidi" w:eastAsia="Times New Roman" w:hAnsiTheme="majorBidi" w:cstheme="majorBidi"/>
+          <w:noProof/>
+          <w:color w:val="000000"/>
+          <w:sz w:val="20"/>
+          <w:szCs w:val="20"/>
+          <w:lang w:val="es-ES" w:eastAsia="ja-JP" w:bidi="he-IL"/>
         </w:rPr>
         <w:t>   x2 = x1 + w</w:t>
       </w:r>
@@ -25344,17 +26334,17 @@
           <w:color w:val="000000"/>
           <w:sz w:val="20"/>
           <w:szCs w:val="20"/>
-          <w:lang w:val="en-US" w:eastAsia="ja-JP" w:bidi="he-IL"/>
-        </w:rPr>
-      </w:pPr>
-      <w:r>
-        <w:rPr>
-          <w:rFonts w:asciiTheme="majorBidi" w:eastAsia="Times New Roman" w:hAnsiTheme="majorBidi" w:cstheme="majorBidi"/>
-          <w:noProof/>
-          <w:color w:val="000000"/>
-          <w:sz w:val="20"/>
-          <w:szCs w:val="20"/>
-          <w:lang w:val="en-US" w:eastAsia="ja-JP" w:bidi="he-IL"/>
+          <w:lang w:val="es-ES" w:eastAsia="ja-JP" w:bidi="he-IL"/>
+        </w:rPr>
+      </w:pPr>
+      <w:r>
+        <w:rPr>
+          <w:rFonts w:asciiTheme="majorBidi" w:eastAsia="Times New Roman" w:hAnsiTheme="majorBidi" w:cstheme="majorBidi"/>
+          <w:noProof/>
+          <w:color w:val="000000"/>
+          <w:sz w:val="20"/>
+          <w:szCs w:val="20"/>
+          <w:lang w:val="es-ES" w:eastAsia="ja-JP" w:bidi="he-IL"/>
         </w:rPr>
         <w:t>   y2 = y1 + h</w:t>
       </w:r>
@@ -25370,7 +26360,7 @@
           <w:color w:val="000000"/>
           <w:sz w:val="20"/>
           <w:szCs w:val="20"/>
-          <w:lang w:val="en-US" w:eastAsia="ja-JP" w:bidi="he-IL"/>
+          <w:lang w:val="es-ES" w:eastAsia="ja-JP" w:bidi="he-IL"/>
         </w:rPr>
       </w:pPr>
     </w:p>
@@ -25385,17 +26375,17 @@
           <w:color w:val="000000"/>
           <w:sz w:val="20"/>
           <w:szCs w:val="20"/>
-          <w:lang w:val="en-US" w:eastAsia="ja-JP" w:bidi="he-IL"/>
-        </w:rPr>
-      </w:pPr>
-      <w:r>
-        <w:rPr>
-          <w:rFonts w:asciiTheme="majorBidi" w:eastAsia="Times New Roman" w:hAnsiTheme="majorBidi" w:cstheme="majorBidi"/>
-          <w:noProof/>
-          <w:color w:val="000000"/>
-          <w:sz w:val="20"/>
-          <w:szCs w:val="20"/>
-          <w:lang w:val="en-US" w:eastAsia="ja-JP" w:bidi="he-IL"/>
+          <w:lang w:val="es-ES" w:eastAsia="ja-JP" w:bidi="he-IL"/>
+        </w:rPr>
+      </w:pPr>
+      <w:r>
+        <w:rPr>
+          <w:rFonts w:asciiTheme="majorBidi" w:eastAsia="Times New Roman" w:hAnsiTheme="majorBidi" w:cstheme="majorBidi"/>
+          <w:noProof/>
+          <w:color w:val="000000"/>
+          <w:sz w:val="20"/>
+          <w:szCs w:val="20"/>
+          <w:lang w:val="es-ES" w:eastAsia="ja-JP" w:bidi="he-IL"/>
         </w:rPr>
         <w:t>   img = img[y1:y2, x1:x2]</w:t>
       </w:r>
@@ -25421,9 +26411,20 @@
           <w:color w:val="000000"/>
           <w:sz w:val="20"/>
           <w:szCs w:val="20"/>
-          <w:lang w:val="en-US" w:eastAsia="ja-JP" w:bidi="he-IL"/>
-        </w:rPr>
-        <w:t>   img = cv2.resize(img, size)</w:t>
+          <w:lang w:val="es-ES" w:eastAsia="ja-JP" w:bidi="he-IL"/>
+        </w:rPr>
+        <w:t>   </w:t>
+      </w:r>
+      <w:r>
+        <w:rPr>
+          <w:rFonts w:asciiTheme="majorBidi" w:eastAsia="Times New Roman" w:hAnsiTheme="majorBidi" w:cstheme="majorBidi"/>
+          <w:noProof/>
+          <w:color w:val="000000"/>
+          <w:sz w:val="20"/>
+          <w:szCs w:val="20"/>
+          <w:lang w:val="en-US" w:eastAsia="ja-JP" w:bidi="he-IL"/>
+        </w:rPr>
+        <w:t>img = cv2.resize(img, size)</w:t>
       </w:r>
     </w:p>
     <w:p>
@@ -28795,17 +29796,17 @@
           <w:color w:val="000000"/>
           <w:sz w:val="20"/>
           <w:szCs w:val="20"/>
-          <w:lang w:val="en-US" w:eastAsia="ja-JP" w:bidi="he-IL"/>
-        </w:rPr>
-      </w:pPr>
-      <w:r>
-        <w:rPr>
-          <w:rFonts w:asciiTheme="majorBidi" w:eastAsia="Times New Roman" w:hAnsiTheme="majorBidi" w:cstheme="majorBidi"/>
-          <w:noProof/>
-          <w:color w:val="000000"/>
-          <w:sz w:val="20"/>
-          <w:szCs w:val="20"/>
-          <w:lang w:val="en-US" w:eastAsia="ja-JP" w:bidi="he-IL"/>
+          <w:lang w:val="fr-FR" w:eastAsia="ja-JP" w:bidi="he-IL"/>
+        </w:rPr>
+      </w:pPr>
+      <w:r>
+        <w:rPr>
+          <w:rFonts w:asciiTheme="majorBidi" w:eastAsia="Times New Roman" w:hAnsiTheme="majorBidi" w:cstheme="majorBidi"/>
+          <w:noProof/>
+          <w:color w:val="000000"/>
+          <w:sz w:val="20"/>
+          <w:szCs w:val="20"/>
+          <w:lang w:val="fr-FR" w:eastAsia="ja-JP" w:bidi="he-IL"/>
         </w:rPr>
         <w:t>encoderOut.fit(yTrain)</w:t>
       </w:r>
@@ -28821,17 +29822,17 @@
           <w:color w:val="000000"/>
           <w:sz w:val="20"/>
           <w:szCs w:val="20"/>
-          <w:lang w:val="en-US" w:eastAsia="ja-JP" w:bidi="he-IL"/>
-        </w:rPr>
-      </w:pPr>
-      <w:r>
-        <w:rPr>
-          <w:rFonts w:asciiTheme="majorBidi" w:eastAsia="Times New Roman" w:hAnsiTheme="majorBidi" w:cstheme="majorBidi"/>
-          <w:noProof/>
-          <w:color w:val="000000"/>
-          <w:sz w:val="20"/>
-          <w:szCs w:val="20"/>
-          <w:lang w:val="en-US" w:eastAsia="ja-JP" w:bidi="he-IL"/>
+          <w:lang w:val="fr-FR" w:eastAsia="ja-JP" w:bidi="he-IL"/>
+        </w:rPr>
+      </w:pPr>
+      <w:r>
+        <w:rPr>
+          <w:rFonts w:asciiTheme="majorBidi" w:eastAsia="Times New Roman" w:hAnsiTheme="majorBidi" w:cstheme="majorBidi"/>
+          <w:noProof/>
+          <w:color w:val="000000"/>
+          <w:sz w:val="20"/>
+          <w:szCs w:val="20"/>
+          <w:lang w:val="fr-FR" w:eastAsia="ja-JP" w:bidi="he-IL"/>
         </w:rPr>
         <w:t>yTrain = encoderOut.transform(yTrain)</w:t>
       </w:r>
@@ -29241,7 +30242,23 @@
           <w:b/>
           <w:bCs/>
         </w:rPr>
-        <w:t>Сравнение на детектиращи алгоритми</w:t>
+        <w:t xml:space="preserve">Сравнение на </w:t>
+      </w:r>
+      <w:proofErr w:type="spellStart"/>
+      <w:r>
+        <w:rPr>
+          <w:b/>
+          <w:bCs/>
+        </w:rPr>
+        <w:t>детектиращи</w:t>
+      </w:r>
+      <w:proofErr w:type="spellEnd"/>
+      <w:r>
+        <w:rPr>
+          <w:b/>
+          <w:bCs/>
+        </w:rPr>
+        <w:t xml:space="preserve"> алгоритми</w:t>
       </w:r>
     </w:p>
     <w:p>
@@ -29255,7 +30272,7 @@
           <w:color w:val="000000"/>
           <w:sz w:val="20"/>
           <w:szCs w:val="20"/>
-          <w:lang w:val="en-US" w:eastAsia="ja-JP" w:bidi="he-IL"/>
+          <w:lang w:val="ru-RU" w:eastAsia="ja-JP" w:bidi="he-IL"/>
         </w:rPr>
       </w:pPr>
       <w:r>
@@ -29276,9 +30293,31 @@
           <w:color w:val="000000"/>
           <w:sz w:val="20"/>
           <w:szCs w:val="20"/>
-          <w:lang w:val="en-US" w:eastAsia="ja-JP" w:bidi="he-IL"/>
-        </w:rPr>
-        <w:t xml:space="preserve"> cv2</w:t>
+          <w:lang w:val="ru-RU" w:eastAsia="ja-JP" w:bidi="he-IL"/>
+        </w:rPr>
+        <w:t xml:space="preserve"> </w:t>
+      </w:r>
+      <w:r>
+        <w:rPr>
+          <w:rFonts w:asciiTheme="majorBidi" w:eastAsia="Times New Roman" w:hAnsiTheme="majorBidi" w:cstheme="majorBidi"/>
+          <w:noProof/>
+          <w:color w:val="000000"/>
+          <w:sz w:val="20"/>
+          <w:szCs w:val="20"/>
+          <w:lang w:val="en-US" w:eastAsia="ja-JP" w:bidi="he-IL"/>
+        </w:rPr>
+        <w:t>cv</w:t>
+      </w:r>
+      <w:r>
+        <w:rPr>
+          <w:rFonts w:asciiTheme="majorBidi" w:eastAsia="Times New Roman" w:hAnsiTheme="majorBidi" w:cstheme="majorBidi"/>
+          <w:noProof/>
+          <w:color w:val="000000"/>
+          <w:sz w:val="20"/>
+          <w:szCs w:val="20"/>
+          <w:lang w:val="ru-RU" w:eastAsia="ja-JP" w:bidi="he-IL"/>
+        </w:rPr>
+        <w:t>2</w:t>
       </w:r>
     </w:p>
     <w:p>
@@ -31589,6 +32628,8 @@
       <w:headerReference w:type="default" r:id="rId27"/>
       <w:footerReference w:type="even" r:id="rId28"/>
       <w:footerReference w:type="default" r:id="rId29"/>
+      <w:headerReference w:type="first" r:id="rId30"/>
+      <w:footerReference w:type="first" r:id="rId31"/>
       <w:pgSz w:w="12240" w:h="15840" w:code="1"/>
       <w:pgMar w:top="1418" w:right="1418" w:bottom="1418" w:left="1701" w:header="720" w:footer="720" w:gutter="0"/>
       <w:cols w:space="720"/>
@@ -31683,6 +32724,16 @@
 </w:ftr>
 </file>
 
+<file path=word/footer3.xml><?xml version="1.0" encoding="utf-8"?>
+<w:ftr xmlns:wpc="http://schemas.microsoft.com/office/word/2010/wordprocessingCanvas" xmlns:cx="http://schemas.microsoft.com/office/drawing/2014/chartex" xmlns:cx1="http://schemas.microsoft.com/office/drawing/2015/9/8/chartex" xmlns:cx2="http://schemas.microsoft.com/office/drawing/2015/10/21/chartex" xmlns:cx3="http://schemas.microsoft.com/office/drawing/2016/5/9/chartex" xmlns:cx4="http://schemas.microsoft.com/office/drawing/2016/5/10/chartex" xmlns:cx5="http://schemas.microsoft.com/office/drawing/2016/5/11/chartex" xmlns:cx6="http://schemas.microsoft.com/office/drawing/2016/5/12/chartex" xmlns:cx7="http://schemas.microsoft.com/office/drawing/2016/5/13/chartex" xmlns:cx8="http://schemas.microsoft.com/office/drawing/2016/5/14/chartex" xmlns:mc="http://schemas.openxmlformats.org/markup-compatibility/2006" xmlns:aink="http://schemas.microsoft.com/office/drawing/2016/ink" xmlns:am3d="http://schemas.microsoft.com/office/drawing/2017/model3d" xmlns:o="urn:schemas-microsoft-com:office:office" xmlns:r="http://schemas.openxmlformats.org/officeDocument/2006/relationships" xmlns:m="http://schemas.openxmlformats.org/officeDocument/2006/math" xmlns:v="urn:schemas-microsoft-com:vml" xmlns:wp14="http://schemas.microsoft.com/office/word/2010/wordprocessingDrawing" xmlns:wp="http://schemas.openxmlformats.org/drawingml/2006/wordprocessingDrawing" xmlns:w10="urn:schemas-microsoft-com:office:word" xmlns:w="http://schemas.openxmlformats.org/wordprocessingml/2006/main" xmlns:w14="http://schemas.microsoft.com/office/word/2010/wordml" xmlns:w15="http://schemas.microsoft.com/office/word/2012/wordml" xmlns:w16cex="http://schemas.microsoft.com/office/word/2018/wordml/cex" xmlns:w16cid="http://schemas.microsoft.com/office/word/2016/wordml/cid" xmlns:w16="http://schemas.microsoft.com/office/word/2018/wordml" xmlns:w16sdtdh="http://schemas.microsoft.com/office/word/2020/wordml/sdtdatahash" xmlns:w16se="http://schemas.microsoft.com/office/word/2015/wordml/symex" xmlns:wpg="http://schemas.microsoft.com/office/word/2010/wordprocessingGroup" xmlns:wpi="http://schemas.microsoft.com/office/word/2010/wordprocessingInk" xmlns:wne="http://schemas.microsoft.com/office/word/2006/wordml" xmlns:wps="http://schemas.microsoft.com/office/word/2010/wordprocessingShape" mc:Ignorable="w14 w15 w16se w16cid w16 w16cex w16sdtdh wp14">
+  <w:p>
+    <w:pPr>
+      <w:pStyle w:val="Footer"/>
+    </w:pPr>
+  </w:p>
+</w:ftr>
+</file>
+
 <file path=word/footnotes.xml><?xml version="1.0" encoding="utf-8"?>
 <w:footnotes xmlns:wpc="http://schemas.microsoft.com/office/word/2010/wordprocessingCanvas" xmlns:cx="http://schemas.microsoft.com/office/drawing/2014/chartex" xmlns:cx1="http://schemas.microsoft.com/office/drawing/2015/9/8/chartex" xmlns:cx2="http://schemas.microsoft.com/office/drawing/2015/10/21/chartex" xmlns:cx3="http://schemas.microsoft.com/office/drawing/2016/5/9/chartex" xmlns:cx4="http://schemas.microsoft.com/office/drawing/2016/5/10/chartex" xmlns:cx5="http://schemas.microsoft.com/office/drawing/2016/5/11/chartex" xmlns:cx6="http://schemas.microsoft.com/office/drawing/2016/5/12/chartex" xmlns:cx7="http://schemas.microsoft.com/office/drawing/2016/5/13/chartex" xmlns:cx8="http://schemas.microsoft.com/office/drawing/2016/5/14/chartex" xmlns:mc="http://schemas.openxmlformats.org/markup-compatibility/2006" xmlns:aink="http://schemas.microsoft.com/office/drawing/2016/ink" xmlns:am3d="http://schemas.microsoft.com/office/drawing/2017/model3d" xmlns:o="urn:schemas-microsoft-com:office:office" xmlns:r="http://schemas.openxmlformats.org/officeDocument/2006/relationships" xmlns:m="http://schemas.openxmlformats.org/officeDocument/2006/math" xmlns:v="urn:schemas-microsoft-com:vml" xmlns:wp14="http://schemas.microsoft.com/office/word/2010/wordprocessingDrawing" xmlns:wp="http://schemas.openxmlformats.org/drawingml/2006/wordprocessingDrawing" xmlns:w10="urn:schemas-microsoft-com:office:word" xmlns:w="http://schemas.openxmlformats.org/wordprocessingml/2006/main" xmlns:w14="http://schemas.microsoft.com/office/word/2010/wordml" xmlns:w15="http://schemas.microsoft.com/office/word/2012/wordml" xmlns:w16cex="http://schemas.microsoft.com/office/word/2018/wordml/cex" xmlns:w16cid="http://schemas.microsoft.com/office/word/2016/wordml/cid" xmlns:w16="http://schemas.microsoft.com/office/word/2018/wordml" xmlns:w16sdtdh="http://schemas.microsoft.com/office/word/2020/wordml/sdtdatahash" xmlns:w16se="http://schemas.microsoft.com/office/word/2015/wordml/symex" xmlns:wpg="http://schemas.microsoft.com/office/word/2010/wordprocessingGroup" xmlns:wpi="http://schemas.microsoft.com/office/word/2010/wordprocessingInk" xmlns:wne="http://schemas.microsoft.com/office/word/2006/wordml" xmlns:wps="http://schemas.microsoft.com/office/word/2010/wordprocessingShape" mc:Ignorable="w14 w15 w16se w16cid w16 w16cex w16sdtdh wp14">
   <w:footnote w:type="separator" w:id="-1">
@@ -31727,6 +32778,16 @@
   </w:p>
   <w:p/>
   <w:p/>
+</w:hdr>
+</file>
+
+<file path=word/header3.xml><?xml version="1.0" encoding="utf-8"?>
+<w:hdr xmlns:wpc="http://schemas.microsoft.com/office/word/2010/wordprocessingCanvas" xmlns:cx="http://schemas.microsoft.com/office/drawing/2014/chartex" xmlns:cx1="http://schemas.microsoft.com/office/drawing/2015/9/8/chartex" xmlns:cx2="http://schemas.microsoft.com/office/drawing/2015/10/21/chartex" xmlns:cx3="http://schemas.microsoft.com/office/drawing/2016/5/9/chartex" xmlns:cx4="http://schemas.microsoft.com/office/drawing/2016/5/10/chartex" xmlns:cx5="http://schemas.microsoft.com/office/drawing/2016/5/11/chartex" xmlns:cx6="http://schemas.microsoft.com/office/drawing/2016/5/12/chartex" xmlns:cx7="http://schemas.microsoft.com/office/drawing/2016/5/13/chartex" xmlns:cx8="http://schemas.microsoft.com/office/drawing/2016/5/14/chartex" xmlns:mc="http://schemas.openxmlformats.org/markup-compatibility/2006" xmlns:aink="http://schemas.microsoft.com/office/drawing/2016/ink" xmlns:am3d="http://schemas.microsoft.com/office/drawing/2017/model3d" xmlns:o="urn:schemas-microsoft-com:office:office" xmlns:r="http://schemas.openxmlformats.org/officeDocument/2006/relationships" xmlns:m="http://schemas.openxmlformats.org/officeDocument/2006/math" xmlns:v="urn:schemas-microsoft-com:vml" xmlns:wp14="http://schemas.microsoft.com/office/word/2010/wordprocessingDrawing" xmlns:wp="http://schemas.openxmlformats.org/drawingml/2006/wordprocessingDrawing" xmlns:w10="urn:schemas-microsoft-com:office:word" xmlns:w="http://schemas.openxmlformats.org/wordprocessingml/2006/main" xmlns:w14="http://schemas.microsoft.com/office/word/2010/wordml" xmlns:w15="http://schemas.microsoft.com/office/word/2012/wordml" xmlns:w16cex="http://schemas.microsoft.com/office/word/2018/wordml/cex" xmlns:w16cid="http://schemas.microsoft.com/office/word/2016/wordml/cid" xmlns:w16="http://schemas.microsoft.com/office/word/2018/wordml" xmlns:w16sdtdh="http://schemas.microsoft.com/office/word/2020/wordml/sdtdatahash" xmlns:w16se="http://schemas.microsoft.com/office/word/2015/wordml/symex" xmlns:wpg="http://schemas.microsoft.com/office/word/2010/wordprocessingGroup" xmlns:wpi="http://schemas.microsoft.com/office/word/2010/wordprocessingInk" xmlns:wne="http://schemas.microsoft.com/office/word/2006/wordml" xmlns:wps="http://schemas.microsoft.com/office/word/2010/wordprocessingShape" mc:Ignorable="w14 w15 w16se w16cid w16 w16cex w16sdtdh wp14">
+  <w:p>
+    <w:pPr>
+      <w:pStyle w:val="Header"/>
+    </w:pPr>
+  </w:p>
 </w:hdr>
 </file>
 
@@ -35774,6 +36835,7 @@
   <w:style w:type="character" w:default="1" w:styleId="DefaultParagraphFont">
     <w:name w:val="Default Paragraph Font"/>
     <w:uiPriority w:val="1"/>
+    <w:semiHidden/>
     <w:unhideWhenUsed/>
   </w:style>
   <w:style w:type="table" w:default="1" w:styleId="TableNormal">
@@ -36414,18 +37476,6 @@
 </file>
 
 <file path=customXml/item1.xml><?xml version="1.0" encoding="utf-8"?>
-<DocsTemplateContainer xmlns="http://www.made-in-office.com/empower/docs/template/v1">
-  <DocsTextTemplateDictionary/>
-  <DocsImageTemplateDictionary/>
-  <ImageElements/>
-  <TextBlockElements/>
-  <PlaceholderHiddenState>
-    <HideablePlaceholderGuids/>
-  </PlaceholderHiddenState>
-</DocsTemplateContainer>
-</file>
-
-<file path=customXml/item2.xml><?xml version="1.0" encoding="utf-8"?>
 <b:Sources xmlns:b="http://schemas.openxmlformats.org/officeDocument/2006/bibliography" xmlns="http://schemas.openxmlformats.org/officeDocument/2006/bibliography" SelectedStyle="\IEEE2006OfficeOnline.xsl" StyleName="IEEE" Version="2006">
   <b:Source>
     <b:Tag>Survey</b:Tag>
@@ -36675,18 +37725,30 @@
 </b:Sources>
 </file>
 
+<file path=customXml/item2.xml><?xml version="1.0" encoding="utf-8"?>
+<DocsTemplateContainer xmlns="http://www.made-in-office.com/empower/docs/template/v1">
+  <DocsTextTemplateDictionary/>
+  <DocsImageTemplateDictionary/>
+  <ImageElements/>
+  <TextBlockElements/>
+  <PlaceholderHiddenState>
+    <HideablePlaceholderGuids/>
+  </PlaceholderHiddenState>
+</DocsTemplateContainer>
+</file>
+
 <file path=customXml/itemProps1.xml><?xml version="1.0" encoding="utf-8"?>
-<ds:datastoreItem xmlns:ds="http://schemas.openxmlformats.org/officeDocument/2006/customXml" ds:itemID="{FE47B2F5-B07E-43DD-9EAB-AE39D547CE73}">
+<ds:datastoreItem xmlns:ds="http://schemas.openxmlformats.org/officeDocument/2006/customXml" ds:itemID="{A4B490A0-541E-4D75-B139-B28342E48760}">
   <ds:schemaRefs>
-    <ds:schemaRef ds:uri="http://www.made-in-office.com/empower/docs/template/v1"/>
+    <ds:schemaRef ds:uri="http://schemas.openxmlformats.org/officeDocument/2006/bibliography"/>
   </ds:schemaRefs>
 </ds:datastoreItem>
 </file>
 
 <file path=customXml/itemProps2.xml><?xml version="1.0" encoding="utf-8"?>
-<ds:datastoreItem xmlns:ds="http://schemas.openxmlformats.org/officeDocument/2006/customXml" ds:itemID="{A4B490A0-541E-4D75-B139-B28342E48760}">
+<ds:datastoreItem xmlns:ds="http://schemas.openxmlformats.org/officeDocument/2006/customXml" ds:itemID="{7DE4EEF5-A02E-43D7-92DA-BA16831670DE}">
   <ds:schemaRefs>
-    <ds:schemaRef ds:uri="http://schemas.openxmlformats.org/officeDocument/2006/bibliography"/>
+    <ds:schemaRef ds:uri="http://www.made-in-office.com/empower/docs/template/v1"/>
   </ds:schemaRefs>
 </ds:datastoreItem>
 </file>
</xml_diff>